<commit_message>
dossier de réalisation 2
</commit_message>
<xml_diff>
--- a/Documentation/Dossier de projet Application CPNV v8.4.docx
+++ b/Documentation/Dossier de projet Application CPNV v8.4.docx
@@ -304,11 +304,19 @@
                               </w:rPr>
                               <w:t xml:space="preserve">, </w:t>
                             </w:r>
+                            <w:proofErr w:type="spellStart"/>
                             <w:r>
                               <w:rPr>
                                 <w:i/>
                               </w:rPr>
-                              <w:t>Usan Sacha</w:t>
+                              <w:t>Usan</w:t>
+                            </w:r>
+                            <w:proofErr w:type="spellEnd"/>
+                            <w:r>
+                              <w:rPr>
+                                <w:i/>
+                              </w:rPr>
+                              <w:t xml:space="preserve"> Sacha</w:t>
                             </w:r>
                           </w:p>
                           <w:p>
@@ -416,11 +424,19 @@
                         </w:rPr>
                         <w:t xml:space="preserve">, </w:t>
                       </w:r>
+                      <w:proofErr w:type="spellStart"/>
                       <w:r>
                         <w:rPr>
                           <w:i/>
                         </w:rPr>
-                        <w:t>Usan Sacha</w:t>
+                        <w:t>Usan</w:t>
+                      </w:r>
+                      <w:proofErr w:type="spellEnd"/>
+                      <w:r>
+                        <w:rPr>
+                          <w:i/>
+                        </w:rPr>
+                        <w:t xml:space="preserve"> Sacha</w:t>
                       </w:r>
                     </w:p>
                     <w:p>
@@ -3258,7 +3274,15 @@
     <w:p/>
     <w:p>
       <w:r>
-        <w:t>Elève 1 : Usan, Sacha, Sacha.Usan</w:t>
+        <w:t xml:space="preserve">Elève 1 : </w:t>
+      </w:r>
+      <w:proofErr w:type="spellStart"/>
+      <w:r>
+        <w:t>Usan</w:t>
+      </w:r>
+      <w:proofErr w:type="spellEnd"/>
+      <w:r>
+        <w:t>, Sacha, Sacha.Usan</w:t>
       </w:r>
       <w:r>
         <w:t>@cpnv.ch</w:t>
@@ -3273,22 +3297,85 @@
       </w:r>
     </w:p>
     <w:p>
-      <w:r>
-        <w:t xml:space="preserve">Expert 1 : Andolfatto, Frederique, </w:t>
-      </w:r>
-      <w:r>
-        <w:t>Frederique.Andolfatto@cpnv.ch</w:t>
-      </w:r>
-    </w:p>
-    <w:p>
-      <w:r>
-        <w:t xml:space="preserve">Expert 2 : Ithurbide, Julien, </w:t>
-      </w:r>
-      <w:r>
-        <w:t>Julien.Ithurbide@cpnv.ch</w:t>
-      </w:r>
-      <w:r>
+      <w:pPr>
+        <w:rPr>
+          <w:lang w:val="de-CH"/>
+        </w:rPr>
+      </w:pPr>
+      <w:r>
+        <w:rPr>
+          <w:lang w:val="de-CH"/>
+        </w:rPr>
+        <w:t xml:space="preserve">Expert </w:t>
+      </w:r>
+      <w:proofErr w:type="gramStart"/>
+      <w:r>
+        <w:rPr>
+          <w:lang w:val="de-CH"/>
+        </w:rPr>
+        <w:t>1 :</w:t>
+      </w:r>
+      <w:proofErr w:type="gramEnd"/>
+      <w:r>
+        <w:rPr>
+          <w:lang w:val="de-CH"/>
+        </w:rPr>
         <w:t xml:space="preserve"> </w:t>
+      </w:r>
+      <w:proofErr w:type="spellStart"/>
+      <w:r>
+        <w:rPr>
+          <w:lang w:val="de-CH"/>
+        </w:rPr>
+        <w:t>Andolfatto</w:t>
+      </w:r>
+      <w:proofErr w:type="spellEnd"/>
+      <w:r>
+        <w:rPr>
+          <w:lang w:val="de-CH"/>
+        </w:rPr>
+        <w:t>, Frederique, Frederique.Andolfatto@cpnv.ch</w:t>
+      </w:r>
+    </w:p>
+    <w:p>
+      <w:pPr>
+        <w:rPr>
+          <w:lang w:val="de-CH"/>
+        </w:rPr>
+      </w:pPr>
+      <w:r>
+        <w:rPr>
+          <w:lang w:val="de-CH"/>
+        </w:rPr>
+        <w:t xml:space="preserve">Expert </w:t>
+      </w:r>
+      <w:proofErr w:type="gramStart"/>
+      <w:r>
+        <w:rPr>
+          <w:lang w:val="de-CH"/>
+        </w:rPr>
+        <w:t>2 :</w:t>
+      </w:r>
+      <w:proofErr w:type="gramEnd"/>
+      <w:r>
+        <w:rPr>
+          <w:lang w:val="de-CH"/>
+        </w:rPr>
+        <w:t xml:space="preserve"> </w:t>
+      </w:r>
+      <w:proofErr w:type="spellStart"/>
+      <w:r>
+        <w:rPr>
+          <w:lang w:val="de-CH"/>
+        </w:rPr>
+        <w:t>Ithurbide</w:t>
+      </w:r>
+      <w:proofErr w:type="spellEnd"/>
+      <w:r>
+        <w:rPr>
+          <w:lang w:val="de-CH"/>
+        </w:rPr>
+        <w:t xml:space="preserve">, Julien, Julien.Ithurbide@cpnv.ch </w:t>
       </w:r>
     </w:p>
     <w:p>
@@ -4071,7 +4158,15 @@
               <w:t>Le joueur « B » a rempli les champs</w:t>
             </w:r>
             <w:r>
-              <w:t xml:space="preserve"> correctement (ip du joueur « A ») et clique sur ce connecter</w:t>
+              <w:t xml:space="preserve"> correctement (</w:t>
+            </w:r>
+            <w:proofErr w:type="spellStart"/>
+            <w:r>
+              <w:t>ip</w:t>
+            </w:r>
+            <w:proofErr w:type="spellEnd"/>
+            <w:r>
+              <w:t xml:space="preserve"> du joueur « A ») et clique sur ce connecter</w:t>
             </w:r>
           </w:p>
         </w:tc>
@@ -4904,13 +4999,29 @@
         <w:t>Pour ce projet nous avons décidé d’adopter une planification sous forme de sprints</w:t>
       </w:r>
       <w:r>
-        <w:t>. Vous pourrez les retrouvez sur le repository du projet.</w:t>
+        <w:t xml:space="preserve">. Vous pourrez les retrouvez sur le </w:t>
+      </w:r>
+      <w:proofErr w:type="spellStart"/>
+      <w:r>
+        <w:t>repository</w:t>
+      </w:r>
+      <w:proofErr w:type="spellEnd"/>
+      <w:r>
+        <w:t xml:space="preserve"> du projet.</w:t>
       </w:r>
     </w:p>
     <w:p/>
     <w:p>
       <w:r>
-        <w:t xml:space="preserve">Notre repository : </w:t>
+        <w:t xml:space="preserve">Notre </w:t>
+      </w:r>
+      <w:proofErr w:type="spellStart"/>
+      <w:r>
+        <w:t>repository</w:t>
+      </w:r>
+      <w:proofErr w:type="spellEnd"/>
+      <w:r>
+        <w:t xml:space="preserve"> : </w:t>
       </w:r>
       <w:hyperlink r:id="rId10" w:history="1">
         <w:r>
@@ -4976,8 +5087,13 @@
           <w:numId w:val="28"/>
         </w:numPr>
       </w:pPr>
-      <w:r>
-        <w:t>StarUML : diagramme UML</w:t>
+      <w:proofErr w:type="spellStart"/>
+      <w:r>
+        <w:t>StarUML</w:t>
+      </w:r>
+      <w:proofErr w:type="spellEnd"/>
+      <w:r>
+        <w:t> : diagramme UML</w:t>
       </w:r>
     </w:p>
     <w:p>
@@ -5000,8 +5116,13 @@
           <w:numId w:val="28"/>
         </w:numPr>
       </w:pPr>
-      <w:r>
-        <w:t>Pencil : maquette</w:t>
+      <w:proofErr w:type="spellStart"/>
+      <w:r>
+        <w:t>Pencil</w:t>
+      </w:r>
+      <w:proofErr w:type="spellEnd"/>
+      <w:r>
+        <w:t> : maquette</w:t>
       </w:r>
     </w:p>
     <w:p>
@@ -5020,10 +5141,16 @@
     </w:p>
     <w:p>
       <w:r>
-        <w:t>Ce diagramme représente les différentes classes nécessaire au programme</w:t>
-      </w:r>
-      <w:bookmarkStart w:id="19" w:name="_GoBack"/>
-      <w:bookmarkEnd w:id="19"/>
+        <w:t xml:space="preserve">Ce diagramme représente </w:t>
+      </w:r>
+      <w:proofErr w:type="gramStart"/>
+      <w:r>
+        <w:t>les différentes classes nécessaire</w:t>
+      </w:r>
+      <w:proofErr w:type="gramEnd"/>
+      <w:r>
+        <w:t xml:space="preserve"> au programme</w:t>
+      </w:r>
       <w:r>
         <w:t>.</w:t>
       </w:r>
@@ -5050,7 +5177,7 @@
             <v:path o:extrusionok="f" gradientshapeok="t" o:connecttype="rect"/>
             <o:lock v:ext="edit" aspectratio="t"/>
           </v:shapetype>
-          <v:shape id="_x0000_i1025" type="#_x0000_t75" style="width:304.9pt;height:500.85pt">
+          <v:shape id="_x0000_i1025" type="#_x0000_t75" style="width:305.25pt;height:501pt">
             <v:imagedata r:id="rId11" o:title="UML_batailleNavale"/>
           </v:shape>
         </w:pict>
@@ -5073,21 +5200,30 @@
     </w:p>
     <w:p>
       <w:pPr>
-        <w:pStyle w:val="Help"/>
-      </w:pPr>
+        <w:rPr>
+          <w:i/>
+          <w:iCs/>
+          <w:color w:val="548DD4"/>
+          <w:szCs w:val="14"/>
+        </w:rPr>
+      </w:pPr>
+      <w:r>
+        <w:br w:type="page"/>
+      </w:r>
     </w:p>
     <w:p>
       <w:pPr>
         <w:pStyle w:val="Titre2"/>
       </w:pPr>
-      <w:bookmarkStart w:id="20" w:name="_Toc530475742"/>
-      <w:r>
+      <w:bookmarkStart w:id="19" w:name="_Toc530475742"/>
+      <w:r>
+        <w:lastRenderedPageBreak/>
         <w:t>Dossier de réalisation</w:t>
       </w:r>
       <w:bookmarkEnd w:id="16"/>
       <w:bookmarkEnd w:id="17"/>
       <w:bookmarkEnd w:id="18"/>
-      <w:bookmarkEnd w:id="20"/>
+      <w:bookmarkEnd w:id="19"/>
     </w:p>
     <w:p>
       <w:pPr>
@@ -5105,8 +5241,13 @@
           <w:numId w:val="19"/>
         </w:numPr>
       </w:pPr>
-      <w:r>
-        <w:t xml:space="preserve">les </w:t>
+      <w:proofErr w:type="gramStart"/>
+      <w:r>
+        <w:t>les</w:t>
+      </w:r>
+      <w:proofErr w:type="gramEnd"/>
+      <w:r>
+        <w:t xml:space="preserve"> </w:t>
       </w:r>
       <w:r>
         <w:t>dossiers</w:t>
@@ -5123,8 +5264,13 @@
           <w:numId w:val="19"/>
         </w:numPr>
       </w:pPr>
-      <w:r>
-        <w:t>la liste de tous les fichiers et une rapide description de leur contenu (des noms qui parlent !)</w:t>
+      <w:proofErr w:type="gramStart"/>
+      <w:r>
+        <w:t>la</w:t>
+      </w:r>
+      <w:proofErr w:type="gramEnd"/>
+      <w:r>
+        <w:t xml:space="preserve"> liste de tous les fichiers et une rapide description de leur contenu (des noms qui parlent !)</w:t>
       </w:r>
     </w:p>
     <w:p>
@@ -5135,8 +5281,13 @@
           <w:numId w:val="19"/>
         </w:numPr>
       </w:pPr>
-      <w:r>
-        <w:t>les versions des systèmes d'exploitation et des outils logiciels</w:t>
+      <w:proofErr w:type="gramStart"/>
+      <w:r>
+        <w:t>les</w:t>
+      </w:r>
+      <w:proofErr w:type="gramEnd"/>
+      <w:r>
+        <w:t xml:space="preserve"> versions des systèmes d'exploitation et des outils logiciels</w:t>
       </w:r>
     </w:p>
     <w:p>
@@ -5147,9 +5298,13 @@
           <w:numId w:val="19"/>
         </w:numPr>
       </w:pPr>
-      <w:r>
-        <w:lastRenderedPageBreak/>
-        <w:t>la description exacte du matériel</w:t>
+      <w:proofErr w:type="gramStart"/>
+      <w:r>
+        <w:t>la</w:t>
+      </w:r>
+      <w:proofErr w:type="gramEnd"/>
+      <w:r>
+        <w:t xml:space="preserve"> description exacte du matériel</w:t>
       </w:r>
     </w:p>
     <w:p>
@@ -5160,8 +5315,13 @@
           <w:numId w:val="19"/>
         </w:numPr>
       </w:pPr>
-      <w:r>
-        <w:t>le numé</w:t>
+      <w:proofErr w:type="gramStart"/>
+      <w:r>
+        <w:t>le</w:t>
+      </w:r>
+      <w:proofErr w:type="gramEnd"/>
+      <w:r>
+        <w:t xml:space="preserve"> numé</w:t>
       </w:r>
       <w:r>
         <w:t xml:space="preserve">ro de version de votre produit </w:t>
@@ -5181,8 +5341,13 @@
           <w:u w:val="single"/>
         </w:rPr>
       </w:pPr>
-      <w:r>
-        <w:t xml:space="preserve">programmation et scripts: librairies externes, </w:t>
+      <w:proofErr w:type="gramStart"/>
+      <w:r>
+        <w:t>programmation</w:t>
+      </w:r>
+      <w:proofErr w:type="gramEnd"/>
+      <w:r>
+        <w:t xml:space="preserve"> et scripts: librairies externes, </w:t>
       </w:r>
       <w:r>
         <w:t xml:space="preserve">comment reconstruire l’application </w:t>
@@ -5213,6 +5378,130 @@
     </w:p>
     <w:p>
       <w:pPr>
+        <w:pStyle w:val="Help"/>
+      </w:pPr>
+    </w:p>
+    <w:p>
+      <w:pPr>
+        <w:pStyle w:val="Titre2"/>
+      </w:pPr>
+      <w:r>
+        <w:t>Dossier de réalisation</w:t>
+      </w:r>
+    </w:p>
+    <w:p>
+      <w:r>
+        <w:t>Logiciel et système d’exploitation.</w:t>
+      </w:r>
+    </w:p>
+    <w:p/>
+    <w:p>
+      <w:pPr>
+        <w:pStyle w:val="Paragraphedeliste"/>
+        <w:numPr>
+          <w:ilvl w:val="0"/>
+          <w:numId w:val="29"/>
+        </w:numPr>
+      </w:pPr>
+      <w:r>
+        <w:t>Visual Studio 2017</w:t>
+      </w:r>
+    </w:p>
+    <w:p>
+      <w:pPr>
+        <w:pStyle w:val="Paragraphedeliste"/>
+        <w:numPr>
+          <w:ilvl w:val="0"/>
+          <w:numId w:val="29"/>
+        </w:numPr>
+      </w:pPr>
+      <w:r>
+        <w:t>Windows 10 Education</w:t>
+      </w:r>
+    </w:p>
+    <w:p/>
+    <w:p>
+      <w:pPr>
+        <w:pStyle w:val="Titre3"/>
+      </w:pPr>
+      <w:r>
+        <w:t>Fichiers</w:t>
+      </w:r>
+    </w:p>
+    <w:p/>
+    <w:p>
+      <w:pPr>
+        <w:rPr>
+          <w:rStyle w:val="lev"/>
+        </w:rPr>
+      </w:pPr>
+      <w:r>
+        <w:rPr>
+          <w:rStyle w:val="lev"/>
+        </w:rPr>
+        <w:t>Classes</w:t>
+      </w:r>
+    </w:p>
+    <w:p>
+      <w:pPr>
+        <w:rPr>
+          <w:b/>
+          <w:bCs/>
+        </w:rPr>
+      </w:pPr>
+      <w:bookmarkStart w:id="20" w:name="_GoBack"/>
+      <w:bookmarkEnd w:id="20"/>
+    </w:p>
+    <w:tbl>
+      <w:tblPr>
+        <w:tblStyle w:val="Grilledutableau"/>
+        <w:tblW w:w="0" w:type="auto"/>
+        <w:tblLook w:val="04A0" w:firstRow="1" w:lastRow="0" w:firstColumn="1" w:lastColumn="0" w:noHBand="0" w:noVBand="1"/>
+      </w:tblPr>
+      <w:tblGrid>
+        <w:gridCol w:w="4530"/>
+        <w:gridCol w:w="4530"/>
+      </w:tblGrid>
+      <w:tr>
+        <w:tc>
+          <w:tcPr>
+            <w:tcW w:w="4530" w:type="dxa"/>
+            <w:shd w:val="clear" w:color="auto" w:fill="D9D9D9" w:themeFill="background1" w:themeFillShade="D9"/>
+          </w:tcPr>
+          <w:p>
+            <w:pPr>
+              <w:tabs>
+                <w:tab w:val="left" w:pos="2715"/>
+              </w:tabs>
+            </w:pPr>
+            <w:r>
+              <w:t>Fichier</w:t>
+            </w:r>
+            <w:r>
+              <w:tab/>
+            </w:r>
+          </w:p>
+        </w:tc>
+        <w:tc>
+          <w:tcPr>
+            <w:tcW w:w="4530" w:type="dxa"/>
+            <w:shd w:val="clear" w:color="auto" w:fill="D9D9D9" w:themeFill="background1" w:themeFillShade="D9"/>
+          </w:tcPr>
+          <w:p>
+            <w:r>
+              <w:t>Description</w:t>
+            </w:r>
+          </w:p>
+        </w:tc>
+      </w:tr>
+    </w:tbl>
+    <w:p>
+      <w:pPr>
+        <w:pStyle w:val="Help"/>
+      </w:pPr>
+    </w:p>
+    <w:p>
+      <w:pPr>
         <w:pStyle w:val="Titre2"/>
       </w:pPr>
       <w:bookmarkStart w:id="21" w:name="_Toc25553321"/>
@@ -5233,8 +5522,13 @@
         <w:pStyle w:val="Help"/>
       </w:pPr>
       <w:r>
-        <w:t>Pour chaque partie testée de votre projet, il faut décrire:</w:t>
-      </w:r>
+        <w:t xml:space="preserve">Pour chaque partie testée de votre projet, il faut </w:t>
+      </w:r>
+      <w:proofErr w:type="gramStart"/>
+      <w:r>
+        <w:t>décrire:</w:t>
+      </w:r>
+      <w:proofErr w:type="gramEnd"/>
     </w:p>
     <w:p>
       <w:pPr>
@@ -5244,8 +5538,13 @@
           <w:numId w:val="20"/>
         </w:numPr>
       </w:pPr>
-      <w:r>
-        <w:t>les conditions exactes de chaque test</w:t>
+      <w:proofErr w:type="gramStart"/>
+      <w:r>
+        <w:t>les</w:t>
+      </w:r>
+      <w:proofErr w:type="gramEnd"/>
+      <w:r>
+        <w:t xml:space="preserve"> conditions exactes de chaque test</w:t>
       </w:r>
     </w:p>
     <w:p>
@@ -5256,8 +5555,13 @@
           <w:numId w:val="20"/>
         </w:numPr>
       </w:pPr>
-      <w:r>
-        <w:t>les preuves de test (papier ou fichier)</w:t>
+      <w:proofErr w:type="gramStart"/>
+      <w:r>
+        <w:t>les</w:t>
+      </w:r>
+      <w:proofErr w:type="gramEnd"/>
+      <w:r>
+        <w:t xml:space="preserve"> preuves de test (papier ou fichier)</w:t>
       </w:r>
     </w:p>
     <w:p>
@@ -5268,8 +5572,13 @@
           <w:numId w:val="20"/>
         </w:numPr>
       </w:pPr>
-      <w:r>
-        <w:t xml:space="preserve">tests sans preuve: fournir au moins une description </w:t>
+      <w:proofErr w:type="gramStart"/>
+      <w:r>
+        <w:t>tests</w:t>
+      </w:r>
+      <w:proofErr w:type="gramEnd"/>
+      <w:r>
+        <w:t xml:space="preserve"> sans preuve: fournir au moins une description </w:t>
       </w:r>
     </w:p>
     <w:p>
@@ -5281,7 +5590,15 @@
         </w:numPr>
       </w:pPr>
       <w:r>
-        <w:t>Il est recommandé de partir des Scénarios décrits dans l’anayse, complétés éventuellement par les modifications apportées à l’analyse.</w:t>
+        <w:t>Il est recommandé de partir des Scénarios décrits dans l’</w:t>
+      </w:r>
+      <w:proofErr w:type="spellStart"/>
+      <w:r>
+        <w:t>anayse</w:t>
+      </w:r>
+      <w:proofErr w:type="spellEnd"/>
+      <w:r>
+        <w:t>, complétés éventuellement par les modifications apportées à l’analyse.</w:t>
       </w:r>
     </w:p>
     <w:p>
@@ -5310,7 +5627,15 @@
       </w:pPr>
       <w:bookmarkStart w:id="27" w:name="_Toc25553323"/>
       <w:r>
-        <w:t xml:space="preserve">S'il reste encore des erreurs: </w:t>
+        <w:t xml:space="preserve">S'il reste encore des </w:t>
+      </w:r>
+      <w:proofErr w:type="gramStart"/>
+      <w:r>
+        <w:t>erreurs:</w:t>
+      </w:r>
+      <w:proofErr w:type="gramEnd"/>
+      <w:r>
+        <w:t xml:space="preserve"> </w:t>
       </w:r>
     </w:p>
     <w:p>
@@ -5385,6 +5710,7 @@
           <w:bCs/>
         </w:rPr>
       </w:pPr>
+      <w:proofErr w:type="gramStart"/>
       <w:r>
         <w:rPr>
           <w:b/>
@@ -5398,7 +5724,15 @@
           <w:b/>
           <w:bCs/>
         </w:rPr>
-        <w:t>: les documents de réalisation doivent permettre à une autre personne de maintenir et modifier votre projet sans votre aide !</w:t>
+        <w:t>:</w:t>
+      </w:r>
+      <w:proofErr w:type="gramEnd"/>
+      <w:r>
+        <w:rPr>
+          <w:b/>
+          <w:bCs/>
+        </w:rPr>
+        <w:t xml:space="preserve"> les documents de réalisation doivent permettre à une autre personne de maintenir et modifier votre projet sans votre aide !</w:t>
       </w:r>
     </w:p>
     <w:p>
@@ -5411,6 +5745,7 @@
       <w:bookmarkStart w:id="32" w:name="_Toc71691027"/>
       <w:bookmarkStart w:id="33" w:name="_Toc530475746"/>
       <w:r>
+        <w:lastRenderedPageBreak/>
         <w:t>M</w:t>
       </w:r>
       <w:r>
@@ -5448,11 +5783,16 @@
         <w:t>Un utilisateur</w:t>
       </w:r>
       <w:r>
-        <w:t xml:space="preserve"> externe au projet (l’évaluateur de votre projet par exemple !) doit pouvoir</w:t>
+        <w:t xml:space="preserve"> externe au projet (l’évaluateur de votre projet par exemple !) doit </w:t>
+      </w:r>
+      <w:proofErr w:type="gramStart"/>
+      <w:r>
+        <w:t>pouvoir</w:t>
       </w:r>
       <w:r>
         <w:t>:</w:t>
       </w:r>
+      <w:proofErr w:type="gramEnd"/>
     </w:p>
     <w:p>
       <w:pPr>
@@ -5573,11 +5913,16 @@
           <w:numId w:val="23"/>
         </w:numPr>
       </w:pPr>
+      <w:proofErr w:type="gramStart"/>
       <w:r>
         <w:t>l</w:t>
       </w:r>
       <w:r>
-        <w:t xml:space="preserve">es </w:t>
+        <w:t>es</w:t>
+      </w:r>
+      <w:proofErr w:type="gramEnd"/>
+      <w:r>
+        <w:t xml:space="preserve"> </w:t>
       </w:r>
       <w:r>
         <w:t>tests</w:t>
@@ -5622,8 +5967,13 @@
           <w:numId w:val="24"/>
         </w:numPr>
       </w:pPr>
-      <w:r>
-        <w:t>le rapport de projet</w:t>
+      <w:proofErr w:type="gramStart"/>
+      <w:r>
+        <w:t>le</w:t>
+      </w:r>
+      <w:proofErr w:type="gramEnd"/>
+      <w:r>
+        <w:t xml:space="preserve"> rapport de projet</w:t>
       </w:r>
     </w:p>
     <w:p>
@@ -5634,9 +5984,13 @@
           <w:numId w:val="24"/>
         </w:numPr>
       </w:pPr>
-      <w:r>
-        <w:lastRenderedPageBreak/>
-        <w:t>le manuel d'Installation (en annexe)</w:t>
+      <w:proofErr w:type="gramStart"/>
+      <w:r>
+        <w:t>le</w:t>
+      </w:r>
+      <w:proofErr w:type="gramEnd"/>
+      <w:r>
+        <w:t xml:space="preserve"> manuel d'Installation (en annexe)</w:t>
       </w:r>
     </w:p>
     <w:p>
@@ -5647,8 +6001,13 @@
           <w:numId w:val="24"/>
         </w:numPr>
       </w:pPr>
-      <w:r>
-        <w:t>le manuel d'Utilisation avec des exemples graphiques (en annexe)</w:t>
+      <w:proofErr w:type="gramStart"/>
+      <w:r>
+        <w:t>le</w:t>
+      </w:r>
+      <w:proofErr w:type="gramEnd"/>
+      <w:r>
+        <w:t xml:space="preserve"> manuel d'Utilisation avec des exemples graphiques (en annexe)</w:t>
       </w:r>
     </w:p>
     <w:p>
@@ -5659,8 +6018,13 @@
           <w:numId w:val="24"/>
         </w:numPr>
       </w:pPr>
-      <w:r>
-        <w:t>autres…</w:t>
+      <w:proofErr w:type="gramStart"/>
+      <w:r>
+        <w:t>autres</w:t>
+      </w:r>
+      <w:proofErr w:type="gramEnd"/>
+      <w:r>
+        <w:t>…</w:t>
       </w:r>
     </w:p>
     <w:p>
@@ -5688,8 +6052,13 @@
         <w:pStyle w:val="Help"/>
       </w:pPr>
       <w:r>
-        <w:t>Développez en tous cas les points suivants:</w:t>
-      </w:r>
+        <w:t xml:space="preserve">Développez en tous cas les points </w:t>
+      </w:r>
+      <w:proofErr w:type="gramStart"/>
+      <w:r>
+        <w:t>suivants:</w:t>
+      </w:r>
+      <w:proofErr w:type="gramEnd"/>
     </w:p>
     <w:p>
       <w:pPr>
@@ -5792,7 +6161,15 @@
         <w:t>s</w:t>
       </w:r>
       <w:r>
-        <w:t xml:space="preserve"> (Titre, auteur, date), des sites Internet (URL) consultés, des articles (Revue, date, titre, auteur)… Et de toutes les aides externes (noms)   </w:t>
+        <w:t xml:space="preserve"> (Titre, auteur, date), des sites Internet (URL) consultés, des articles (Revue, date, titre, </w:t>
+      </w:r>
+      <w:proofErr w:type="gramStart"/>
+      <w:r>
+        <w:t>auteur)…</w:t>
+      </w:r>
+      <w:proofErr w:type="gramEnd"/>
+      <w:r>
+        <w:t xml:space="preserve"> Et de toutes les aides externes (noms)   </w:t>
       </w:r>
     </w:p>
     <w:p>
@@ -5939,6 +6316,7 @@
       <w:bookmarkStart w:id="50" w:name="_Toc71703268"/>
       <w:bookmarkStart w:id="51" w:name="_Toc530475754"/>
       <w:r>
+        <w:lastRenderedPageBreak/>
         <w:t>Manuel d'Utilisation</w:t>
       </w:r>
       <w:bookmarkEnd w:id="49"/>
@@ -6049,7 +6427,7 @@
         <w:rStyle w:val="Numrodepage"/>
         <w:noProof/>
       </w:rPr>
-      <w:t>8</w:t>
+      <w:t>10</w:t>
     </w:r>
     <w:r>
       <w:rPr>
@@ -7214,6 +7592,119 @@
     </w:lvl>
   </w:abstractNum>
   <w:abstractNum w:abstractNumId="9" w15:restartNumberingAfterBreak="0">
+    <w:nsid w:val="2C8F387F"/>
+    <w:multiLevelType w:val="hybridMultilevel"/>
+    <w:tmpl w:val="593AA330"/>
+    <w:lvl w:ilvl="0" w:tplc="100C0001">
+      <w:start w:val="1"/>
+      <w:numFmt w:val="bullet"/>
+      <w:lvlText w:val=""/>
+      <w:lvlJc w:val="left"/>
+      <w:pPr>
+        <w:ind w:left="720" w:hanging="360"/>
+      </w:pPr>
+      <w:rPr>
+        <w:rFonts w:ascii="Symbol" w:hAnsi="Symbol" w:hint="default"/>
+      </w:rPr>
+    </w:lvl>
+    <w:lvl w:ilvl="1" w:tplc="100C0003" w:tentative="1">
+      <w:start w:val="1"/>
+      <w:numFmt w:val="bullet"/>
+      <w:lvlText w:val="o"/>
+      <w:lvlJc w:val="left"/>
+      <w:pPr>
+        <w:ind w:left="1440" w:hanging="360"/>
+      </w:pPr>
+      <w:rPr>
+        <w:rFonts w:ascii="Courier New" w:hAnsi="Courier New" w:cs="Courier New" w:hint="default"/>
+      </w:rPr>
+    </w:lvl>
+    <w:lvl w:ilvl="2" w:tplc="100C0005" w:tentative="1">
+      <w:start w:val="1"/>
+      <w:numFmt w:val="bullet"/>
+      <w:lvlText w:val=""/>
+      <w:lvlJc w:val="left"/>
+      <w:pPr>
+        <w:ind w:left="2160" w:hanging="360"/>
+      </w:pPr>
+      <w:rPr>
+        <w:rFonts w:ascii="Wingdings" w:hAnsi="Wingdings" w:hint="default"/>
+      </w:rPr>
+    </w:lvl>
+    <w:lvl w:ilvl="3" w:tplc="100C0001" w:tentative="1">
+      <w:start w:val="1"/>
+      <w:numFmt w:val="bullet"/>
+      <w:lvlText w:val=""/>
+      <w:lvlJc w:val="left"/>
+      <w:pPr>
+        <w:ind w:left="2880" w:hanging="360"/>
+      </w:pPr>
+      <w:rPr>
+        <w:rFonts w:ascii="Symbol" w:hAnsi="Symbol" w:hint="default"/>
+      </w:rPr>
+    </w:lvl>
+    <w:lvl w:ilvl="4" w:tplc="100C0003" w:tentative="1">
+      <w:start w:val="1"/>
+      <w:numFmt w:val="bullet"/>
+      <w:lvlText w:val="o"/>
+      <w:lvlJc w:val="left"/>
+      <w:pPr>
+        <w:ind w:left="3600" w:hanging="360"/>
+      </w:pPr>
+      <w:rPr>
+        <w:rFonts w:ascii="Courier New" w:hAnsi="Courier New" w:cs="Courier New" w:hint="default"/>
+      </w:rPr>
+    </w:lvl>
+    <w:lvl w:ilvl="5" w:tplc="100C0005" w:tentative="1">
+      <w:start w:val="1"/>
+      <w:numFmt w:val="bullet"/>
+      <w:lvlText w:val=""/>
+      <w:lvlJc w:val="left"/>
+      <w:pPr>
+        <w:ind w:left="4320" w:hanging="360"/>
+      </w:pPr>
+      <w:rPr>
+        <w:rFonts w:ascii="Wingdings" w:hAnsi="Wingdings" w:hint="default"/>
+      </w:rPr>
+    </w:lvl>
+    <w:lvl w:ilvl="6" w:tplc="100C0001" w:tentative="1">
+      <w:start w:val="1"/>
+      <w:numFmt w:val="bullet"/>
+      <w:lvlText w:val=""/>
+      <w:lvlJc w:val="left"/>
+      <w:pPr>
+        <w:ind w:left="5040" w:hanging="360"/>
+      </w:pPr>
+      <w:rPr>
+        <w:rFonts w:ascii="Symbol" w:hAnsi="Symbol" w:hint="default"/>
+      </w:rPr>
+    </w:lvl>
+    <w:lvl w:ilvl="7" w:tplc="100C0003" w:tentative="1">
+      <w:start w:val="1"/>
+      <w:numFmt w:val="bullet"/>
+      <w:lvlText w:val="o"/>
+      <w:lvlJc w:val="left"/>
+      <w:pPr>
+        <w:ind w:left="5760" w:hanging="360"/>
+      </w:pPr>
+      <w:rPr>
+        <w:rFonts w:ascii="Courier New" w:hAnsi="Courier New" w:cs="Courier New" w:hint="default"/>
+      </w:rPr>
+    </w:lvl>
+    <w:lvl w:ilvl="8" w:tplc="100C0005" w:tentative="1">
+      <w:start w:val="1"/>
+      <w:numFmt w:val="bullet"/>
+      <w:lvlText w:val=""/>
+      <w:lvlJc w:val="left"/>
+      <w:pPr>
+        <w:ind w:left="6480" w:hanging="360"/>
+      </w:pPr>
+      <w:rPr>
+        <w:rFonts w:ascii="Wingdings" w:hAnsi="Wingdings" w:hint="default"/>
+      </w:rPr>
+    </w:lvl>
+  </w:abstractNum>
+  <w:abstractNum w:abstractNumId="10" w15:restartNumberingAfterBreak="0">
     <w:nsid w:val="2E23300B"/>
     <w:multiLevelType w:val="hybridMultilevel"/>
     <w:tmpl w:val="970ADF2C"/>
@@ -7326,7 +7817,7 @@
       </w:rPr>
     </w:lvl>
   </w:abstractNum>
-  <w:abstractNum w:abstractNumId="10" w15:restartNumberingAfterBreak="0">
+  <w:abstractNum w:abstractNumId="11" w15:restartNumberingAfterBreak="0">
     <w:nsid w:val="305911DD"/>
     <w:multiLevelType w:val="hybridMultilevel"/>
     <w:tmpl w:val="E8A833B8"/>
@@ -7439,7 +7930,7 @@
       </w:rPr>
     </w:lvl>
   </w:abstractNum>
-  <w:abstractNum w:abstractNumId="11" w15:restartNumberingAfterBreak="0">
+  <w:abstractNum w:abstractNumId="12" w15:restartNumberingAfterBreak="0">
     <w:nsid w:val="352C2A44"/>
     <w:multiLevelType w:val="hybridMultilevel"/>
     <w:tmpl w:val="4F56EF2A"/>
@@ -7552,7 +8043,7 @@
       </w:rPr>
     </w:lvl>
   </w:abstractNum>
-  <w:abstractNum w:abstractNumId="12" w15:restartNumberingAfterBreak="0">
+  <w:abstractNum w:abstractNumId="13" w15:restartNumberingAfterBreak="0">
     <w:nsid w:val="408C02FF"/>
     <w:multiLevelType w:val="hybridMultilevel"/>
     <w:tmpl w:val="1C925AC4"/>
@@ -7689,7 +8180,7 @@
       </w:rPr>
     </w:lvl>
   </w:abstractNum>
-  <w:abstractNum w:abstractNumId="13" w15:restartNumberingAfterBreak="0">
+  <w:abstractNum w:abstractNumId="14" w15:restartNumberingAfterBreak="0">
     <w:nsid w:val="42F31DAB"/>
     <w:multiLevelType w:val="hybridMultilevel"/>
     <w:tmpl w:val="A46C5D1C"/>
@@ -7829,7 +8320,7 @@
       </w:rPr>
     </w:lvl>
   </w:abstractNum>
-  <w:abstractNum w:abstractNumId="14" w15:restartNumberingAfterBreak="0">
+  <w:abstractNum w:abstractNumId="15" w15:restartNumberingAfterBreak="0">
     <w:nsid w:val="4FF51F81"/>
     <w:multiLevelType w:val="hybridMultilevel"/>
     <w:tmpl w:val="B4BACFDE"/>
@@ -7942,7 +8433,7 @@
       </w:rPr>
     </w:lvl>
   </w:abstractNum>
-  <w:abstractNum w:abstractNumId="15" w15:restartNumberingAfterBreak="0">
+  <w:abstractNum w:abstractNumId="16" w15:restartNumberingAfterBreak="0">
     <w:nsid w:val="5082572C"/>
     <w:multiLevelType w:val="hybridMultilevel"/>
     <w:tmpl w:val="ED4ACFA4"/>
@@ -8082,7 +8573,7 @@
       </w:rPr>
     </w:lvl>
   </w:abstractNum>
-  <w:abstractNum w:abstractNumId="16" w15:restartNumberingAfterBreak="0">
+  <w:abstractNum w:abstractNumId="17" w15:restartNumberingAfterBreak="0">
     <w:nsid w:val="52B247CA"/>
     <w:multiLevelType w:val="hybridMultilevel"/>
     <w:tmpl w:val="B7D4D45A"/>
@@ -8222,7 +8713,7 @@
       </w:rPr>
     </w:lvl>
   </w:abstractNum>
-  <w:abstractNum w:abstractNumId="17" w15:restartNumberingAfterBreak="0">
+  <w:abstractNum w:abstractNumId="18" w15:restartNumberingAfterBreak="0">
     <w:nsid w:val="56A255C1"/>
     <w:multiLevelType w:val="hybridMultilevel"/>
     <w:tmpl w:val="338CCFB2"/>
@@ -8335,7 +8826,7 @@
       </w:rPr>
     </w:lvl>
   </w:abstractNum>
-  <w:abstractNum w:abstractNumId="18" w15:restartNumberingAfterBreak="0">
+  <w:abstractNum w:abstractNumId="19" w15:restartNumberingAfterBreak="0">
     <w:nsid w:val="594C1361"/>
     <w:multiLevelType w:val="hybridMultilevel"/>
     <w:tmpl w:val="5C243628"/>
@@ -8475,7 +8966,7 @@
       </w:rPr>
     </w:lvl>
   </w:abstractNum>
-  <w:abstractNum w:abstractNumId="19" w15:restartNumberingAfterBreak="0">
+  <w:abstractNum w:abstractNumId="20" w15:restartNumberingAfterBreak="0">
     <w:nsid w:val="5E4B2431"/>
     <w:multiLevelType w:val="hybridMultilevel"/>
     <w:tmpl w:val="4550A29E"/>
@@ -8588,7 +9079,7 @@
       </w:rPr>
     </w:lvl>
   </w:abstractNum>
-  <w:abstractNum w:abstractNumId="20" w15:restartNumberingAfterBreak="0">
+  <w:abstractNum w:abstractNumId="21" w15:restartNumberingAfterBreak="0">
     <w:nsid w:val="71E06583"/>
     <w:multiLevelType w:val="hybridMultilevel"/>
     <w:tmpl w:val="26C81FCE"/>
@@ -8728,7 +9219,7 @@
       </w:rPr>
     </w:lvl>
   </w:abstractNum>
-  <w:abstractNum w:abstractNumId="21" w15:restartNumberingAfterBreak="0">
+  <w:abstractNum w:abstractNumId="22" w15:restartNumberingAfterBreak="0">
     <w:nsid w:val="75A3529B"/>
     <w:multiLevelType w:val="hybridMultilevel"/>
     <w:tmpl w:val="819EEA64"/>
@@ -8868,7 +9359,7 @@
       </w:rPr>
     </w:lvl>
   </w:abstractNum>
-  <w:abstractNum w:abstractNumId="22" w15:restartNumberingAfterBreak="0">
+  <w:abstractNum w:abstractNumId="23" w15:restartNumberingAfterBreak="0">
     <w:nsid w:val="766C53CF"/>
     <w:multiLevelType w:val="hybridMultilevel"/>
     <w:tmpl w:val="DF5AF948"/>
@@ -8954,7 +9445,7 @@
       </w:pPr>
     </w:lvl>
   </w:abstractNum>
-  <w:abstractNum w:abstractNumId="23" w15:restartNumberingAfterBreak="0">
+  <w:abstractNum w:abstractNumId="24" w15:restartNumberingAfterBreak="0">
     <w:nsid w:val="797979A0"/>
     <w:multiLevelType w:val="hybridMultilevel"/>
     <w:tmpl w:val="7E40D33A"/>
@@ -9067,7 +9558,7 @@
       </w:rPr>
     </w:lvl>
   </w:abstractNum>
-  <w:abstractNum w:abstractNumId="24" w15:restartNumberingAfterBreak="0">
+  <w:abstractNum w:abstractNumId="25" w15:restartNumberingAfterBreak="0">
     <w:nsid w:val="7B193736"/>
     <w:multiLevelType w:val="multilevel"/>
     <w:tmpl w:val="16BCA150"/>
@@ -9189,7 +9680,7 @@
       </w:pPr>
     </w:lvl>
   </w:abstractNum>
-  <w:abstractNum w:abstractNumId="25" w15:restartNumberingAfterBreak="0">
+  <w:abstractNum w:abstractNumId="26" w15:restartNumberingAfterBreak="0">
     <w:nsid w:val="7D032E42"/>
     <w:multiLevelType w:val="hybridMultilevel"/>
     <w:tmpl w:val="901CE568"/>
@@ -9302,7 +9793,7 @@
       </w:rPr>
     </w:lvl>
   </w:abstractNum>
-  <w:abstractNum w:abstractNumId="26" w15:restartNumberingAfterBreak="0">
+  <w:abstractNum w:abstractNumId="27" w15:restartNumberingAfterBreak="0">
     <w:nsid w:val="7DD245F2"/>
     <w:multiLevelType w:val="hybridMultilevel"/>
     <w:tmpl w:val="3100450C"/>
@@ -9442,7 +9933,7 @@
       </w:rPr>
     </w:lvl>
   </w:abstractNum>
-  <w:abstractNum w:abstractNumId="27" w15:restartNumberingAfterBreak="0">
+  <w:abstractNum w:abstractNumId="28" w15:restartNumberingAfterBreak="0">
     <w:nsid w:val="7DDE7E2F"/>
     <w:multiLevelType w:val="hybridMultilevel"/>
     <w:tmpl w:val="47B69FA2"/>
@@ -9556,7 +10047,7 @@
     </w:lvl>
   </w:abstractNum>
   <w:num w:numId="1">
-    <w:abstractNumId w:val="24"/>
+    <w:abstractNumId w:val="25"/>
   </w:num>
   <w:num w:numId="2">
     <w:abstractNumId w:val="1"/>
@@ -9565,34 +10056,34 @@
     <w:abstractNumId w:val="7"/>
   </w:num>
   <w:num w:numId="4">
-    <w:abstractNumId w:val="21"/>
+    <w:abstractNumId w:val="22"/>
   </w:num>
   <w:num w:numId="5">
-    <w:abstractNumId w:val="16"/>
+    <w:abstractNumId w:val="17"/>
   </w:num>
   <w:num w:numId="6">
     <w:abstractNumId w:val="8"/>
   </w:num>
   <w:num w:numId="7">
-    <w:abstractNumId w:val="18"/>
+    <w:abstractNumId w:val="19"/>
   </w:num>
   <w:num w:numId="8">
-    <w:abstractNumId w:val="26"/>
+    <w:abstractNumId w:val="27"/>
   </w:num>
   <w:num w:numId="9">
     <w:abstractNumId w:val="5"/>
   </w:num>
   <w:num w:numId="10">
-    <w:abstractNumId w:val="12"/>
+    <w:abstractNumId w:val="13"/>
   </w:num>
   <w:num w:numId="11">
-    <w:abstractNumId w:val="15"/>
+    <w:abstractNumId w:val="16"/>
   </w:num>
   <w:num w:numId="12">
-    <w:abstractNumId w:val="13"/>
+    <w:abstractNumId w:val="14"/>
   </w:num>
   <w:num w:numId="13">
-    <w:abstractNumId w:val="20"/>
+    <w:abstractNumId w:val="21"/>
   </w:num>
   <w:num w:numId="14">
     <w:abstractNumId w:val="0"/>
@@ -9601,31 +10092,31 @@
     <w:abstractNumId w:val="2"/>
   </w:num>
   <w:num w:numId="16">
-    <w:abstractNumId w:val="11"/>
+    <w:abstractNumId w:val="12"/>
   </w:num>
   <w:num w:numId="17">
     <w:abstractNumId w:val="6"/>
   </w:num>
   <w:num w:numId="18">
-    <w:abstractNumId w:val="25"/>
+    <w:abstractNumId w:val="26"/>
   </w:num>
   <w:num w:numId="19">
-    <w:abstractNumId w:val="19"/>
+    <w:abstractNumId w:val="20"/>
   </w:num>
   <w:num w:numId="20">
-    <w:abstractNumId w:val="27"/>
+    <w:abstractNumId w:val="28"/>
   </w:num>
   <w:num w:numId="21">
-    <w:abstractNumId w:val="17"/>
+    <w:abstractNumId w:val="18"/>
   </w:num>
   <w:num w:numId="22">
-    <w:abstractNumId w:val="23"/>
+    <w:abstractNumId w:val="24"/>
   </w:num>
   <w:num w:numId="23">
-    <w:abstractNumId w:val="9"/>
+    <w:abstractNumId w:val="10"/>
   </w:num>
   <w:num w:numId="24">
-    <w:abstractNumId w:val="14"/>
+    <w:abstractNumId w:val="15"/>
   </w:num>
   <w:num w:numId="25">
     <w:abstractNumId w:val="4"/>
@@ -9634,10 +10125,13 @@
     <w:abstractNumId w:val="3"/>
   </w:num>
   <w:num w:numId="27">
-    <w:abstractNumId w:val="22"/>
+    <w:abstractNumId w:val="23"/>
   </w:num>
   <w:num w:numId="28">
-    <w:abstractNumId w:val="10"/>
+    <w:abstractNumId w:val="11"/>
+  </w:num>
+  <w:num w:numId="29">
+    <w:abstractNumId w:val="9"/>
   </w:num>
   <w:numIdMacAtCleanup w:val="13"/>
 </w:numbering>

</xml_diff>

<commit_message>
Création du projets et création de la classe Grid
</commit_message>
<xml_diff>
--- a/Documentation/Dossier de projet Application CPNV v8.4.docx
+++ b/Documentation/Dossier de projet Application CPNV v8.4.docx
@@ -36,7 +36,7 @@
                     </pic:cNvPicPr>
                   </pic:nvPicPr>
                   <pic:blipFill>
-                    <a:blip r:embed="rId7">
+                    <a:blip r:embed="rId8">
                       <a:extLst>
                         <a:ext uri="{28A0092B-C50C-407E-A947-70E740481C1C}">
                           <a14:useLocalDpi xmlns:a14="http://schemas.microsoft.com/office/drawing/2010/main" val="0"/>
@@ -168,7 +168,7 @@
                     </pic:cNvPicPr>
                   </pic:nvPicPr>
                   <pic:blipFill>
-                    <a:blip r:embed="rId8">
+                    <a:blip r:embed="rId9">
                       <a:extLst>
                         <a:ext uri="{28A0092B-C50C-407E-A947-70E740481C1C}">
                           <a14:useLocalDpi xmlns:a14="http://schemas.microsoft.com/office/drawing/2010/main" val="0"/>
@@ -304,19 +304,11 @@
                               </w:rPr>
                               <w:t xml:space="preserve">, </w:t>
                             </w:r>
-                            <w:proofErr w:type="spellStart"/>
                             <w:r>
                               <w:rPr>
                                 <w:i/>
                               </w:rPr>
-                              <w:t>Usan</w:t>
-                            </w:r>
-                            <w:proofErr w:type="spellEnd"/>
-                            <w:r>
-                              <w:rPr>
-                                <w:i/>
-                              </w:rPr>
-                              <w:t xml:space="preserve"> Sacha</w:t>
+                              <w:t>Usan Sacha</w:t>
                             </w:r>
                           </w:p>
                           <w:p>
@@ -424,19 +416,11 @@
                         </w:rPr>
                         <w:t xml:space="preserve">, </w:t>
                       </w:r>
-                      <w:proofErr w:type="spellStart"/>
                       <w:r>
                         <w:rPr>
                           <w:i/>
                         </w:rPr>
-                        <w:t>Usan</w:t>
-                      </w:r>
-                      <w:proofErr w:type="spellEnd"/>
-                      <w:r>
-                        <w:rPr>
-                          <w:i/>
-                        </w:rPr>
-                        <w:t xml:space="preserve"> Sacha</w:t>
+                        <w:t>Usan Sacha</w:t>
                       </w:r>
                     </w:p>
                     <w:p>
@@ -617,7 +601,7 @@
                     </pic:cNvPicPr>
                   </pic:nvPicPr>
                   <pic:blipFill>
-                    <a:blip r:embed="rId9">
+                    <a:blip r:embed="rId10">
                       <a:extLst>
                         <a:ext uri="{28A0092B-C50C-407E-A947-70E740481C1C}">
                           <a14:useLocalDpi xmlns:a14="http://schemas.microsoft.com/office/drawing/2010/main" val="0"/>
@@ -828,7 +812,7 @@
       <w:pPr>
         <w:pStyle w:val="TM1"/>
         <w:rPr>
-          <w:rFonts w:ascii="Calibri" w:hAnsi="Calibri"/>
+          <w:rFonts w:asciiTheme="minorHAnsi" w:eastAsiaTheme="minorEastAsia" w:hAnsiTheme="minorHAnsi" w:cstheme="minorBidi"/>
           <w:sz w:val="22"/>
           <w:szCs w:val="22"/>
           <w:lang w:val="fr-CH" w:eastAsia="fr-CH"/>
@@ -849,7 +833,7 @@
       <w:r>
         <w:fldChar w:fldCharType="separate"/>
       </w:r>
-      <w:hyperlink w:anchor="_Toc530475729" w:history="1">
+      <w:hyperlink w:anchor="_Toc531097758" w:history="1">
         <w:r>
           <w:rPr>
             <w:rStyle w:val="Lienhypertexte"/>
@@ -858,7 +842,7 @@
         </w:r>
         <w:r>
           <w:rPr>
-            <w:rFonts w:ascii="Calibri" w:hAnsi="Calibri"/>
+            <w:rFonts w:asciiTheme="minorHAnsi" w:eastAsiaTheme="minorEastAsia" w:hAnsiTheme="minorHAnsi" w:cstheme="minorBidi"/>
             <w:sz w:val="22"/>
             <w:szCs w:val="22"/>
             <w:lang w:val="fr-CH" w:eastAsia="fr-CH"/>
@@ -887,7 +871,7 @@
           <w:rPr>
             <w:webHidden/>
           </w:rPr>
-          <w:instrText xml:space="preserve"> PAGEREF _Toc530475729 \h </w:instrText>
+          <w:instrText xml:space="preserve"> PAGEREF _Toc531097758 \h </w:instrText>
         </w:r>
         <w:r>
           <w:rPr>
@@ -922,25 +906,24 @@
           <w:tab w:val="right" w:leader="dot" w:pos="9060"/>
         </w:tabs>
         <w:rPr>
-          <w:rFonts w:ascii="Calibri" w:hAnsi="Calibri"/>
+          <w:rFonts w:asciiTheme="minorHAnsi" w:eastAsiaTheme="minorEastAsia" w:hAnsiTheme="minorHAnsi" w:cstheme="minorBidi"/>
           <w:noProof/>
           <w:sz w:val="22"/>
           <w:szCs w:val="22"/>
           <w:lang w:val="fr-CH" w:eastAsia="fr-CH"/>
         </w:rPr>
       </w:pPr>
-      <w:hyperlink w:anchor="_Toc530475730" w:history="1">
+      <w:hyperlink w:anchor="_Toc531097759" w:history="1">
         <w:r>
           <w:rPr>
             <w:rStyle w:val="Lienhypertexte"/>
-            <w:iCs/>
             <w:noProof/>
           </w:rPr>
           <w:t>1.1</w:t>
         </w:r>
         <w:r>
           <w:rPr>
-            <w:rFonts w:ascii="Calibri" w:hAnsi="Calibri"/>
+            <w:rFonts w:asciiTheme="minorHAnsi" w:eastAsiaTheme="minorEastAsia" w:hAnsiTheme="minorHAnsi" w:cstheme="minorBidi"/>
             <w:noProof/>
             <w:sz w:val="22"/>
             <w:szCs w:val="22"/>
@@ -951,7 +934,6 @@
         <w:r>
           <w:rPr>
             <w:rStyle w:val="Lienhypertexte"/>
-            <w:iCs/>
             <w:noProof/>
           </w:rPr>
           <w:t>Cadre, description et motivation</w:t>
@@ -975,7 +957,7 @@
             <w:noProof/>
             <w:webHidden/>
           </w:rPr>
-          <w:instrText xml:space="preserve"> PAGEREF _Toc530475730 \h </w:instrText>
+          <w:instrText xml:space="preserve"> PAGEREF _Toc531097759 \h </w:instrText>
         </w:r>
         <w:r>
           <w:rPr>
@@ -1014,25 +996,24 @@
           <w:tab w:val="right" w:leader="dot" w:pos="9060"/>
         </w:tabs>
         <w:rPr>
-          <w:rFonts w:ascii="Calibri" w:hAnsi="Calibri"/>
+          <w:rFonts w:asciiTheme="minorHAnsi" w:eastAsiaTheme="minorEastAsia" w:hAnsiTheme="minorHAnsi" w:cstheme="minorBidi"/>
           <w:noProof/>
           <w:sz w:val="22"/>
           <w:szCs w:val="22"/>
           <w:lang w:val="fr-CH" w:eastAsia="fr-CH"/>
         </w:rPr>
       </w:pPr>
-      <w:hyperlink w:anchor="_Toc530475731" w:history="1">
+      <w:hyperlink w:anchor="_Toc531097760" w:history="1">
         <w:r>
           <w:rPr>
             <w:rStyle w:val="Lienhypertexte"/>
-            <w:iCs/>
             <w:noProof/>
           </w:rPr>
           <w:t>1.2</w:t>
         </w:r>
         <w:r>
           <w:rPr>
-            <w:rFonts w:ascii="Calibri" w:hAnsi="Calibri"/>
+            <w:rFonts w:asciiTheme="minorHAnsi" w:eastAsiaTheme="minorEastAsia" w:hAnsiTheme="minorHAnsi" w:cstheme="minorBidi"/>
             <w:noProof/>
             <w:sz w:val="22"/>
             <w:szCs w:val="22"/>
@@ -1043,7 +1024,6 @@
         <w:r>
           <w:rPr>
             <w:rStyle w:val="Lienhypertexte"/>
-            <w:iCs/>
             <w:noProof/>
           </w:rPr>
           <w:t>Organisation</w:t>
@@ -1067,7 +1047,7 @@
             <w:noProof/>
             <w:webHidden/>
           </w:rPr>
-          <w:instrText xml:space="preserve"> PAGEREF _Toc530475731 \h </w:instrText>
+          <w:instrText xml:space="preserve"> PAGEREF _Toc531097760 \h </w:instrText>
         </w:r>
         <w:r>
           <w:rPr>
@@ -1106,25 +1086,24 @@
           <w:tab w:val="right" w:leader="dot" w:pos="9060"/>
         </w:tabs>
         <w:rPr>
-          <w:rFonts w:ascii="Calibri" w:hAnsi="Calibri"/>
+          <w:rFonts w:asciiTheme="minorHAnsi" w:eastAsiaTheme="minorEastAsia" w:hAnsiTheme="minorHAnsi" w:cstheme="minorBidi"/>
           <w:noProof/>
           <w:sz w:val="22"/>
           <w:szCs w:val="22"/>
           <w:lang w:val="fr-CH" w:eastAsia="fr-CH"/>
         </w:rPr>
       </w:pPr>
-      <w:hyperlink w:anchor="_Toc530475732" w:history="1">
+      <w:hyperlink w:anchor="_Toc531097761" w:history="1">
         <w:r>
           <w:rPr>
             <w:rStyle w:val="Lienhypertexte"/>
-            <w:iCs/>
             <w:noProof/>
           </w:rPr>
           <w:t>1.3</w:t>
         </w:r>
         <w:r>
           <w:rPr>
-            <w:rFonts w:ascii="Calibri" w:hAnsi="Calibri"/>
+            <w:rFonts w:asciiTheme="minorHAnsi" w:eastAsiaTheme="minorEastAsia" w:hAnsiTheme="minorHAnsi" w:cstheme="minorBidi"/>
             <w:noProof/>
             <w:sz w:val="22"/>
             <w:szCs w:val="22"/>
@@ -1135,7 +1114,6 @@
         <w:r>
           <w:rPr>
             <w:rStyle w:val="Lienhypertexte"/>
-            <w:iCs/>
             <w:noProof/>
           </w:rPr>
           <w:t>Objectifs</w:t>
@@ -1159,7 +1137,7 @@
             <w:noProof/>
             <w:webHidden/>
           </w:rPr>
-          <w:instrText xml:space="preserve"> PAGEREF _Toc530475732 \h </w:instrText>
+          <w:instrText xml:space="preserve"> PAGEREF _Toc531097761 \h </w:instrText>
         </w:r>
         <w:r>
           <w:rPr>
@@ -1198,25 +1176,24 @@
           <w:tab w:val="right" w:leader="dot" w:pos="9060"/>
         </w:tabs>
         <w:rPr>
-          <w:rFonts w:ascii="Calibri" w:hAnsi="Calibri"/>
+          <w:rFonts w:asciiTheme="minorHAnsi" w:eastAsiaTheme="minorEastAsia" w:hAnsiTheme="minorHAnsi" w:cstheme="minorBidi"/>
           <w:noProof/>
           <w:sz w:val="22"/>
           <w:szCs w:val="22"/>
           <w:lang w:val="fr-CH" w:eastAsia="fr-CH"/>
         </w:rPr>
       </w:pPr>
-      <w:hyperlink w:anchor="_Toc530475733" w:history="1">
+      <w:hyperlink w:anchor="_Toc531097762" w:history="1">
         <w:r>
           <w:rPr>
             <w:rStyle w:val="Lienhypertexte"/>
-            <w:iCs/>
             <w:noProof/>
           </w:rPr>
           <w:t>1.4</w:t>
         </w:r>
         <w:r>
           <w:rPr>
-            <w:rFonts w:ascii="Calibri" w:hAnsi="Calibri"/>
+            <w:rFonts w:asciiTheme="minorHAnsi" w:eastAsiaTheme="minorEastAsia" w:hAnsiTheme="minorHAnsi" w:cstheme="minorBidi"/>
             <w:noProof/>
             <w:sz w:val="22"/>
             <w:szCs w:val="22"/>
@@ -1227,7 +1204,6 @@
         <w:r>
           <w:rPr>
             <w:rStyle w:val="Lienhypertexte"/>
-            <w:iCs/>
             <w:noProof/>
           </w:rPr>
           <w:t>Planification initiale</w:t>
@@ -1251,7 +1227,7 @@
             <w:noProof/>
             <w:webHidden/>
           </w:rPr>
-          <w:instrText xml:space="preserve"> PAGEREF _Toc530475733 \h </w:instrText>
+          <w:instrText xml:space="preserve"> PAGEREF _Toc531097762 \h </w:instrText>
         </w:r>
         <w:r>
           <w:rPr>
@@ -1286,13 +1262,13 @@
       <w:pPr>
         <w:pStyle w:val="TM1"/>
         <w:rPr>
-          <w:rFonts w:ascii="Calibri" w:hAnsi="Calibri"/>
+          <w:rFonts w:asciiTheme="minorHAnsi" w:eastAsiaTheme="minorEastAsia" w:hAnsiTheme="minorHAnsi" w:cstheme="minorBidi"/>
           <w:sz w:val="22"/>
           <w:szCs w:val="22"/>
           <w:lang w:val="fr-CH" w:eastAsia="fr-CH"/>
         </w:rPr>
       </w:pPr>
-      <w:hyperlink w:anchor="_Toc530475734" w:history="1">
+      <w:hyperlink w:anchor="_Toc531097763" w:history="1">
         <w:r>
           <w:rPr>
             <w:rStyle w:val="Lienhypertexte"/>
@@ -1301,7 +1277,7 @@
         </w:r>
         <w:r>
           <w:rPr>
-            <w:rFonts w:ascii="Calibri" w:hAnsi="Calibri"/>
+            <w:rFonts w:asciiTheme="minorHAnsi" w:eastAsiaTheme="minorEastAsia" w:hAnsiTheme="minorHAnsi" w:cstheme="minorBidi"/>
             <w:sz w:val="22"/>
             <w:szCs w:val="22"/>
             <w:lang w:val="fr-CH" w:eastAsia="fr-CH"/>
@@ -1330,7 +1306,7 @@
           <w:rPr>
             <w:webHidden/>
           </w:rPr>
-          <w:instrText xml:space="preserve"> PAGEREF _Toc530475734 \h </w:instrText>
+          <w:instrText xml:space="preserve"> PAGEREF _Toc531097763 \h </w:instrText>
         </w:r>
         <w:r>
           <w:rPr>
@@ -1347,7 +1323,7 @@
           <w:rPr>
             <w:webHidden/>
           </w:rPr>
-          <w:t>3</w:t>
+          <w:t>4</w:t>
         </w:r>
         <w:r>
           <w:rPr>
@@ -1365,25 +1341,25 @@
           <w:tab w:val="right" w:leader="dot" w:pos="9060"/>
         </w:tabs>
         <w:rPr>
-          <w:rFonts w:ascii="Calibri" w:hAnsi="Calibri"/>
+          <w:rFonts w:asciiTheme="minorHAnsi" w:eastAsiaTheme="minorEastAsia" w:hAnsiTheme="minorHAnsi" w:cstheme="minorBidi"/>
           <w:noProof/>
           <w:sz w:val="22"/>
           <w:szCs w:val="22"/>
           <w:lang w:val="fr-CH" w:eastAsia="fr-CH"/>
         </w:rPr>
       </w:pPr>
-      <w:hyperlink w:anchor="_Toc530475735" w:history="1">
+      <w:hyperlink w:anchor="_Toc531097764" w:history="1">
         <w:r>
           <w:rPr>
             <w:rStyle w:val="Lienhypertexte"/>
-            <w:iCs/>
+            <w:i/>
             <w:noProof/>
           </w:rPr>
           <w:t>2.1</w:t>
         </w:r>
         <w:r>
           <w:rPr>
-            <w:rFonts w:ascii="Calibri" w:hAnsi="Calibri"/>
+            <w:rFonts w:asciiTheme="minorHAnsi" w:eastAsiaTheme="minorEastAsia" w:hAnsiTheme="minorHAnsi" w:cstheme="minorBidi"/>
             <w:noProof/>
             <w:sz w:val="22"/>
             <w:szCs w:val="22"/>
@@ -1394,10 +1370,17 @@
         <w:r>
           <w:rPr>
             <w:rStyle w:val="Lienhypertexte"/>
-            <w:iCs/>
-            <w:noProof/>
-          </w:rPr>
-          <w:t>Cahier des charges détaillé</w:t>
+            <w:noProof/>
+          </w:rPr>
+          <w:t>Cahier des charges</w:t>
+        </w:r>
+        <w:r>
+          <w:rPr>
+            <w:rStyle w:val="Lienhypertexte"/>
+            <w:i/>
+            <w:noProof/>
+          </w:rPr>
+          <w:t xml:space="preserve"> détaillé</w:t>
         </w:r>
         <w:r>
           <w:rPr>
@@ -1418,7 +1401,7 @@
             <w:noProof/>
             <w:webHidden/>
           </w:rPr>
-          <w:instrText xml:space="preserve"> PAGEREF _Toc530475735 \h </w:instrText>
+          <w:instrText xml:space="preserve"> PAGEREF _Toc531097764 \h </w:instrText>
         </w:r>
         <w:r>
           <w:rPr>
@@ -1438,7 +1421,7 @@
             <w:noProof/>
             <w:webHidden/>
           </w:rPr>
-          <w:t>3</w:t>
+          <w:t>4</w:t>
         </w:r>
         <w:r>
           <w:rPr>
@@ -1457,25 +1440,24 @@
           <w:tab w:val="right" w:leader="dot" w:pos="9060"/>
         </w:tabs>
         <w:rPr>
-          <w:rFonts w:ascii="Calibri" w:hAnsi="Calibri"/>
+          <w:rFonts w:asciiTheme="minorHAnsi" w:eastAsiaTheme="minorEastAsia" w:hAnsiTheme="minorHAnsi" w:cstheme="minorBidi"/>
           <w:noProof/>
           <w:sz w:val="22"/>
           <w:szCs w:val="22"/>
           <w:lang w:val="fr-CH" w:eastAsia="fr-CH"/>
         </w:rPr>
       </w:pPr>
-      <w:hyperlink w:anchor="_Toc530475736" w:history="1">
+      <w:hyperlink w:anchor="_Toc531097765" w:history="1">
         <w:r>
           <w:rPr>
             <w:rStyle w:val="Lienhypertexte"/>
-            <w:iCs/>
             <w:noProof/>
           </w:rPr>
           <w:t>2.2</w:t>
         </w:r>
         <w:r>
           <w:rPr>
-            <w:rFonts w:ascii="Calibri" w:hAnsi="Calibri"/>
+            <w:rFonts w:asciiTheme="minorHAnsi" w:eastAsiaTheme="minorEastAsia" w:hAnsiTheme="minorHAnsi" w:cstheme="minorBidi"/>
             <w:noProof/>
             <w:sz w:val="22"/>
             <w:szCs w:val="22"/>
@@ -1486,10 +1468,9 @@
         <w:r>
           <w:rPr>
             <w:rStyle w:val="Lienhypertexte"/>
-            <w:iCs/>
-            <w:noProof/>
-          </w:rPr>
-          <w:t>Stratégie de test</w:t>
+            <w:noProof/>
+          </w:rPr>
+          <w:t>Analyse concurrentielle</w:t>
         </w:r>
         <w:r>
           <w:rPr>
@@ -1510,7 +1491,7 @@
             <w:noProof/>
             <w:webHidden/>
           </w:rPr>
-          <w:instrText xml:space="preserve"> PAGEREF _Toc530475736 \h </w:instrText>
+          <w:instrText xml:space="preserve"> PAGEREF _Toc531097765 \h </w:instrText>
         </w:r>
         <w:r>
           <w:rPr>
@@ -1549,25 +1530,24 @@
           <w:tab w:val="right" w:leader="dot" w:pos="9060"/>
         </w:tabs>
         <w:rPr>
-          <w:rFonts w:ascii="Calibri" w:hAnsi="Calibri"/>
+          <w:rFonts w:asciiTheme="minorHAnsi" w:eastAsiaTheme="minorEastAsia" w:hAnsiTheme="minorHAnsi" w:cstheme="minorBidi"/>
           <w:noProof/>
           <w:sz w:val="22"/>
           <w:szCs w:val="22"/>
           <w:lang w:val="fr-CH" w:eastAsia="fr-CH"/>
         </w:rPr>
       </w:pPr>
-      <w:hyperlink w:anchor="_Toc530475737" w:history="1">
+      <w:hyperlink w:anchor="_Toc531097766" w:history="1">
         <w:r>
           <w:rPr>
             <w:rStyle w:val="Lienhypertexte"/>
-            <w:iCs/>
             <w:noProof/>
           </w:rPr>
           <w:t>2.3</w:t>
         </w:r>
         <w:r>
           <w:rPr>
-            <w:rFonts w:ascii="Calibri" w:hAnsi="Calibri"/>
+            <w:rFonts w:asciiTheme="minorHAnsi" w:eastAsiaTheme="minorEastAsia" w:hAnsiTheme="minorHAnsi" w:cstheme="minorBidi"/>
             <w:noProof/>
             <w:sz w:val="22"/>
             <w:szCs w:val="22"/>
@@ -1578,10 +1558,9 @@
         <w:r>
           <w:rPr>
             <w:rStyle w:val="Lienhypertexte"/>
-            <w:iCs/>
-            <w:noProof/>
-          </w:rPr>
-          <w:t>Budget initial</w:t>
+            <w:noProof/>
+          </w:rPr>
+          <w:t>Cas d’utilisation</w:t>
         </w:r>
         <w:r>
           <w:rPr>
@@ -1602,7 +1581,7 @@
             <w:noProof/>
             <w:webHidden/>
           </w:rPr>
-          <w:instrText xml:space="preserve"> PAGEREF _Toc530475737 \h </w:instrText>
+          <w:instrText xml:space="preserve"> PAGEREF _Toc531097766 \h </w:instrText>
         </w:r>
         <w:r>
           <w:rPr>
@@ -1622,7 +1601,7 @@
             <w:noProof/>
             <w:webHidden/>
           </w:rPr>
-          <w:t>4</w:t>
+          <w:t>5</w:t>
         </w:r>
         <w:r>
           <w:rPr>
@@ -1641,25 +1620,24 @@
           <w:tab w:val="right" w:leader="dot" w:pos="9060"/>
         </w:tabs>
         <w:rPr>
-          <w:rFonts w:ascii="Calibri" w:hAnsi="Calibri"/>
+          <w:rFonts w:asciiTheme="minorHAnsi" w:eastAsiaTheme="minorEastAsia" w:hAnsiTheme="minorHAnsi" w:cstheme="minorBidi"/>
           <w:noProof/>
           <w:sz w:val="22"/>
           <w:szCs w:val="22"/>
           <w:lang w:val="fr-CH" w:eastAsia="fr-CH"/>
         </w:rPr>
       </w:pPr>
-      <w:hyperlink w:anchor="_Toc530475738" w:history="1">
+      <w:hyperlink w:anchor="_Toc531097767" w:history="1">
         <w:r>
           <w:rPr>
             <w:rStyle w:val="Lienhypertexte"/>
-            <w:iCs/>
             <w:noProof/>
           </w:rPr>
           <w:t>2.4</w:t>
         </w:r>
         <w:r>
           <w:rPr>
-            <w:rFonts w:ascii="Calibri" w:hAnsi="Calibri"/>
+            <w:rFonts w:asciiTheme="minorHAnsi" w:eastAsiaTheme="minorEastAsia" w:hAnsiTheme="minorHAnsi" w:cstheme="minorBidi"/>
             <w:noProof/>
             <w:sz w:val="22"/>
             <w:szCs w:val="22"/>
@@ -1670,10 +1648,9 @@
         <w:r>
           <w:rPr>
             <w:rStyle w:val="Lienhypertexte"/>
-            <w:iCs/>
-            <w:noProof/>
-          </w:rPr>
-          <w:t>Planification</w:t>
+            <w:noProof/>
+          </w:rPr>
+          <w:t>Stratégie de test</w:t>
         </w:r>
         <w:r>
           <w:rPr>
@@ -1694,7 +1671,7 @@
             <w:noProof/>
             <w:webHidden/>
           </w:rPr>
-          <w:instrText xml:space="preserve"> PAGEREF _Toc530475738 \h </w:instrText>
+          <w:instrText xml:space="preserve"> PAGEREF _Toc531097767 \h </w:instrText>
         </w:r>
         <w:r>
           <w:rPr>
@@ -1714,7 +1691,7 @@
             <w:noProof/>
             <w:webHidden/>
           </w:rPr>
-          <w:t>4</w:t>
+          <w:t>7</w:t>
         </w:r>
         <w:r>
           <w:rPr>
@@ -1727,31 +1704,30 @@
     </w:p>
     <w:p>
       <w:pPr>
-        <w:pStyle w:val="TM2"/>
-        <w:tabs>
-          <w:tab w:val="left" w:pos="800"/>
+        <w:pStyle w:val="TM3"/>
+        <w:tabs>
+          <w:tab w:val="left" w:pos="1200"/>
           <w:tab w:val="right" w:leader="dot" w:pos="9060"/>
         </w:tabs>
         <w:rPr>
-          <w:rFonts w:ascii="Calibri" w:hAnsi="Calibri"/>
+          <w:rFonts w:asciiTheme="minorHAnsi" w:eastAsiaTheme="minorEastAsia" w:hAnsiTheme="minorHAnsi" w:cstheme="minorBidi"/>
           <w:noProof/>
           <w:sz w:val="22"/>
           <w:szCs w:val="22"/>
           <w:lang w:val="fr-CH" w:eastAsia="fr-CH"/>
         </w:rPr>
       </w:pPr>
-      <w:hyperlink w:anchor="_Toc530475739" w:history="1">
+      <w:hyperlink w:anchor="_Toc531097768" w:history="1">
         <w:r>
           <w:rPr>
             <w:rStyle w:val="Lienhypertexte"/>
-            <w:iCs/>
-            <w:noProof/>
-          </w:rPr>
-          <w:t>2.5</w:t>
-        </w:r>
-        <w:r>
-          <w:rPr>
-            <w:rFonts w:ascii="Calibri" w:hAnsi="Calibri"/>
+            <w:noProof/>
+          </w:rPr>
+          <w:t>2.4.1</w:t>
+        </w:r>
+        <w:r>
+          <w:rPr>
+            <w:rFonts w:asciiTheme="minorHAnsi" w:eastAsiaTheme="minorEastAsia" w:hAnsiTheme="minorHAnsi" w:cstheme="minorBidi"/>
             <w:noProof/>
             <w:sz w:val="22"/>
             <w:szCs w:val="22"/>
@@ -1762,10 +1738,9 @@
         <w:r>
           <w:rPr>
             <w:rStyle w:val="Lienhypertexte"/>
-            <w:iCs/>
-            <w:noProof/>
-          </w:rPr>
-          <w:t>Historique</w:t>
+            <w:noProof/>
+          </w:rPr>
+          <w:t>Tests</w:t>
         </w:r>
         <w:r>
           <w:rPr>
@@ -1786,7 +1761,7 @@
             <w:noProof/>
             <w:webHidden/>
           </w:rPr>
-          <w:instrText xml:space="preserve"> PAGEREF _Toc530475739 \h </w:instrText>
+          <w:instrText xml:space="preserve"> PAGEREF _Toc531097768 \h </w:instrText>
         </w:r>
         <w:r>
           <w:rPr>
@@ -1806,7 +1781,7 @@
             <w:noProof/>
             <w:webHidden/>
           </w:rPr>
-          <w:t>4</w:t>
+          <w:t>7</w:t>
         </w:r>
         <w:r>
           <w:rPr>
@@ -1819,106 +1794,30 @@
     </w:p>
     <w:p>
       <w:pPr>
-        <w:pStyle w:val="TM1"/>
+        <w:pStyle w:val="TM3"/>
+        <w:tabs>
+          <w:tab w:val="left" w:pos="1200"/>
+          <w:tab w:val="right" w:leader="dot" w:pos="9060"/>
+        </w:tabs>
         <w:rPr>
-          <w:rFonts w:ascii="Calibri" w:hAnsi="Calibri"/>
-          <w:sz w:val="22"/>
-          <w:szCs w:val="22"/>
-          <w:lang w:val="fr-CH" w:eastAsia="fr-CH"/>
-        </w:rPr>
-      </w:pPr>
-      <w:hyperlink w:anchor="_Toc530475740" w:history="1">
-        <w:r>
-          <w:rPr>
-            <w:rStyle w:val="Lienhypertexte"/>
-          </w:rPr>
-          <w:t>3</w:t>
-        </w:r>
-        <w:r>
-          <w:rPr>
-            <w:rFonts w:ascii="Calibri" w:hAnsi="Calibri"/>
-            <w:sz w:val="22"/>
-            <w:szCs w:val="22"/>
-            <w:lang w:val="fr-CH" w:eastAsia="fr-CH"/>
-          </w:rPr>
-          <w:tab/>
-        </w:r>
-        <w:r>
-          <w:rPr>
-            <w:rStyle w:val="Lienhypertexte"/>
-          </w:rPr>
-          <w:t>Implémentation</w:t>
-        </w:r>
-        <w:r>
-          <w:rPr>
-            <w:webHidden/>
-          </w:rPr>
-          <w:tab/>
-        </w:r>
-        <w:r>
-          <w:rPr>
-            <w:webHidden/>
-          </w:rPr>
-          <w:fldChar w:fldCharType="begin"/>
-        </w:r>
-        <w:r>
-          <w:rPr>
-            <w:webHidden/>
-          </w:rPr>
-          <w:instrText xml:space="preserve"> PAGEREF _Toc530475740 \h </w:instrText>
-        </w:r>
-        <w:r>
-          <w:rPr>
-            <w:webHidden/>
-          </w:rPr>
-        </w:r>
-        <w:r>
-          <w:rPr>
-            <w:webHidden/>
-          </w:rPr>
-          <w:fldChar w:fldCharType="separate"/>
-        </w:r>
-        <w:r>
-          <w:rPr>
-            <w:webHidden/>
-          </w:rPr>
-          <w:t>4</w:t>
-        </w:r>
-        <w:r>
-          <w:rPr>
-            <w:webHidden/>
-          </w:rPr>
-          <w:fldChar w:fldCharType="end"/>
-        </w:r>
-      </w:hyperlink>
-    </w:p>
-    <w:p>
-      <w:pPr>
-        <w:pStyle w:val="TM2"/>
-        <w:tabs>
-          <w:tab w:val="left" w:pos="800"/>
-          <w:tab w:val="right" w:leader="dot" w:pos="9060"/>
-        </w:tabs>
-        <w:rPr>
-          <w:rFonts w:ascii="Calibri" w:hAnsi="Calibri"/>
+          <w:rFonts w:asciiTheme="minorHAnsi" w:eastAsiaTheme="minorEastAsia" w:hAnsiTheme="minorHAnsi" w:cstheme="minorBidi"/>
           <w:noProof/>
           <w:sz w:val="22"/>
           <w:szCs w:val="22"/>
           <w:lang w:val="fr-CH" w:eastAsia="fr-CH"/>
         </w:rPr>
       </w:pPr>
-      <w:hyperlink w:anchor="_Toc530475741" w:history="1">
+      <w:hyperlink w:anchor="_Toc531097769" w:history="1">
         <w:r>
           <w:rPr>
             <w:rStyle w:val="Lienhypertexte"/>
-            <w:iCs/>
-            <w:noProof/>
-          </w:rPr>
-          <w:t>3.1</w:t>
-        </w:r>
-        <w:r>
-          <w:rPr>
-            <w:rFonts w:ascii="Calibri" w:hAnsi="Calibri"/>
+            <w:noProof/>
+          </w:rPr>
+          <w:t>2.4.2</w:t>
+        </w:r>
+        <w:r>
+          <w:rPr>
+            <w:rFonts w:asciiTheme="minorHAnsi" w:eastAsiaTheme="minorEastAsia" w:hAnsiTheme="minorHAnsi" w:cstheme="minorBidi"/>
             <w:noProof/>
             <w:sz w:val="22"/>
             <w:szCs w:val="22"/>
@@ -1929,10 +1828,9 @@
         <w:r>
           <w:rPr>
             <w:rStyle w:val="Lienhypertexte"/>
-            <w:iCs/>
-            <w:noProof/>
-          </w:rPr>
-          <w:t>Dossier de conception</w:t>
+            <w:noProof/>
+          </w:rPr>
+          <w:t>Testeurs</w:t>
         </w:r>
         <w:r>
           <w:rPr>
@@ -1953,7 +1851,7 @@
             <w:noProof/>
             <w:webHidden/>
           </w:rPr>
-          <w:instrText xml:space="preserve"> PAGEREF _Toc530475741 \h </w:instrText>
+          <w:instrText xml:space="preserve"> PAGEREF _Toc531097769 \h </w:instrText>
         </w:r>
         <w:r>
           <w:rPr>
@@ -1973,7 +1871,7 @@
             <w:noProof/>
             <w:webHidden/>
           </w:rPr>
-          <w:t>4</w:t>
+          <w:t>7</w:t>
         </w:r>
         <w:r>
           <w:rPr>
@@ -1992,25 +1890,24 @@
           <w:tab w:val="right" w:leader="dot" w:pos="9060"/>
         </w:tabs>
         <w:rPr>
-          <w:rFonts w:ascii="Calibri" w:hAnsi="Calibri"/>
+          <w:rFonts w:asciiTheme="minorHAnsi" w:eastAsiaTheme="minorEastAsia" w:hAnsiTheme="minorHAnsi" w:cstheme="minorBidi"/>
           <w:noProof/>
           <w:sz w:val="22"/>
           <w:szCs w:val="22"/>
           <w:lang w:val="fr-CH" w:eastAsia="fr-CH"/>
         </w:rPr>
       </w:pPr>
-      <w:hyperlink w:anchor="_Toc530475742" w:history="1">
+      <w:hyperlink w:anchor="_Toc531097770" w:history="1">
         <w:r>
           <w:rPr>
             <w:rStyle w:val="Lienhypertexte"/>
-            <w:iCs/>
-            <w:noProof/>
-          </w:rPr>
-          <w:t>3.2</w:t>
-        </w:r>
-        <w:r>
-          <w:rPr>
-            <w:rFonts w:ascii="Calibri" w:hAnsi="Calibri"/>
+            <w:noProof/>
+          </w:rPr>
+          <w:t>2.5</w:t>
+        </w:r>
+        <w:r>
+          <w:rPr>
+            <w:rFonts w:asciiTheme="minorHAnsi" w:eastAsiaTheme="minorEastAsia" w:hAnsiTheme="minorHAnsi" w:cstheme="minorBidi"/>
             <w:noProof/>
             <w:sz w:val="22"/>
             <w:szCs w:val="22"/>
@@ -2021,10 +1918,9 @@
         <w:r>
           <w:rPr>
             <w:rStyle w:val="Lienhypertexte"/>
-            <w:iCs/>
-            <w:noProof/>
-          </w:rPr>
-          <w:t>Dossier de réalisation</w:t>
+            <w:noProof/>
+          </w:rPr>
+          <w:t>Planification</w:t>
         </w:r>
         <w:r>
           <w:rPr>
@@ -2045,7 +1941,7 @@
             <w:noProof/>
             <w:webHidden/>
           </w:rPr>
-          <w:instrText xml:space="preserve"> PAGEREF _Toc530475742 \h </w:instrText>
+          <w:instrText xml:space="preserve"> PAGEREF _Toc531097770 \h </w:instrText>
         </w:r>
         <w:r>
           <w:rPr>
@@ -2065,11 +1961,86 @@
             <w:noProof/>
             <w:webHidden/>
           </w:rPr>
-          <w:t>4</w:t>
-        </w:r>
-        <w:r>
-          <w:rPr>
-            <w:noProof/>
+          <w:t>7</w:t>
+        </w:r>
+        <w:r>
+          <w:rPr>
+            <w:noProof/>
+            <w:webHidden/>
+          </w:rPr>
+          <w:fldChar w:fldCharType="end"/>
+        </w:r>
+      </w:hyperlink>
+    </w:p>
+    <w:p>
+      <w:pPr>
+        <w:pStyle w:val="TM1"/>
+        <w:rPr>
+          <w:rFonts w:asciiTheme="minorHAnsi" w:eastAsiaTheme="minorEastAsia" w:hAnsiTheme="minorHAnsi" w:cstheme="minorBidi"/>
+          <w:sz w:val="22"/>
+          <w:szCs w:val="22"/>
+          <w:lang w:val="fr-CH" w:eastAsia="fr-CH"/>
+        </w:rPr>
+      </w:pPr>
+      <w:hyperlink w:anchor="_Toc531097771" w:history="1">
+        <w:r>
+          <w:rPr>
+            <w:rStyle w:val="Lienhypertexte"/>
+          </w:rPr>
+          <w:t>3</w:t>
+        </w:r>
+        <w:r>
+          <w:rPr>
+            <w:rFonts w:asciiTheme="minorHAnsi" w:eastAsiaTheme="minorEastAsia" w:hAnsiTheme="minorHAnsi" w:cstheme="minorBidi"/>
+            <w:sz w:val="22"/>
+            <w:szCs w:val="22"/>
+            <w:lang w:val="fr-CH" w:eastAsia="fr-CH"/>
+          </w:rPr>
+          <w:tab/>
+        </w:r>
+        <w:r>
+          <w:rPr>
+            <w:rStyle w:val="Lienhypertexte"/>
+          </w:rPr>
+          <w:t>Implémentation</w:t>
+        </w:r>
+        <w:r>
+          <w:rPr>
+            <w:webHidden/>
+          </w:rPr>
+          <w:tab/>
+        </w:r>
+        <w:r>
+          <w:rPr>
+            <w:webHidden/>
+          </w:rPr>
+          <w:fldChar w:fldCharType="begin"/>
+        </w:r>
+        <w:r>
+          <w:rPr>
+            <w:webHidden/>
+          </w:rPr>
+          <w:instrText xml:space="preserve"> PAGEREF _Toc531097771 \h </w:instrText>
+        </w:r>
+        <w:r>
+          <w:rPr>
+            <w:webHidden/>
+          </w:rPr>
+        </w:r>
+        <w:r>
+          <w:rPr>
+            <w:webHidden/>
+          </w:rPr>
+          <w:fldChar w:fldCharType="separate"/>
+        </w:r>
+        <w:r>
+          <w:rPr>
+            <w:webHidden/>
+          </w:rPr>
+          <w:t>7</w:t>
+        </w:r>
+        <w:r>
+          <w:rPr>
             <w:webHidden/>
           </w:rPr>
           <w:fldChar w:fldCharType="end"/>
@@ -2084,25 +2055,24 @@
           <w:tab w:val="right" w:leader="dot" w:pos="9060"/>
         </w:tabs>
         <w:rPr>
-          <w:rFonts w:ascii="Calibri" w:hAnsi="Calibri"/>
+          <w:rFonts w:asciiTheme="minorHAnsi" w:eastAsiaTheme="minorEastAsia" w:hAnsiTheme="minorHAnsi" w:cstheme="minorBidi"/>
           <w:noProof/>
           <w:sz w:val="22"/>
           <w:szCs w:val="22"/>
           <w:lang w:val="fr-CH" w:eastAsia="fr-CH"/>
         </w:rPr>
       </w:pPr>
-      <w:hyperlink w:anchor="_Toc530475743" w:history="1">
+      <w:hyperlink w:anchor="_Toc531097772" w:history="1">
         <w:r>
           <w:rPr>
             <w:rStyle w:val="Lienhypertexte"/>
-            <w:iCs/>
-            <w:noProof/>
-          </w:rPr>
-          <w:t>3.3</w:t>
-        </w:r>
-        <w:r>
-          <w:rPr>
-            <w:rFonts w:ascii="Calibri" w:hAnsi="Calibri"/>
+            <w:noProof/>
+          </w:rPr>
+          <w:t>3.1</w:t>
+        </w:r>
+        <w:r>
+          <w:rPr>
+            <w:rFonts w:asciiTheme="minorHAnsi" w:eastAsiaTheme="minorEastAsia" w:hAnsiTheme="minorHAnsi" w:cstheme="minorBidi"/>
             <w:noProof/>
             <w:sz w:val="22"/>
             <w:szCs w:val="22"/>
@@ -2113,10 +2083,9 @@
         <w:r>
           <w:rPr>
             <w:rStyle w:val="Lienhypertexte"/>
-            <w:iCs/>
-            <w:noProof/>
-          </w:rPr>
-          <w:t>Description des tests effectués</w:t>
+            <w:noProof/>
+          </w:rPr>
+          <w:t>Dossier de conception</w:t>
         </w:r>
         <w:r>
           <w:rPr>
@@ -2137,7 +2106,7 @@
             <w:noProof/>
             <w:webHidden/>
           </w:rPr>
-          <w:instrText xml:space="preserve"> PAGEREF _Toc530475743 \h </w:instrText>
+          <w:instrText xml:space="preserve"> PAGEREF _Toc531097772 \h </w:instrText>
         </w:r>
         <w:r>
           <w:rPr>
@@ -2157,7 +2126,7 @@
             <w:noProof/>
             <w:webHidden/>
           </w:rPr>
-          <w:t>5</w:t>
+          <w:t>7</w:t>
         </w:r>
         <w:r>
           <w:rPr>
@@ -2170,31 +2139,30 @@
     </w:p>
     <w:p>
       <w:pPr>
-        <w:pStyle w:val="TM2"/>
-        <w:tabs>
-          <w:tab w:val="left" w:pos="800"/>
+        <w:pStyle w:val="TM3"/>
+        <w:tabs>
+          <w:tab w:val="left" w:pos="1200"/>
           <w:tab w:val="right" w:leader="dot" w:pos="9060"/>
         </w:tabs>
         <w:rPr>
-          <w:rFonts w:ascii="Calibri" w:hAnsi="Calibri"/>
+          <w:rFonts w:asciiTheme="minorHAnsi" w:eastAsiaTheme="minorEastAsia" w:hAnsiTheme="minorHAnsi" w:cstheme="minorBidi"/>
           <w:noProof/>
           <w:sz w:val="22"/>
           <w:szCs w:val="22"/>
           <w:lang w:val="fr-CH" w:eastAsia="fr-CH"/>
         </w:rPr>
       </w:pPr>
-      <w:hyperlink w:anchor="_Toc530475744" w:history="1">
+      <w:hyperlink w:anchor="_Toc531097773" w:history="1">
         <w:r>
           <w:rPr>
             <w:rStyle w:val="Lienhypertexte"/>
-            <w:iCs/>
-            <w:noProof/>
-          </w:rPr>
-          <w:t>3.4</w:t>
-        </w:r>
-        <w:r>
-          <w:rPr>
-            <w:rFonts w:ascii="Calibri" w:hAnsi="Calibri"/>
+            <w:noProof/>
+          </w:rPr>
+          <w:t>3.1.1</w:t>
+        </w:r>
+        <w:r>
+          <w:rPr>
+            <w:rFonts w:asciiTheme="minorHAnsi" w:eastAsiaTheme="minorEastAsia" w:hAnsiTheme="minorHAnsi" w:cstheme="minorBidi"/>
             <w:noProof/>
             <w:sz w:val="22"/>
             <w:szCs w:val="22"/>
@@ -2205,10 +2173,9 @@
         <w:r>
           <w:rPr>
             <w:rStyle w:val="Lienhypertexte"/>
-            <w:iCs/>
-            <w:noProof/>
-          </w:rPr>
-          <w:t>Erreurs restantes</w:t>
+            <w:noProof/>
+          </w:rPr>
+          <w:t>Logiciels utilisés</w:t>
         </w:r>
         <w:r>
           <w:rPr>
@@ -2229,7 +2196,7 @@
             <w:noProof/>
             <w:webHidden/>
           </w:rPr>
-          <w:instrText xml:space="preserve"> PAGEREF _Toc530475744 \h </w:instrText>
+          <w:instrText xml:space="preserve"> PAGEREF _Toc531097773 \h </w:instrText>
         </w:r>
         <w:r>
           <w:rPr>
@@ -2249,7 +2216,7 @@
             <w:noProof/>
             <w:webHidden/>
           </w:rPr>
-          <w:t>5</w:t>
+          <w:t>7</w:t>
         </w:r>
         <w:r>
           <w:rPr>
@@ -2262,31 +2229,30 @@
     </w:p>
     <w:p>
       <w:pPr>
-        <w:pStyle w:val="TM2"/>
-        <w:tabs>
-          <w:tab w:val="left" w:pos="800"/>
+        <w:pStyle w:val="TM3"/>
+        <w:tabs>
+          <w:tab w:val="left" w:pos="1200"/>
           <w:tab w:val="right" w:leader="dot" w:pos="9060"/>
         </w:tabs>
         <w:rPr>
-          <w:rFonts w:ascii="Calibri" w:hAnsi="Calibri"/>
+          <w:rFonts w:asciiTheme="minorHAnsi" w:eastAsiaTheme="minorEastAsia" w:hAnsiTheme="minorHAnsi" w:cstheme="minorBidi"/>
           <w:noProof/>
           <w:sz w:val="22"/>
           <w:szCs w:val="22"/>
           <w:lang w:val="fr-CH" w:eastAsia="fr-CH"/>
         </w:rPr>
       </w:pPr>
-      <w:hyperlink w:anchor="_Toc530475745" w:history="1">
+      <w:hyperlink w:anchor="_Toc531097774" w:history="1">
         <w:r>
           <w:rPr>
             <w:rStyle w:val="Lienhypertexte"/>
-            <w:iCs/>
-            <w:noProof/>
-          </w:rPr>
-          <w:t>3.5</w:t>
-        </w:r>
-        <w:r>
-          <w:rPr>
-            <w:rFonts w:ascii="Calibri" w:hAnsi="Calibri"/>
+            <w:noProof/>
+          </w:rPr>
+          <w:t>3.1.2</w:t>
+        </w:r>
+        <w:r>
+          <w:rPr>
+            <w:rFonts w:asciiTheme="minorHAnsi" w:eastAsiaTheme="minorEastAsia" w:hAnsiTheme="minorHAnsi" w:cstheme="minorBidi"/>
             <w:noProof/>
             <w:sz w:val="22"/>
             <w:szCs w:val="22"/>
@@ -2297,10 +2263,9 @@
         <w:r>
           <w:rPr>
             <w:rStyle w:val="Lienhypertexte"/>
-            <w:iCs/>
-            <w:noProof/>
-          </w:rPr>
-          <w:t>Dossier d'archivage</w:t>
+            <w:noProof/>
+          </w:rPr>
+          <w:t>Diagramme UML</w:t>
         </w:r>
         <w:r>
           <w:rPr>
@@ -2321,7 +2286,7 @@
             <w:noProof/>
             <w:webHidden/>
           </w:rPr>
-          <w:instrText xml:space="preserve"> PAGEREF _Toc530475745 \h </w:instrText>
+          <w:instrText xml:space="preserve"> PAGEREF _Toc531097774 \h </w:instrText>
         </w:r>
         <w:r>
           <w:rPr>
@@ -2341,86 +2306,11 @@
             <w:noProof/>
             <w:webHidden/>
           </w:rPr>
-          <w:t>5</w:t>
-        </w:r>
-        <w:r>
-          <w:rPr>
-            <w:noProof/>
-            <w:webHidden/>
-          </w:rPr>
-          <w:fldChar w:fldCharType="end"/>
-        </w:r>
-      </w:hyperlink>
-    </w:p>
-    <w:p>
-      <w:pPr>
-        <w:pStyle w:val="TM1"/>
-        <w:rPr>
-          <w:rFonts w:ascii="Calibri" w:hAnsi="Calibri"/>
-          <w:sz w:val="22"/>
-          <w:szCs w:val="22"/>
-          <w:lang w:val="fr-CH" w:eastAsia="fr-CH"/>
-        </w:rPr>
-      </w:pPr>
-      <w:hyperlink w:anchor="_Toc530475746" w:history="1">
-        <w:r>
-          <w:rPr>
-            <w:rStyle w:val="Lienhypertexte"/>
-          </w:rPr>
-          <w:t>4</w:t>
-        </w:r>
-        <w:r>
-          <w:rPr>
-            <w:rFonts w:ascii="Calibri" w:hAnsi="Calibri"/>
-            <w:sz w:val="22"/>
-            <w:szCs w:val="22"/>
-            <w:lang w:val="fr-CH" w:eastAsia="fr-CH"/>
-          </w:rPr>
-          <w:tab/>
-        </w:r>
-        <w:r>
-          <w:rPr>
-            <w:rStyle w:val="Lienhypertexte"/>
-          </w:rPr>
-          <w:t>Mise en service</w:t>
-        </w:r>
-        <w:r>
-          <w:rPr>
-            <w:webHidden/>
-          </w:rPr>
-          <w:tab/>
-        </w:r>
-        <w:r>
-          <w:rPr>
-            <w:webHidden/>
-          </w:rPr>
-          <w:fldChar w:fldCharType="begin"/>
-        </w:r>
-        <w:r>
-          <w:rPr>
-            <w:webHidden/>
-          </w:rPr>
-          <w:instrText xml:space="preserve"> PAGEREF _Toc530475746 \h </w:instrText>
-        </w:r>
-        <w:r>
-          <w:rPr>
-            <w:webHidden/>
-          </w:rPr>
-        </w:r>
-        <w:r>
-          <w:rPr>
-            <w:webHidden/>
-          </w:rPr>
-          <w:fldChar w:fldCharType="separate"/>
-        </w:r>
-        <w:r>
-          <w:rPr>
-            <w:webHidden/>
-          </w:rPr>
-          <w:t>5</w:t>
-        </w:r>
-        <w:r>
-          <w:rPr>
+          <w:t>8</w:t>
+        </w:r>
+        <w:r>
+          <w:rPr>
+            <w:noProof/>
             <w:webHidden/>
           </w:rPr>
           <w:fldChar w:fldCharType="end"/>
@@ -2435,25 +2325,24 @@
           <w:tab w:val="right" w:leader="dot" w:pos="9060"/>
         </w:tabs>
         <w:rPr>
-          <w:rFonts w:ascii="Calibri" w:hAnsi="Calibri"/>
+          <w:rFonts w:asciiTheme="minorHAnsi" w:eastAsiaTheme="minorEastAsia" w:hAnsiTheme="minorHAnsi" w:cstheme="minorBidi"/>
           <w:noProof/>
           <w:sz w:val="22"/>
           <w:szCs w:val="22"/>
           <w:lang w:val="fr-CH" w:eastAsia="fr-CH"/>
         </w:rPr>
       </w:pPr>
-      <w:hyperlink w:anchor="_Toc530475747" w:history="1">
+      <w:hyperlink w:anchor="_Toc531097775" w:history="1">
         <w:r>
           <w:rPr>
             <w:rStyle w:val="Lienhypertexte"/>
-            <w:iCs/>
-            <w:noProof/>
-          </w:rPr>
-          <w:t>4.1</w:t>
-        </w:r>
-        <w:r>
-          <w:rPr>
-            <w:rFonts w:ascii="Calibri" w:hAnsi="Calibri"/>
+            <w:noProof/>
+          </w:rPr>
+          <w:t>3.2</w:t>
+        </w:r>
+        <w:r>
+          <w:rPr>
+            <w:rFonts w:asciiTheme="minorHAnsi" w:eastAsiaTheme="minorEastAsia" w:hAnsiTheme="minorHAnsi" w:cstheme="minorBidi"/>
             <w:noProof/>
             <w:sz w:val="22"/>
             <w:szCs w:val="22"/>
@@ -2464,10 +2353,9 @@
         <w:r>
           <w:rPr>
             <w:rStyle w:val="Lienhypertexte"/>
-            <w:iCs/>
-            <w:noProof/>
-          </w:rPr>
-          <w:t>Installation</w:t>
+            <w:noProof/>
+          </w:rPr>
+          <w:t>Dossier de réalisation</w:t>
         </w:r>
         <w:r>
           <w:rPr>
@@ -2488,7 +2376,7 @@
             <w:noProof/>
             <w:webHidden/>
           </w:rPr>
-          <w:instrText xml:space="preserve"> PAGEREF _Toc530475747 \h </w:instrText>
+          <w:instrText xml:space="preserve"> PAGEREF _Toc531097775 \h </w:instrText>
         </w:r>
         <w:r>
           <w:rPr>
@@ -2508,7 +2396,7 @@
             <w:noProof/>
             <w:webHidden/>
           </w:rPr>
-          <w:t>5</w:t>
+          <w:t>9</w:t>
         </w:r>
         <w:r>
           <w:rPr>
@@ -2527,25 +2415,24 @@
           <w:tab w:val="right" w:leader="dot" w:pos="9060"/>
         </w:tabs>
         <w:rPr>
-          <w:rFonts w:ascii="Calibri" w:hAnsi="Calibri"/>
+          <w:rFonts w:asciiTheme="minorHAnsi" w:eastAsiaTheme="minorEastAsia" w:hAnsiTheme="minorHAnsi" w:cstheme="minorBidi"/>
           <w:noProof/>
           <w:sz w:val="22"/>
           <w:szCs w:val="22"/>
           <w:lang w:val="fr-CH" w:eastAsia="fr-CH"/>
         </w:rPr>
       </w:pPr>
-      <w:hyperlink w:anchor="_Toc530475748" w:history="1">
+      <w:hyperlink w:anchor="_Toc531097776" w:history="1">
         <w:r>
           <w:rPr>
             <w:rStyle w:val="Lienhypertexte"/>
-            <w:iCs/>
-            <w:noProof/>
-          </w:rPr>
-          <w:t>4.2</w:t>
-        </w:r>
-        <w:r>
-          <w:rPr>
-            <w:rFonts w:ascii="Calibri" w:hAnsi="Calibri"/>
+            <w:noProof/>
+          </w:rPr>
+          <w:t>3.3</w:t>
+        </w:r>
+        <w:r>
+          <w:rPr>
+            <w:rFonts w:asciiTheme="minorHAnsi" w:eastAsiaTheme="minorEastAsia" w:hAnsiTheme="minorHAnsi" w:cstheme="minorBidi"/>
             <w:noProof/>
             <w:sz w:val="22"/>
             <w:szCs w:val="22"/>
@@ -2556,10 +2443,9 @@
         <w:r>
           <w:rPr>
             <w:rStyle w:val="Lienhypertexte"/>
-            <w:iCs/>
-            <w:noProof/>
-          </w:rPr>
-          <w:t>Rapport de mise en service</w:t>
+            <w:noProof/>
+          </w:rPr>
+          <w:t>Dossier de réalisation</w:t>
         </w:r>
         <w:r>
           <w:rPr>
@@ -2580,7 +2466,7 @@
             <w:noProof/>
             <w:webHidden/>
           </w:rPr>
-          <w:instrText xml:space="preserve"> PAGEREF _Toc530475748 \h </w:instrText>
+          <w:instrText xml:space="preserve"> PAGEREF _Toc531097776 \h </w:instrText>
         </w:r>
         <w:r>
           <w:rPr>
@@ -2600,7 +2486,7 @@
             <w:noProof/>
             <w:webHidden/>
           </w:rPr>
-          <w:t>5</w:t>
+          <w:t>9</w:t>
         </w:r>
         <w:r>
           <w:rPr>
@@ -2613,31 +2499,30 @@
     </w:p>
     <w:p>
       <w:pPr>
-        <w:pStyle w:val="TM2"/>
-        <w:tabs>
-          <w:tab w:val="left" w:pos="800"/>
+        <w:pStyle w:val="TM3"/>
+        <w:tabs>
+          <w:tab w:val="left" w:pos="1200"/>
           <w:tab w:val="right" w:leader="dot" w:pos="9060"/>
         </w:tabs>
         <w:rPr>
-          <w:rFonts w:ascii="Calibri" w:hAnsi="Calibri"/>
+          <w:rFonts w:asciiTheme="minorHAnsi" w:eastAsiaTheme="minorEastAsia" w:hAnsiTheme="minorHAnsi" w:cstheme="minorBidi"/>
           <w:noProof/>
           <w:sz w:val="22"/>
           <w:szCs w:val="22"/>
           <w:lang w:val="fr-CH" w:eastAsia="fr-CH"/>
         </w:rPr>
       </w:pPr>
-      <w:hyperlink w:anchor="_Toc530475749" w:history="1">
+      <w:hyperlink w:anchor="_Toc531097777" w:history="1">
         <w:r>
           <w:rPr>
             <w:rStyle w:val="Lienhypertexte"/>
-            <w:iCs/>
-            <w:noProof/>
-          </w:rPr>
-          <w:t>4.3</w:t>
-        </w:r>
-        <w:r>
-          <w:rPr>
-            <w:rFonts w:ascii="Calibri" w:hAnsi="Calibri"/>
+            <w:noProof/>
+          </w:rPr>
+          <w:t>3.3.1</w:t>
+        </w:r>
+        <w:r>
+          <w:rPr>
+            <w:rFonts w:asciiTheme="minorHAnsi" w:eastAsiaTheme="minorEastAsia" w:hAnsiTheme="minorHAnsi" w:cstheme="minorBidi"/>
             <w:noProof/>
             <w:sz w:val="22"/>
             <w:szCs w:val="22"/>
@@ -2648,10 +2533,9 @@
         <w:r>
           <w:rPr>
             <w:rStyle w:val="Lienhypertexte"/>
-            <w:iCs/>
-            <w:noProof/>
-          </w:rPr>
-          <w:t>Liste des documents fournis</w:t>
+            <w:noProof/>
+          </w:rPr>
+          <w:t>Fichiers</w:t>
         </w:r>
         <w:r>
           <w:rPr>
@@ -2672,7 +2556,7 @@
             <w:noProof/>
             <w:webHidden/>
           </w:rPr>
-          <w:instrText xml:space="preserve"> PAGEREF _Toc530475749 \h </w:instrText>
+          <w:instrText xml:space="preserve"> PAGEREF _Toc531097777 \h </w:instrText>
         </w:r>
         <w:r>
           <w:rPr>
@@ -2692,161 +2576,11 @@
             <w:noProof/>
             <w:webHidden/>
           </w:rPr>
-          <w:t>6</w:t>
-        </w:r>
-        <w:r>
-          <w:rPr>
-            <w:noProof/>
-            <w:webHidden/>
-          </w:rPr>
-          <w:fldChar w:fldCharType="end"/>
-        </w:r>
-      </w:hyperlink>
-    </w:p>
-    <w:p>
-      <w:pPr>
-        <w:pStyle w:val="TM1"/>
-        <w:rPr>
-          <w:rFonts w:ascii="Calibri" w:hAnsi="Calibri"/>
-          <w:sz w:val="22"/>
-          <w:szCs w:val="22"/>
-          <w:lang w:val="fr-CH" w:eastAsia="fr-CH"/>
-        </w:rPr>
-      </w:pPr>
-      <w:hyperlink w:anchor="_Toc530475750" w:history="1">
-        <w:r>
-          <w:rPr>
-            <w:rStyle w:val="Lienhypertexte"/>
-          </w:rPr>
-          <w:t>5</w:t>
-        </w:r>
-        <w:r>
-          <w:rPr>
-            <w:rFonts w:ascii="Calibri" w:hAnsi="Calibri"/>
-            <w:sz w:val="22"/>
-            <w:szCs w:val="22"/>
-            <w:lang w:val="fr-CH" w:eastAsia="fr-CH"/>
-          </w:rPr>
-          <w:tab/>
-        </w:r>
-        <w:r>
-          <w:rPr>
-            <w:rStyle w:val="Lienhypertexte"/>
-          </w:rPr>
-          <w:t>Conclusions</w:t>
-        </w:r>
-        <w:r>
-          <w:rPr>
-            <w:webHidden/>
-          </w:rPr>
-          <w:tab/>
-        </w:r>
-        <w:r>
-          <w:rPr>
-            <w:webHidden/>
-          </w:rPr>
-          <w:fldChar w:fldCharType="begin"/>
-        </w:r>
-        <w:r>
-          <w:rPr>
-            <w:webHidden/>
-          </w:rPr>
-          <w:instrText xml:space="preserve"> PAGEREF _Toc530475750 \h </w:instrText>
-        </w:r>
-        <w:r>
-          <w:rPr>
-            <w:webHidden/>
-          </w:rPr>
-        </w:r>
-        <w:r>
-          <w:rPr>
-            <w:webHidden/>
-          </w:rPr>
-          <w:fldChar w:fldCharType="separate"/>
-        </w:r>
-        <w:r>
-          <w:rPr>
-            <w:webHidden/>
-          </w:rPr>
-          <w:t>6</w:t>
-        </w:r>
-        <w:r>
-          <w:rPr>
-            <w:webHidden/>
-          </w:rPr>
-          <w:fldChar w:fldCharType="end"/>
-        </w:r>
-      </w:hyperlink>
-    </w:p>
-    <w:p>
-      <w:pPr>
-        <w:pStyle w:val="TM1"/>
-        <w:rPr>
-          <w:rFonts w:ascii="Calibri" w:hAnsi="Calibri"/>
-          <w:sz w:val="22"/>
-          <w:szCs w:val="22"/>
-          <w:lang w:val="fr-CH" w:eastAsia="fr-CH"/>
-        </w:rPr>
-      </w:pPr>
-      <w:hyperlink w:anchor="_Toc530475751" w:history="1">
-        <w:r>
-          <w:rPr>
-            <w:rStyle w:val="Lienhypertexte"/>
-          </w:rPr>
-          <w:t>6</w:t>
-        </w:r>
-        <w:r>
-          <w:rPr>
-            <w:rFonts w:ascii="Calibri" w:hAnsi="Calibri"/>
-            <w:sz w:val="22"/>
-            <w:szCs w:val="22"/>
-            <w:lang w:val="fr-CH" w:eastAsia="fr-CH"/>
-          </w:rPr>
-          <w:tab/>
-        </w:r>
-        <w:r>
-          <w:rPr>
-            <w:rStyle w:val="Lienhypertexte"/>
-          </w:rPr>
-          <w:t>Annexes</w:t>
-        </w:r>
-        <w:r>
-          <w:rPr>
-            <w:webHidden/>
-          </w:rPr>
-          <w:tab/>
-        </w:r>
-        <w:r>
-          <w:rPr>
-            <w:webHidden/>
-          </w:rPr>
-          <w:fldChar w:fldCharType="begin"/>
-        </w:r>
-        <w:r>
-          <w:rPr>
-            <w:webHidden/>
-          </w:rPr>
-          <w:instrText xml:space="preserve"> PAGEREF _Toc530475751 \h </w:instrText>
-        </w:r>
-        <w:r>
-          <w:rPr>
-            <w:webHidden/>
-          </w:rPr>
-        </w:r>
-        <w:r>
-          <w:rPr>
-            <w:webHidden/>
-          </w:rPr>
-          <w:fldChar w:fldCharType="separate"/>
-        </w:r>
-        <w:r>
-          <w:rPr>
-            <w:webHidden/>
-          </w:rPr>
-          <w:t>6</w:t>
-        </w:r>
-        <w:r>
-          <w:rPr>
+          <w:t>9</w:t>
+        </w:r>
+        <w:r>
+          <w:rPr>
+            <w:noProof/>
             <w:webHidden/>
           </w:rPr>
           <w:fldChar w:fldCharType="end"/>
@@ -2861,25 +2595,24 @@
           <w:tab w:val="right" w:leader="dot" w:pos="9060"/>
         </w:tabs>
         <w:rPr>
-          <w:rFonts w:ascii="Calibri" w:hAnsi="Calibri"/>
+          <w:rFonts w:asciiTheme="minorHAnsi" w:eastAsiaTheme="minorEastAsia" w:hAnsiTheme="minorHAnsi" w:cstheme="minorBidi"/>
           <w:noProof/>
           <w:sz w:val="22"/>
           <w:szCs w:val="22"/>
           <w:lang w:val="fr-CH" w:eastAsia="fr-CH"/>
         </w:rPr>
       </w:pPr>
-      <w:hyperlink w:anchor="_Toc530475752" w:history="1">
+      <w:hyperlink w:anchor="_Toc531097778" w:history="1">
         <w:r>
           <w:rPr>
             <w:rStyle w:val="Lienhypertexte"/>
-            <w:iCs/>
-            <w:noProof/>
-          </w:rPr>
-          <w:t>6.1</w:t>
-        </w:r>
-        <w:r>
-          <w:rPr>
-            <w:rFonts w:ascii="Calibri" w:hAnsi="Calibri"/>
+            <w:noProof/>
+          </w:rPr>
+          <w:t>3.4</w:t>
+        </w:r>
+        <w:r>
+          <w:rPr>
+            <w:rFonts w:asciiTheme="minorHAnsi" w:eastAsiaTheme="minorEastAsia" w:hAnsiTheme="minorHAnsi" w:cstheme="minorBidi"/>
             <w:noProof/>
             <w:sz w:val="22"/>
             <w:szCs w:val="22"/>
@@ -2890,10 +2623,9 @@
         <w:r>
           <w:rPr>
             <w:rStyle w:val="Lienhypertexte"/>
-            <w:iCs/>
-            <w:noProof/>
-          </w:rPr>
-          <w:t>Sources – Bibliographie</w:t>
+            <w:noProof/>
+          </w:rPr>
+          <w:t>Description des tests effectués</w:t>
         </w:r>
         <w:r>
           <w:rPr>
@@ -2914,7 +2646,7 @@
             <w:noProof/>
             <w:webHidden/>
           </w:rPr>
-          <w:instrText xml:space="preserve"> PAGEREF _Toc530475752 \h </w:instrText>
+          <w:instrText xml:space="preserve"> PAGEREF _Toc531097778 \h </w:instrText>
         </w:r>
         <w:r>
           <w:rPr>
@@ -2934,7 +2666,7 @@
             <w:noProof/>
             <w:webHidden/>
           </w:rPr>
-          <w:t>6</w:t>
+          <w:t>9</w:t>
         </w:r>
         <w:r>
           <w:rPr>
@@ -2953,25 +2685,24 @@
           <w:tab w:val="right" w:leader="dot" w:pos="9060"/>
         </w:tabs>
         <w:rPr>
-          <w:rFonts w:ascii="Calibri" w:hAnsi="Calibri"/>
+          <w:rFonts w:asciiTheme="minorHAnsi" w:eastAsiaTheme="minorEastAsia" w:hAnsiTheme="minorHAnsi" w:cstheme="minorBidi"/>
           <w:noProof/>
           <w:sz w:val="22"/>
           <w:szCs w:val="22"/>
           <w:lang w:val="fr-CH" w:eastAsia="fr-CH"/>
         </w:rPr>
       </w:pPr>
-      <w:hyperlink w:anchor="_Toc530475753" w:history="1">
+      <w:hyperlink w:anchor="_Toc531097779" w:history="1">
         <w:r>
           <w:rPr>
             <w:rStyle w:val="Lienhypertexte"/>
-            <w:iCs/>
-            <w:noProof/>
-          </w:rPr>
-          <w:t>6.2</w:t>
-        </w:r>
-        <w:r>
-          <w:rPr>
-            <w:rFonts w:ascii="Calibri" w:hAnsi="Calibri"/>
+            <w:noProof/>
+          </w:rPr>
+          <w:t>3.5</w:t>
+        </w:r>
+        <w:r>
+          <w:rPr>
+            <w:rFonts w:asciiTheme="minorHAnsi" w:eastAsiaTheme="minorEastAsia" w:hAnsiTheme="minorHAnsi" w:cstheme="minorBidi"/>
             <w:noProof/>
             <w:sz w:val="22"/>
             <w:szCs w:val="22"/>
@@ -2982,11 +2713,12 @@
         <w:r>
           <w:rPr>
             <w:rStyle w:val="Lienhypertexte"/>
-            <w:iCs/>
-            <w:noProof/>
-          </w:rPr>
-          <w:t>Journal de bord de chaque participant</w:t>
-        </w:r>
+            <w:noProof/>
+          </w:rPr>
+          <w:t>Erreurs restantes</w:t>
+        </w:r>
+        <w:bookmarkStart w:id="0" w:name="_GoBack"/>
+        <w:bookmarkEnd w:id="0"/>
         <w:r>
           <w:rPr>
             <w:noProof/>
@@ -3006,7 +2738,7 @@
             <w:noProof/>
             <w:webHidden/>
           </w:rPr>
-          <w:instrText xml:space="preserve"> PAGEREF _Toc530475753 \h </w:instrText>
+          <w:instrText xml:space="preserve"> PAGEREF _Toc531097779 \h </w:instrText>
         </w:r>
         <w:r>
           <w:rPr>
@@ -3026,7 +2758,7 @@
             <w:noProof/>
             <w:webHidden/>
           </w:rPr>
-          <w:t>6</w:t>
+          <w:t>9</w:t>
         </w:r>
         <w:r>
           <w:rPr>
@@ -3045,25 +2777,24 @@
           <w:tab w:val="right" w:leader="dot" w:pos="9060"/>
         </w:tabs>
         <w:rPr>
-          <w:rFonts w:ascii="Calibri" w:hAnsi="Calibri"/>
+          <w:rFonts w:asciiTheme="minorHAnsi" w:eastAsiaTheme="minorEastAsia" w:hAnsiTheme="minorHAnsi" w:cstheme="minorBidi"/>
           <w:noProof/>
           <w:sz w:val="22"/>
           <w:szCs w:val="22"/>
           <w:lang w:val="fr-CH" w:eastAsia="fr-CH"/>
         </w:rPr>
       </w:pPr>
-      <w:hyperlink w:anchor="_Toc530475754" w:history="1">
+      <w:hyperlink w:anchor="_Toc531097780" w:history="1">
         <w:r>
           <w:rPr>
             <w:rStyle w:val="Lienhypertexte"/>
-            <w:iCs/>
-            <w:noProof/>
-          </w:rPr>
-          <w:t>6.3</w:t>
-        </w:r>
-        <w:r>
-          <w:rPr>
-            <w:rFonts w:ascii="Calibri" w:hAnsi="Calibri"/>
+            <w:noProof/>
+          </w:rPr>
+          <w:t>3.6</w:t>
+        </w:r>
+        <w:r>
+          <w:rPr>
+            <w:rFonts w:asciiTheme="minorHAnsi" w:eastAsiaTheme="minorEastAsia" w:hAnsiTheme="minorHAnsi" w:cstheme="minorBidi"/>
             <w:noProof/>
             <w:sz w:val="22"/>
             <w:szCs w:val="22"/>
@@ -3074,10 +2805,9 @@
         <w:r>
           <w:rPr>
             <w:rStyle w:val="Lienhypertexte"/>
-            <w:iCs/>
-            <w:noProof/>
-          </w:rPr>
-          <w:t>Manuel d'Utilisation</w:t>
+            <w:noProof/>
+          </w:rPr>
+          <w:t>Dossier d'archivage</w:t>
         </w:r>
         <w:r>
           <w:rPr>
@@ -3098,7 +2828,7 @@
             <w:noProof/>
             <w:webHidden/>
           </w:rPr>
-          <w:instrText xml:space="preserve"> PAGEREF _Toc530475754 \h </w:instrText>
+          <w:instrText xml:space="preserve"> PAGEREF _Toc531097780 \h </w:instrText>
         </w:r>
         <w:r>
           <w:rPr>
@@ -3118,11 +2848,86 @@
             <w:noProof/>
             <w:webHidden/>
           </w:rPr>
-          <w:t>6</w:t>
-        </w:r>
-        <w:r>
-          <w:rPr>
-            <w:noProof/>
+          <w:t>9</w:t>
+        </w:r>
+        <w:r>
+          <w:rPr>
+            <w:noProof/>
+            <w:webHidden/>
+          </w:rPr>
+          <w:fldChar w:fldCharType="end"/>
+        </w:r>
+      </w:hyperlink>
+    </w:p>
+    <w:p>
+      <w:pPr>
+        <w:pStyle w:val="TM1"/>
+        <w:rPr>
+          <w:rFonts w:asciiTheme="minorHAnsi" w:eastAsiaTheme="minorEastAsia" w:hAnsiTheme="minorHAnsi" w:cstheme="minorBidi"/>
+          <w:sz w:val="22"/>
+          <w:szCs w:val="22"/>
+          <w:lang w:val="fr-CH" w:eastAsia="fr-CH"/>
+        </w:rPr>
+      </w:pPr>
+      <w:hyperlink w:anchor="_Toc531097781" w:history="1">
+        <w:r>
+          <w:rPr>
+            <w:rStyle w:val="Lienhypertexte"/>
+          </w:rPr>
+          <w:t>4</w:t>
+        </w:r>
+        <w:r>
+          <w:rPr>
+            <w:rFonts w:asciiTheme="minorHAnsi" w:eastAsiaTheme="minorEastAsia" w:hAnsiTheme="minorHAnsi" w:cstheme="minorBidi"/>
+            <w:sz w:val="22"/>
+            <w:szCs w:val="22"/>
+            <w:lang w:val="fr-CH" w:eastAsia="fr-CH"/>
+          </w:rPr>
+          <w:tab/>
+        </w:r>
+        <w:r>
+          <w:rPr>
+            <w:rStyle w:val="Lienhypertexte"/>
+          </w:rPr>
+          <w:t>Mise en service</w:t>
+        </w:r>
+        <w:r>
+          <w:rPr>
+            <w:webHidden/>
+          </w:rPr>
+          <w:tab/>
+        </w:r>
+        <w:r>
+          <w:rPr>
+            <w:webHidden/>
+          </w:rPr>
+          <w:fldChar w:fldCharType="begin"/>
+        </w:r>
+        <w:r>
+          <w:rPr>
+            <w:webHidden/>
+          </w:rPr>
+          <w:instrText xml:space="preserve"> PAGEREF _Toc531097781 \h </w:instrText>
+        </w:r>
+        <w:r>
+          <w:rPr>
+            <w:webHidden/>
+          </w:rPr>
+        </w:r>
+        <w:r>
+          <w:rPr>
+            <w:webHidden/>
+          </w:rPr>
+          <w:fldChar w:fldCharType="separate"/>
+        </w:r>
+        <w:r>
+          <w:rPr>
+            <w:webHidden/>
+          </w:rPr>
+          <w:t>10</w:t>
+        </w:r>
+        <w:r>
+          <w:rPr>
             <w:webHidden/>
           </w:rPr>
           <w:fldChar w:fldCharType="end"/>
@@ -3137,25 +2942,24 @@
           <w:tab w:val="right" w:leader="dot" w:pos="9060"/>
         </w:tabs>
         <w:rPr>
-          <w:rFonts w:ascii="Calibri" w:hAnsi="Calibri"/>
+          <w:rFonts w:asciiTheme="minorHAnsi" w:eastAsiaTheme="minorEastAsia" w:hAnsiTheme="minorHAnsi" w:cstheme="minorBidi"/>
           <w:noProof/>
           <w:sz w:val="22"/>
           <w:szCs w:val="22"/>
           <w:lang w:val="fr-CH" w:eastAsia="fr-CH"/>
         </w:rPr>
       </w:pPr>
-      <w:hyperlink w:anchor="_Toc530475755" w:history="1">
+      <w:hyperlink w:anchor="_Toc531097782" w:history="1">
         <w:r>
           <w:rPr>
             <w:rStyle w:val="Lienhypertexte"/>
-            <w:iCs/>
-            <w:noProof/>
-          </w:rPr>
-          <w:t>6.4</w:t>
-        </w:r>
-        <w:r>
-          <w:rPr>
-            <w:rFonts w:ascii="Calibri" w:hAnsi="Calibri"/>
+            <w:noProof/>
+          </w:rPr>
+          <w:t>4.1</w:t>
+        </w:r>
+        <w:r>
+          <w:rPr>
+            <w:rFonts w:asciiTheme="minorHAnsi" w:eastAsiaTheme="minorEastAsia" w:hAnsiTheme="minorHAnsi" w:cstheme="minorBidi"/>
             <w:noProof/>
             <w:sz w:val="22"/>
             <w:szCs w:val="22"/>
@@ -3166,7 +2970,696 @@
         <w:r>
           <w:rPr>
             <w:rStyle w:val="Lienhypertexte"/>
-            <w:iCs/>
+            <w:noProof/>
+          </w:rPr>
+          <w:t>Installation</w:t>
+        </w:r>
+        <w:r>
+          <w:rPr>
+            <w:noProof/>
+            <w:webHidden/>
+          </w:rPr>
+          <w:tab/>
+        </w:r>
+        <w:r>
+          <w:rPr>
+            <w:noProof/>
+            <w:webHidden/>
+          </w:rPr>
+          <w:fldChar w:fldCharType="begin"/>
+        </w:r>
+        <w:r>
+          <w:rPr>
+            <w:noProof/>
+            <w:webHidden/>
+          </w:rPr>
+          <w:instrText xml:space="preserve"> PAGEREF _Toc531097782 \h </w:instrText>
+        </w:r>
+        <w:r>
+          <w:rPr>
+            <w:noProof/>
+            <w:webHidden/>
+          </w:rPr>
+        </w:r>
+        <w:r>
+          <w:rPr>
+            <w:noProof/>
+            <w:webHidden/>
+          </w:rPr>
+          <w:fldChar w:fldCharType="separate"/>
+        </w:r>
+        <w:r>
+          <w:rPr>
+            <w:noProof/>
+            <w:webHidden/>
+          </w:rPr>
+          <w:t>10</w:t>
+        </w:r>
+        <w:r>
+          <w:rPr>
+            <w:noProof/>
+            <w:webHidden/>
+          </w:rPr>
+          <w:fldChar w:fldCharType="end"/>
+        </w:r>
+      </w:hyperlink>
+    </w:p>
+    <w:p>
+      <w:pPr>
+        <w:pStyle w:val="TM2"/>
+        <w:tabs>
+          <w:tab w:val="left" w:pos="800"/>
+          <w:tab w:val="right" w:leader="dot" w:pos="9060"/>
+        </w:tabs>
+        <w:rPr>
+          <w:rFonts w:asciiTheme="minorHAnsi" w:eastAsiaTheme="minorEastAsia" w:hAnsiTheme="minorHAnsi" w:cstheme="minorBidi"/>
+          <w:noProof/>
+          <w:sz w:val="22"/>
+          <w:szCs w:val="22"/>
+          <w:lang w:val="fr-CH" w:eastAsia="fr-CH"/>
+        </w:rPr>
+      </w:pPr>
+      <w:hyperlink w:anchor="_Toc531097783" w:history="1">
+        <w:r>
+          <w:rPr>
+            <w:rStyle w:val="Lienhypertexte"/>
+            <w:noProof/>
+          </w:rPr>
+          <w:t>4.2</w:t>
+        </w:r>
+        <w:r>
+          <w:rPr>
+            <w:rFonts w:asciiTheme="minorHAnsi" w:eastAsiaTheme="minorEastAsia" w:hAnsiTheme="minorHAnsi" w:cstheme="minorBidi"/>
+            <w:noProof/>
+            <w:sz w:val="22"/>
+            <w:szCs w:val="22"/>
+            <w:lang w:val="fr-CH" w:eastAsia="fr-CH"/>
+          </w:rPr>
+          <w:tab/>
+        </w:r>
+        <w:r>
+          <w:rPr>
+            <w:rStyle w:val="Lienhypertexte"/>
+            <w:noProof/>
+          </w:rPr>
+          <w:t>Rapport de mise en service</w:t>
+        </w:r>
+        <w:r>
+          <w:rPr>
+            <w:noProof/>
+            <w:webHidden/>
+          </w:rPr>
+          <w:tab/>
+        </w:r>
+        <w:r>
+          <w:rPr>
+            <w:noProof/>
+            <w:webHidden/>
+          </w:rPr>
+          <w:fldChar w:fldCharType="begin"/>
+        </w:r>
+        <w:r>
+          <w:rPr>
+            <w:noProof/>
+            <w:webHidden/>
+          </w:rPr>
+          <w:instrText xml:space="preserve"> PAGEREF _Toc531097783 \h </w:instrText>
+        </w:r>
+        <w:r>
+          <w:rPr>
+            <w:noProof/>
+            <w:webHidden/>
+          </w:rPr>
+        </w:r>
+        <w:r>
+          <w:rPr>
+            <w:noProof/>
+            <w:webHidden/>
+          </w:rPr>
+          <w:fldChar w:fldCharType="separate"/>
+        </w:r>
+        <w:r>
+          <w:rPr>
+            <w:noProof/>
+            <w:webHidden/>
+          </w:rPr>
+          <w:t>10</w:t>
+        </w:r>
+        <w:r>
+          <w:rPr>
+            <w:noProof/>
+            <w:webHidden/>
+          </w:rPr>
+          <w:fldChar w:fldCharType="end"/>
+        </w:r>
+      </w:hyperlink>
+    </w:p>
+    <w:p>
+      <w:pPr>
+        <w:pStyle w:val="TM2"/>
+        <w:tabs>
+          <w:tab w:val="left" w:pos="800"/>
+          <w:tab w:val="right" w:leader="dot" w:pos="9060"/>
+        </w:tabs>
+        <w:rPr>
+          <w:rFonts w:asciiTheme="minorHAnsi" w:eastAsiaTheme="minorEastAsia" w:hAnsiTheme="minorHAnsi" w:cstheme="minorBidi"/>
+          <w:noProof/>
+          <w:sz w:val="22"/>
+          <w:szCs w:val="22"/>
+          <w:lang w:val="fr-CH" w:eastAsia="fr-CH"/>
+        </w:rPr>
+      </w:pPr>
+      <w:hyperlink w:anchor="_Toc531097784" w:history="1">
+        <w:r>
+          <w:rPr>
+            <w:rStyle w:val="Lienhypertexte"/>
+            <w:noProof/>
+          </w:rPr>
+          <w:t>4.3</w:t>
+        </w:r>
+        <w:r>
+          <w:rPr>
+            <w:rFonts w:asciiTheme="minorHAnsi" w:eastAsiaTheme="minorEastAsia" w:hAnsiTheme="minorHAnsi" w:cstheme="minorBidi"/>
+            <w:noProof/>
+            <w:sz w:val="22"/>
+            <w:szCs w:val="22"/>
+            <w:lang w:val="fr-CH" w:eastAsia="fr-CH"/>
+          </w:rPr>
+          <w:tab/>
+        </w:r>
+        <w:r>
+          <w:rPr>
+            <w:rStyle w:val="Lienhypertexte"/>
+            <w:noProof/>
+          </w:rPr>
+          <w:t>Liste des documents fournis</w:t>
+        </w:r>
+        <w:r>
+          <w:rPr>
+            <w:noProof/>
+            <w:webHidden/>
+          </w:rPr>
+          <w:tab/>
+        </w:r>
+        <w:r>
+          <w:rPr>
+            <w:noProof/>
+            <w:webHidden/>
+          </w:rPr>
+          <w:fldChar w:fldCharType="begin"/>
+        </w:r>
+        <w:r>
+          <w:rPr>
+            <w:noProof/>
+            <w:webHidden/>
+          </w:rPr>
+          <w:instrText xml:space="preserve"> PAGEREF _Toc531097784 \h </w:instrText>
+        </w:r>
+        <w:r>
+          <w:rPr>
+            <w:noProof/>
+            <w:webHidden/>
+          </w:rPr>
+        </w:r>
+        <w:r>
+          <w:rPr>
+            <w:noProof/>
+            <w:webHidden/>
+          </w:rPr>
+          <w:fldChar w:fldCharType="separate"/>
+        </w:r>
+        <w:r>
+          <w:rPr>
+            <w:noProof/>
+            <w:webHidden/>
+          </w:rPr>
+          <w:t>10</w:t>
+        </w:r>
+        <w:r>
+          <w:rPr>
+            <w:noProof/>
+            <w:webHidden/>
+          </w:rPr>
+          <w:fldChar w:fldCharType="end"/>
+        </w:r>
+      </w:hyperlink>
+    </w:p>
+    <w:p>
+      <w:pPr>
+        <w:pStyle w:val="TM1"/>
+        <w:rPr>
+          <w:rFonts w:asciiTheme="minorHAnsi" w:eastAsiaTheme="minorEastAsia" w:hAnsiTheme="minorHAnsi" w:cstheme="minorBidi"/>
+          <w:sz w:val="22"/>
+          <w:szCs w:val="22"/>
+          <w:lang w:val="fr-CH" w:eastAsia="fr-CH"/>
+        </w:rPr>
+      </w:pPr>
+      <w:hyperlink w:anchor="_Toc531097785" w:history="1">
+        <w:r>
+          <w:rPr>
+            <w:rStyle w:val="Lienhypertexte"/>
+          </w:rPr>
+          <w:t>5</w:t>
+        </w:r>
+        <w:r>
+          <w:rPr>
+            <w:rFonts w:asciiTheme="minorHAnsi" w:eastAsiaTheme="minorEastAsia" w:hAnsiTheme="minorHAnsi" w:cstheme="minorBidi"/>
+            <w:sz w:val="22"/>
+            <w:szCs w:val="22"/>
+            <w:lang w:val="fr-CH" w:eastAsia="fr-CH"/>
+          </w:rPr>
+          <w:tab/>
+        </w:r>
+        <w:r>
+          <w:rPr>
+            <w:rStyle w:val="Lienhypertexte"/>
+          </w:rPr>
+          <w:t>Conclusions</w:t>
+        </w:r>
+        <w:r>
+          <w:rPr>
+            <w:webHidden/>
+          </w:rPr>
+          <w:tab/>
+        </w:r>
+        <w:r>
+          <w:rPr>
+            <w:webHidden/>
+          </w:rPr>
+          <w:fldChar w:fldCharType="begin"/>
+        </w:r>
+        <w:r>
+          <w:rPr>
+            <w:webHidden/>
+          </w:rPr>
+          <w:instrText xml:space="preserve"> PAGEREF _Toc531097785 \h </w:instrText>
+        </w:r>
+        <w:r>
+          <w:rPr>
+            <w:webHidden/>
+          </w:rPr>
+        </w:r>
+        <w:r>
+          <w:rPr>
+            <w:webHidden/>
+          </w:rPr>
+          <w:fldChar w:fldCharType="separate"/>
+        </w:r>
+        <w:r>
+          <w:rPr>
+            <w:webHidden/>
+          </w:rPr>
+          <w:t>10</w:t>
+        </w:r>
+        <w:r>
+          <w:rPr>
+            <w:webHidden/>
+          </w:rPr>
+          <w:fldChar w:fldCharType="end"/>
+        </w:r>
+      </w:hyperlink>
+    </w:p>
+    <w:p>
+      <w:pPr>
+        <w:pStyle w:val="TM1"/>
+        <w:rPr>
+          <w:rFonts w:asciiTheme="minorHAnsi" w:eastAsiaTheme="minorEastAsia" w:hAnsiTheme="minorHAnsi" w:cstheme="minorBidi"/>
+          <w:sz w:val="22"/>
+          <w:szCs w:val="22"/>
+          <w:lang w:val="fr-CH" w:eastAsia="fr-CH"/>
+        </w:rPr>
+      </w:pPr>
+      <w:hyperlink w:anchor="_Toc531097786" w:history="1">
+        <w:r>
+          <w:rPr>
+            <w:rStyle w:val="Lienhypertexte"/>
+          </w:rPr>
+          <w:t>6</w:t>
+        </w:r>
+        <w:r>
+          <w:rPr>
+            <w:rFonts w:asciiTheme="minorHAnsi" w:eastAsiaTheme="minorEastAsia" w:hAnsiTheme="minorHAnsi" w:cstheme="minorBidi"/>
+            <w:sz w:val="22"/>
+            <w:szCs w:val="22"/>
+            <w:lang w:val="fr-CH" w:eastAsia="fr-CH"/>
+          </w:rPr>
+          <w:tab/>
+        </w:r>
+        <w:r>
+          <w:rPr>
+            <w:rStyle w:val="Lienhypertexte"/>
+          </w:rPr>
+          <w:t>Annexes</w:t>
+        </w:r>
+        <w:r>
+          <w:rPr>
+            <w:webHidden/>
+          </w:rPr>
+          <w:tab/>
+        </w:r>
+        <w:r>
+          <w:rPr>
+            <w:webHidden/>
+          </w:rPr>
+          <w:fldChar w:fldCharType="begin"/>
+        </w:r>
+        <w:r>
+          <w:rPr>
+            <w:webHidden/>
+          </w:rPr>
+          <w:instrText xml:space="preserve"> PAGEREF _Toc531097786 \h </w:instrText>
+        </w:r>
+        <w:r>
+          <w:rPr>
+            <w:webHidden/>
+          </w:rPr>
+        </w:r>
+        <w:r>
+          <w:rPr>
+            <w:webHidden/>
+          </w:rPr>
+          <w:fldChar w:fldCharType="separate"/>
+        </w:r>
+        <w:r>
+          <w:rPr>
+            <w:webHidden/>
+          </w:rPr>
+          <w:t>10</w:t>
+        </w:r>
+        <w:r>
+          <w:rPr>
+            <w:webHidden/>
+          </w:rPr>
+          <w:fldChar w:fldCharType="end"/>
+        </w:r>
+      </w:hyperlink>
+    </w:p>
+    <w:p>
+      <w:pPr>
+        <w:pStyle w:val="TM2"/>
+        <w:tabs>
+          <w:tab w:val="left" w:pos="800"/>
+          <w:tab w:val="right" w:leader="dot" w:pos="9060"/>
+        </w:tabs>
+        <w:rPr>
+          <w:rFonts w:asciiTheme="minorHAnsi" w:eastAsiaTheme="minorEastAsia" w:hAnsiTheme="minorHAnsi" w:cstheme="minorBidi"/>
+          <w:noProof/>
+          <w:sz w:val="22"/>
+          <w:szCs w:val="22"/>
+          <w:lang w:val="fr-CH" w:eastAsia="fr-CH"/>
+        </w:rPr>
+      </w:pPr>
+      <w:hyperlink w:anchor="_Toc531097787" w:history="1">
+        <w:r>
+          <w:rPr>
+            <w:rStyle w:val="Lienhypertexte"/>
+            <w:noProof/>
+          </w:rPr>
+          <w:t>6.1</w:t>
+        </w:r>
+        <w:r>
+          <w:rPr>
+            <w:rFonts w:asciiTheme="minorHAnsi" w:eastAsiaTheme="minorEastAsia" w:hAnsiTheme="minorHAnsi" w:cstheme="minorBidi"/>
+            <w:noProof/>
+            <w:sz w:val="22"/>
+            <w:szCs w:val="22"/>
+            <w:lang w:val="fr-CH" w:eastAsia="fr-CH"/>
+          </w:rPr>
+          <w:tab/>
+        </w:r>
+        <w:r>
+          <w:rPr>
+            <w:rStyle w:val="Lienhypertexte"/>
+            <w:noProof/>
+          </w:rPr>
+          <w:t>Sources – Bibliographie</w:t>
+        </w:r>
+        <w:r>
+          <w:rPr>
+            <w:noProof/>
+            <w:webHidden/>
+          </w:rPr>
+          <w:tab/>
+        </w:r>
+        <w:r>
+          <w:rPr>
+            <w:noProof/>
+            <w:webHidden/>
+          </w:rPr>
+          <w:fldChar w:fldCharType="begin"/>
+        </w:r>
+        <w:r>
+          <w:rPr>
+            <w:noProof/>
+            <w:webHidden/>
+          </w:rPr>
+          <w:instrText xml:space="preserve"> PAGEREF _Toc531097787 \h </w:instrText>
+        </w:r>
+        <w:r>
+          <w:rPr>
+            <w:noProof/>
+            <w:webHidden/>
+          </w:rPr>
+        </w:r>
+        <w:r>
+          <w:rPr>
+            <w:noProof/>
+            <w:webHidden/>
+          </w:rPr>
+          <w:fldChar w:fldCharType="separate"/>
+        </w:r>
+        <w:r>
+          <w:rPr>
+            <w:noProof/>
+            <w:webHidden/>
+          </w:rPr>
+          <w:t>10</w:t>
+        </w:r>
+        <w:r>
+          <w:rPr>
+            <w:noProof/>
+            <w:webHidden/>
+          </w:rPr>
+          <w:fldChar w:fldCharType="end"/>
+        </w:r>
+      </w:hyperlink>
+    </w:p>
+    <w:p>
+      <w:pPr>
+        <w:pStyle w:val="TM2"/>
+        <w:tabs>
+          <w:tab w:val="left" w:pos="800"/>
+          <w:tab w:val="right" w:leader="dot" w:pos="9060"/>
+        </w:tabs>
+        <w:rPr>
+          <w:rFonts w:asciiTheme="minorHAnsi" w:eastAsiaTheme="minorEastAsia" w:hAnsiTheme="minorHAnsi" w:cstheme="minorBidi"/>
+          <w:noProof/>
+          <w:sz w:val="22"/>
+          <w:szCs w:val="22"/>
+          <w:lang w:val="fr-CH" w:eastAsia="fr-CH"/>
+        </w:rPr>
+      </w:pPr>
+      <w:hyperlink w:anchor="_Toc531097788" w:history="1">
+        <w:r>
+          <w:rPr>
+            <w:rStyle w:val="Lienhypertexte"/>
+            <w:noProof/>
+          </w:rPr>
+          <w:t>6.2</w:t>
+        </w:r>
+        <w:r>
+          <w:rPr>
+            <w:rFonts w:asciiTheme="minorHAnsi" w:eastAsiaTheme="minorEastAsia" w:hAnsiTheme="minorHAnsi" w:cstheme="minorBidi"/>
+            <w:noProof/>
+            <w:sz w:val="22"/>
+            <w:szCs w:val="22"/>
+            <w:lang w:val="fr-CH" w:eastAsia="fr-CH"/>
+          </w:rPr>
+          <w:tab/>
+        </w:r>
+        <w:r>
+          <w:rPr>
+            <w:rStyle w:val="Lienhypertexte"/>
+            <w:noProof/>
+          </w:rPr>
+          <w:t>Journal de bord de chaque participant</w:t>
+        </w:r>
+        <w:r>
+          <w:rPr>
+            <w:noProof/>
+            <w:webHidden/>
+          </w:rPr>
+          <w:tab/>
+        </w:r>
+        <w:r>
+          <w:rPr>
+            <w:noProof/>
+            <w:webHidden/>
+          </w:rPr>
+          <w:fldChar w:fldCharType="begin"/>
+        </w:r>
+        <w:r>
+          <w:rPr>
+            <w:noProof/>
+            <w:webHidden/>
+          </w:rPr>
+          <w:instrText xml:space="preserve"> PAGEREF _Toc531097788 \h </w:instrText>
+        </w:r>
+        <w:r>
+          <w:rPr>
+            <w:noProof/>
+            <w:webHidden/>
+          </w:rPr>
+        </w:r>
+        <w:r>
+          <w:rPr>
+            <w:noProof/>
+            <w:webHidden/>
+          </w:rPr>
+          <w:fldChar w:fldCharType="separate"/>
+        </w:r>
+        <w:r>
+          <w:rPr>
+            <w:noProof/>
+            <w:webHidden/>
+          </w:rPr>
+          <w:t>10</w:t>
+        </w:r>
+        <w:r>
+          <w:rPr>
+            <w:noProof/>
+            <w:webHidden/>
+          </w:rPr>
+          <w:fldChar w:fldCharType="end"/>
+        </w:r>
+      </w:hyperlink>
+    </w:p>
+    <w:p>
+      <w:pPr>
+        <w:pStyle w:val="TM2"/>
+        <w:tabs>
+          <w:tab w:val="left" w:pos="800"/>
+          <w:tab w:val="right" w:leader="dot" w:pos="9060"/>
+        </w:tabs>
+        <w:rPr>
+          <w:rFonts w:asciiTheme="minorHAnsi" w:eastAsiaTheme="minorEastAsia" w:hAnsiTheme="minorHAnsi" w:cstheme="minorBidi"/>
+          <w:noProof/>
+          <w:sz w:val="22"/>
+          <w:szCs w:val="22"/>
+          <w:lang w:val="fr-CH" w:eastAsia="fr-CH"/>
+        </w:rPr>
+      </w:pPr>
+      <w:hyperlink w:anchor="_Toc531097789" w:history="1">
+        <w:r>
+          <w:rPr>
+            <w:rStyle w:val="Lienhypertexte"/>
+            <w:noProof/>
+          </w:rPr>
+          <w:t>6.3</w:t>
+        </w:r>
+        <w:r>
+          <w:rPr>
+            <w:rFonts w:asciiTheme="minorHAnsi" w:eastAsiaTheme="minorEastAsia" w:hAnsiTheme="minorHAnsi" w:cstheme="minorBidi"/>
+            <w:noProof/>
+            <w:sz w:val="22"/>
+            <w:szCs w:val="22"/>
+            <w:lang w:val="fr-CH" w:eastAsia="fr-CH"/>
+          </w:rPr>
+          <w:tab/>
+        </w:r>
+        <w:r>
+          <w:rPr>
+            <w:rStyle w:val="Lienhypertexte"/>
+            <w:noProof/>
+          </w:rPr>
+          <w:t>Manuel d'Utilisation</w:t>
+        </w:r>
+        <w:r>
+          <w:rPr>
+            <w:noProof/>
+            <w:webHidden/>
+          </w:rPr>
+          <w:tab/>
+        </w:r>
+        <w:r>
+          <w:rPr>
+            <w:noProof/>
+            <w:webHidden/>
+          </w:rPr>
+          <w:fldChar w:fldCharType="begin"/>
+        </w:r>
+        <w:r>
+          <w:rPr>
+            <w:noProof/>
+            <w:webHidden/>
+          </w:rPr>
+          <w:instrText xml:space="preserve"> PAGEREF _Toc531097789 \h </w:instrText>
+        </w:r>
+        <w:r>
+          <w:rPr>
+            <w:noProof/>
+            <w:webHidden/>
+          </w:rPr>
+        </w:r>
+        <w:r>
+          <w:rPr>
+            <w:noProof/>
+            <w:webHidden/>
+          </w:rPr>
+          <w:fldChar w:fldCharType="separate"/>
+        </w:r>
+        <w:r>
+          <w:rPr>
+            <w:noProof/>
+            <w:webHidden/>
+          </w:rPr>
+          <w:t>11</w:t>
+        </w:r>
+        <w:r>
+          <w:rPr>
+            <w:noProof/>
+            <w:webHidden/>
+          </w:rPr>
+          <w:fldChar w:fldCharType="end"/>
+        </w:r>
+      </w:hyperlink>
+    </w:p>
+    <w:p>
+      <w:pPr>
+        <w:pStyle w:val="TM2"/>
+        <w:tabs>
+          <w:tab w:val="left" w:pos="800"/>
+          <w:tab w:val="right" w:leader="dot" w:pos="9060"/>
+        </w:tabs>
+        <w:rPr>
+          <w:rFonts w:asciiTheme="minorHAnsi" w:eastAsiaTheme="minorEastAsia" w:hAnsiTheme="minorHAnsi" w:cstheme="minorBidi"/>
+          <w:noProof/>
+          <w:sz w:val="22"/>
+          <w:szCs w:val="22"/>
+          <w:lang w:val="fr-CH" w:eastAsia="fr-CH"/>
+        </w:rPr>
+      </w:pPr>
+      <w:hyperlink w:anchor="_Toc531097790" w:history="1">
+        <w:r>
+          <w:rPr>
+            <w:rStyle w:val="Lienhypertexte"/>
+            <w:noProof/>
+          </w:rPr>
+          <w:t>6.4</w:t>
+        </w:r>
+        <w:r>
+          <w:rPr>
+            <w:rFonts w:asciiTheme="minorHAnsi" w:eastAsiaTheme="minorEastAsia" w:hAnsiTheme="minorHAnsi" w:cstheme="minorBidi"/>
+            <w:noProof/>
+            <w:sz w:val="22"/>
+            <w:szCs w:val="22"/>
+            <w:lang w:val="fr-CH" w:eastAsia="fr-CH"/>
+          </w:rPr>
+          <w:tab/>
+        </w:r>
+        <w:r>
+          <w:rPr>
+            <w:rStyle w:val="Lienhypertexte"/>
             <w:noProof/>
           </w:rPr>
           <w:t>Archives du projet</w:t>
@@ -3190,7 +3683,7 @@
             <w:noProof/>
             <w:webHidden/>
           </w:rPr>
-          <w:instrText xml:space="preserve"> PAGEREF _Toc530475755 \h </w:instrText>
+          <w:instrText xml:space="preserve"> PAGEREF _Toc531097790 \h </w:instrText>
         </w:r>
         <w:r>
           <w:rPr>
@@ -3210,7 +3703,7 @@
             <w:noProof/>
             <w:webHidden/>
           </w:rPr>
-          <w:t>6</w:t>
+          <w:t>11</w:t>
         </w:r>
         <w:r>
           <w:rPr>
@@ -3236,22 +3729,22 @@
       <w:pPr>
         <w:pStyle w:val="Titre1"/>
       </w:pPr>
-      <w:bookmarkStart w:id="0" w:name="_Toc530475729"/>
+      <w:bookmarkStart w:id="1" w:name="_Toc531097758"/>
       <w:r>
         <w:lastRenderedPageBreak/>
         <w:t>Introduction</w:t>
       </w:r>
-      <w:bookmarkEnd w:id="0"/>
+      <w:bookmarkEnd w:id="1"/>
     </w:p>
     <w:p>
       <w:pPr>
         <w:pStyle w:val="Titre2"/>
       </w:pPr>
-      <w:bookmarkStart w:id="1" w:name="_Toc530475730"/>
+      <w:bookmarkStart w:id="2" w:name="_Toc531097759"/>
       <w:r>
         <w:t>Cadre, description et motivation</w:t>
       </w:r>
-      <w:bookmarkEnd w:id="1"/>
+      <w:bookmarkEnd w:id="2"/>
     </w:p>
     <w:p>
       <w:r>
@@ -3265,24 +3758,16 @@
       <w:pPr>
         <w:pStyle w:val="Titre2"/>
       </w:pPr>
-      <w:bookmarkStart w:id="2" w:name="_Toc530475731"/>
+      <w:bookmarkStart w:id="3" w:name="_Toc531097760"/>
       <w:r>
         <w:t>Organisation</w:t>
       </w:r>
-      <w:bookmarkEnd w:id="2"/>
+      <w:bookmarkEnd w:id="3"/>
     </w:p>
     <w:p/>
     <w:p>
       <w:r>
-        <w:t xml:space="preserve">Elève 1 : </w:t>
-      </w:r>
-      <w:proofErr w:type="spellStart"/>
-      <w:r>
-        <w:t>Usan</w:t>
-      </w:r>
-      <w:proofErr w:type="spellEnd"/>
-      <w:r>
-        <w:t>, Sacha, Sacha.Usan</w:t>
+        <w:t>Elève 1 : Usan, Sacha, Sacha.Usan</w:t>
       </w:r>
       <w:r>
         <w:t>@cpnv.ch</w:t>
@@ -3320,21 +3805,7 @@
         <w:rPr>
           <w:lang w:val="de-CH"/>
         </w:rPr>
-        <w:t xml:space="preserve"> </w:t>
-      </w:r>
-      <w:proofErr w:type="spellStart"/>
-      <w:r>
-        <w:rPr>
-          <w:lang w:val="de-CH"/>
-        </w:rPr>
-        <w:t>Andolfatto</w:t>
-      </w:r>
-      <w:proofErr w:type="spellEnd"/>
-      <w:r>
-        <w:rPr>
-          <w:lang w:val="de-CH"/>
-        </w:rPr>
-        <w:t>, Frederique, Frederique.Andolfatto@cpnv.ch</w:t>
+        <w:t xml:space="preserve"> Andolfatto, Frederique, Frederique.Andolfatto@cpnv.ch</w:t>
       </w:r>
     </w:p>
     <w:p>
@@ -3361,32 +3832,18 @@
         <w:rPr>
           <w:lang w:val="de-CH"/>
         </w:rPr>
-        <w:t xml:space="preserve"> </w:t>
-      </w:r>
-      <w:proofErr w:type="spellStart"/>
-      <w:r>
-        <w:rPr>
-          <w:lang w:val="de-CH"/>
-        </w:rPr>
-        <w:t>Ithurbide</w:t>
-      </w:r>
-      <w:proofErr w:type="spellEnd"/>
-      <w:r>
-        <w:rPr>
-          <w:lang w:val="de-CH"/>
-        </w:rPr>
-        <w:t xml:space="preserve">, Julien, Julien.Ithurbide@cpnv.ch </w:t>
+        <w:t xml:space="preserve"> Ithurbide, Julien, Julien.Ithurbide@cpnv.ch </w:t>
       </w:r>
     </w:p>
     <w:p>
       <w:pPr>
         <w:pStyle w:val="Titre2"/>
       </w:pPr>
-      <w:bookmarkStart w:id="3" w:name="_Toc530475732"/>
+      <w:bookmarkStart w:id="4" w:name="_Toc531097761"/>
       <w:r>
         <w:t>Objectifs</w:t>
       </w:r>
-      <w:bookmarkEnd w:id="3"/>
+      <w:bookmarkEnd w:id="4"/>
     </w:p>
     <w:p>
       <w:pPr>
@@ -3446,14 +3903,14 @@
       <w:pPr>
         <w:pStyle w:val="Titre2"/>
       </w:pPr>
-      <w:bookmarkStart w:id="4" w:name="_Toc530475733"/>
+      <w:bookmarkStart w:id="5" w:name="_Toc531097762"/>
       <w:r>
         <w:t>Planification</w:t>
       </w:r>
       <w:r>
         <w:t xml:space="preserve"> initiale</w:t>
       </w:r>
-      <w:bookmarkEnd w:id="4"/>
+      <w:bookmarkEnd w:id="5"/>
     </w:p>
     <w:tbl>
       <w:tblPr>
@@ -3656,12 +4113,12 @@
       <w:pPr>
         <w:pStyle w:val="Titre1"/>
       </w:pPr>
-      <w:bookmarkStart w:id="5" w:name="_Toc530475734"/>
+      <w:bookmarkStart w:id="6" w:name="_Toc531097763"/>
       <w:r>
         <w:lastRenderedPageBreak/>
         <w:t>Analyse</w:t>
       </w:r>
-      <w:bookmarkEnd w:id="5"/>
+      <w:bookmarkEnd w:id="6"/>
     </w:p>
     <w:p>
       <w:pPr>
@@ -3670,21 +4127,21 @@
           <w:i/>
         </w:rPr>
       </w:pPr>
-      <w:bookmarkStart w:id="6" w:name="_Toc25553307"/>
-      <w:bookmarkStart w:id="7" w:name="_Toc71691011"/>
-      <w:bookmarkStart w:id="8" w:name="_Toc530475735"/>
+      <w:bookmarkStart w:id="7" w:name="_Toc25553307"/>
+      <w:bookmarkStart w:id="8" w:name="_Toc71691011"/>
+      <w:bookmarkStart w:id="9" w:name="_Toc531097764"/>
       <w:r>
         <w:t>Cahier des charges</w:t>
       </w:r>
-      <w:bookmarkEnd w:id="6"/>
+      <w:bookmarkEnd w:id="7"/>
       <w:r>
         <w:rPr>
           <w:i/>
         </w:rPr>
         <w:t xml:space="preserve"> détaillé</w:t>
       </w:r>
-      <w:bookmarkEnd w:id="7"/>
       <w:bookmarkEnd w:id="8"/>
+      <w:bookmarkEnd w:id="9"/>
     </w:p>
     <w:p>
       <w:pPr>
@@ -3768,8 +4225,13 @@
       <w:pPr>
         <w:pStyle w:val="Titre2"/>
       </w:pPr>
-      <w:r>
-        <w:t xml:space="preserve">Analyse concurrentielle </w:t>
+      <w:bookmarkStart w:id="10" w:name="_Toc531097765"/>
+      <w:r>
+        <w:t>Analyse concurrentielle</w:t>
+      </w:r>
+      <w:bookmarkEnd w:id="10"/>
+      <w:r>
+        <w:t xml:space="preserve"> </w:t>
       </w:r>
     </w:p>
     <w:p/>
@@ -3807,10 +4269,12 @@
       <w:pPr>
         <w:pStyle w:val="Titre2"/>
       </w:pPr>
+      <w:bookmarkStart w:id="11" w:name="_Toc531097766"/>
       <w:r>
         <w:lastRenderedPageBreak/>
         <w:t>Cas d’utilisation</w:t>
       </w:r>
+      <w:bookmarkEnd w:id="11"/>
     </w:p>
     <w:p/>
     <w:p>
@@ -4876,22 +5340,24 @@
       <w:pPr>
         <w:pStyle w:val="Titre2"/>
       </w:pPr>
-      <w:bookmarkStart w:id="9" w:name="_Toc71691012"/>
-      <w:bookmarkStart w:id="10" w:name="_Toc530475736"/>
+      <w:bookmarkStart w:id="12" w:name="_Toc71691012"/>
+      <w:bookmarkStart w:id="13" w:name="_Toc531097767"/>
       <w:r>
         <w:lastRenderedPageBreak/>
         <w:t>Stratégie de test</w:t>
       </w:r>
-      <w:bookmarkEnd w:id="9"/>
-      <w:bookmarkEnd w:id="10"/>
+      <w:bookmarkEnd w:id="12"/>
+      <w:bookmarkEnd w:id="13"/>
     </w:p>
     <w:p>
       <w:pPr>
         <w:pStyle w:val="Titre3"/>
       </w:pPr>
+      <w:bookmarkStart w:id="14" w:name="_Toc531097768"/>
       <w:r>
         <w:t>Tests</w:t>
       </w:r>
+      <w:bookmarkEnd w:id="14"/>
     </w:p>
     <w:p>
       <w:r>
@@ -4969,9 +5435,11 @@
       <w:pPr>
         <w:pStyle w:val="Titre3"/>
       </w:pPr>
+      <w:bookmarkStart w:id="15" w:name="_Toc531097769"/>
       <w:r>
         <w:t>Testeurs</w:t>
       </w:r>
+      <w:bookmarkEnd w:id="15"/>
     </w:p>
     <w:p>
       <w:r>
@@ -4988,42 +5456,26 @@
       <w:pPr>
         <w:pStyle w:val="Titre2"/>
       </w:pPr>
-      <w:bookmarkStart w:id="11" w:name="_Toc530475738"/>
+      <w:bookmarkStart w:id="16" w:name="_Toc531097770"/>
       <w:r>
         <w:t>Planification</w:t>
       </w:r>
-      <w:bookmarkEnd w:id="11"/>
+      <w:bookmarkEnd w:id="16"/>
     </w:p>
     <w:p>
       <w:r>
         <w:t>Pour ce projet nous avons décidé d’adopter une planification sous forme de sprints</w:t>
       </w:r>
       <w:r>
-        <w:t xml:space="preserve">. Vous pourrez les retrouvez sur le </w:t>
-      </w:r>
-      <w:proofErr w:type="spellStart"/>
-      <w:r>
-        <w:t>repository</w:t>
-      </w:r>
-      <w:proofErr w:type="spellEnd"/>
-      <w:r>
-        <w:t xml:space="preserve"> du projet.</w:t>
+        <w:t>. Vous pourrez les retrouvez sur le repository du projet.</w:t>
       </w:r>
     </w:p>
     <w:p/>
     <w:p>
       <w:r>
-        <w:t xml:space="preserve">Notre </w:t>
-      </w:r>
-      <w:proofErr w:type="spellStart"/>
-      <w:r>
-        <w:t>repository</w:t>
-      </w:r>
-      <w:proofErr w:type="spellEnd"/>
-      <w:r>
-        <w:t xml:space="preserve"> : </w:t>
-      </w:r>
-      <w:hyperlink r:id="rId10" w:history="1">
+        <w:t xml:space="preserve">Notre repository : </w:t>
+      </w:r>
+      <w:hyperlink r:id="rId11" w:history="1">
         <w:r>
           <w:rPr>
             <w:rStyle w:val="Lienhypertexte"/>
@@ -5031,41 +5483,43 @@
           <w:t>https://github.com/SachaBenoit/Projet_Csharp/projects</w:t>
         </w:r>
       </w:hyperlink>
-      <w:bookmarkStart w:id="12" w:name="_Toc530475740"/>
     </w:p>
     <w:p>
       <w:pPr>
         <w:pStyle w:val="Titre1"/>
       </w:pPr>
+      <w:bookmarkStart w:id="17" w:name="_Toc531097771"/>
       <w:r>
         <w:t>Implémentation</w:t>
       </w:r>
-      <w:bookmarkEnd w:id="12"/>
+      <w:bookmarkEnd w:id="17"/>
     </w:p>
     <w:p>
       <w:pPr>
         <w:pStyle w:val="Titre2"/>
       </w:pPr>
-      <w:bookmarkStart w:id="13" w:name="_Toc25553314"/>
-      <w:bookmarkStart w:id="14" w:name="_Toc71691019"/>
-      <w:bookmarkStart w:id="15" w:name="_Toc530475741"/>
-      <w:bookmarkStart w:id="16" w:name="_Toc25553317"/>
-      <w:bookmarkStart w:id="17" w:name="_Toc71691022"/>
-      <w:bookmarkStart w:id="18" w:name="_Ref254352701"/>
+      <w:bookmarkStart w:id="18" w:name="_Toc25553314"/>
+      <w:bookmarkStart w:id="19" w:name="_Toc71691019"/>
+      <w:bookmarkStart w:id="20" w:name="_Toc25553317"/>
+      <w:bookmarkStart w:id="21" w:name="_Toc71691022"/>
+      <w:bookmarkStart w:id="22" w:name="_Ref254352701"/>
+      <w:bookmarkStart w:id="23" w:name="_Toc531097772"/>
       <w:r>
         <w:t>Dossier de conception</w:t>
       </w:r>
-      <w:bookmarkEnd w:id="13"/>
-      <w:bookmarkEnd w:id="14"/>
-      <w:bookmarkEnd w:id="15"/>
+      <w:bookmarkEnd w:id="18"/>
+      <w:bookmarkEnd w:id="19"/>
+      <w:bookmarkEnd w:id="23"/>
     </w:p>
     <w:p>
       <w:pPr>
         <w:pStyle w:val="Titre3"/>
       </w:pPr>
+      <w:bookmarkStart w:id="24" w:name="_Toc531097773"/>
       <w:r>
         <w:t>Logiciels utilisés</w:t>
       </w:r>
+      <w:bookmarkEnd w:id="24"/>
     </w:p>
     <w:p>
       <w:pPr>
@@ -5134,10 +5588,12 @@
       <w:pPr>
         <w:pStyle w:val="Titre3"/>
       </w:pPr>
+      <w:bookmarkStart w:id="25" w:name="_Toc531097774"/>
       <w:r>
         <w:lastRenderedPageBreak/>
         <w:t>Diagramme UML</w:t>
       </w:r>
+      <w:bookmarkEnd w:id="25"/>
     </w:p>
     <w:p>
       <w:r>
@@ -5177,8 +5633,8 @@
             <v:path o:extrusionok="f" gradientshapeok="t" o:connecttype="rect"/>
             <o:lock v:ext="edit" aspectratio="t"/>
           </v:shapetype>
-          <v:shape id="_x0000_i1025" type="#_x0000_t75" style="width:305.25pt;height:501pt">
-            <v:imagedata r:id="rId11" o:title="UML_batailleNavale"/>
+          <v:shape id="_x0000_i1025" type="#_x0000_t75" style="width:304.9pt;height:500.85pt">
+            <v:imagedata r:id="rId12" o:title="UML_batailleNavale"/>
           </v:shape>
         </w:pict>
       </w:r>
@@ -5215,15 +5671,15 @@
       <w:pPr>
         <w:pStyle w:val="Titre2"/>
       </w:pPr>
-      <w:bookmarkStart w:id="19" w:name="_Toc530475742"/>
+      <w:bookmarkStart w:id="26" w:name="_Toc531097775"/>
       <w:r>
         <w:lastRenderedPageBreak/>
         <w:t>Dossier de réalisation</w:t>
       </w:r>
-      <w:bookmarkEnd w:id="16"/>
-      <w:bookmarkEnd w:id="17"/>
-      <w:bookmarkEnd w:id="18"/>
-      <w:bookmarkEnd w:id="19"/>
+      <w:bookmarkEnd w:id="20"/>
+      <w:bookmarkEnd w:id="21"/>
+      <w:bookmarkEnd w:id="22"/>
+      <w:bookmarkEnd w:id="26"/>
     </w:p>
     <w:p>
       <w:pPr>
@@ -5385,9 +5841,11 @@
       <w:pPr>
         <w:pStyle w:val="Titre2"/>
       </w:pPr>
+      <w:bookmarkStart w:id="27" w:name="_Toc531097776"/>
       <w:r>
         <w:t>Dossier de réalisation</w:t>
       </w:r>
+      <w:bookmarkEnd w:id="27"/>
     </w:p>
     <w:p>
       <w:r>
@@ -5424,9 +5882,11 @@
       <w:pPr>
         <w:pStyle w:val="Titre3"/>
       </w:pPr>
+      <w:bookmarkStart w:id="28" w:name="_Toc531097777"/>
       <w:r>
         <w:t>Fichiers</w:t>
       </w:r>
+      <w:bookmarkEnd w:id="28"/>
     </w:p>
     <w:p/>
     <w:p>
@@ -5449,8 +5909,6 @@
           <w:bCs/>
         </w:rPr>
       </w:pPr>
-      <w:bookmarkStart w:id="20" w:name="_GoBack"/>
-      <w:bookmarkEnd w:id="20"/>
     </w:p>
     <w:tbl>
       <w:tblPr>
@@ -5504,18 +5962,18 @@
       <w:pPr>
         <w:pStyle w:val="Titre2"/>
       </w:pPr>
-      <w:bookmarkStart w:id="21" w:name="_Toc25553321"/>
-      <w:bookmarkStart w:id="22" w:name="_Toc71691025"/>
-      <w:bookmarkStart w:id="23" w:name="_Toc530475743"/>
+      <w:bookmarkStart w:id="29" w:name="_Toc25553321"/>
+      <w:bookmarkStart w:id="30" w:name="_Toc71691025"/>
+      <w:bookmarkStart w:id="31" w:name="_Toc531097778"/>
       <w:r>
         <w:t>Description des test</w:t>
       </w:r>
-      <w:bookmarkEnd w:id="21"/>
+      <w:bookmarkEnd w:id="29"/>
       <w:r>
         <w:t>s effectués</w:t>
       </w:r>
-      <w:bookmarkEnd w:id="22"/>
-      <w:bookmarkEnd w:id="23"/>
+      <w:bookmarkEnd w:id="30"/>
+      <w:bookmarkEnd w:id="31"/>
     </w:p>
     <w:p>
       <w:pPr>
@@ -5605,18 +6063,18 @@
       <w:pPr>
         <w:pStyle w:val="Titre2"/>
       </w:pPr>
-      <w:bookmarkStart w:id="24" w:name="_Toc25553322"/>
-      <w:bookmarkStart w:id="25" w:name="_Toc71691026"/>
-      <w:bookmarkStart w:id="26" w:name="_Toc530475744"/>
+      <w:bookmarkStart w:id="32" w:name="_Toc25553322"/>
+      <w:bookmarkStart w:id="33" w:name="_Toc71691026"/>
+      <w:bookmarkStart w:id="34" w:name="_Toc531097779"/>
       <w:r>
         <w:t xml:space="preserve">Erreurs </w:t>
       </w:r>
-      <w:bookmarkEnd w:id="24"/>
+      <w:bookmarkEnd w:id="32"/>
       <w:r>
         <w:t>restantes</w:t>
       </w:r>
-      <w:bookmarkEnd w:id="25"/>
-      <w:bookmarkEnd w:id="26"/>
+      <w:bookmarkEnd w:id="33"/>
+      <w:bookmarkEnd w:id="34"/>
       <w:r>
         <w:t xml:space="preserve">  </w:t>
       </w:r>
@@ -5625,7 +6083,7 @@
       <w:pPr>
         <w:pStyle w:val="Help"/>
       </w:pPr>
-      <w:bookmarkStart w:id="27" w:name="_Toc25553323"/>
+      <w:bookmarkStart w:id="35" w:name="_Toc25553323"/>
       <w:r>
         <w:t xml:space="preserve">S'il reste encore des </w:t>
       </w:r>
@@ -5661,7 +6119,7 @@
       <w:r>
         <w:t>Conséquences sur l'utilisation du produit</w:t>
       </w:r>
-      <w:bookmarkEnd w:id="27"/>
+      <w:bookmarkEnd w:id="35"/>
     </w:p>
     <w:p>
       <w:pPr>
@@ -5679,17 +6137,17 @@
       <w:pPr>
         <w:pStyle w:val="Titre2"/>
       </w:pPr>
-      <w:bookmarkStart w:id="28" w:name="_Toc25553319"/>
-      <w:bookmarkStart w:id="29" w:name="_Toc71691023"/>
-      <w:bookmarkStart w:id="30" w:name="_Ref254352636"/>
-      <w:bookmarkStart w:id="31" w:name="_Toc530475745"/>
+      <w:bookmarkStart w:id="36" w:name="_Toc25553319"/>
+      <w:bookmarkStart w:id="37" w:name="_Toc71691023"/>
+      <w:bookmarkStart w:id="38" w:name="_Ref254352636"/>
+      <w:bookmarkStart w:id="39" w:name="_Toc531097780"/>
       <w:r>
         <w:t>Dossier d'archivage</w:t>
       </w:r>
-      <w:bookmarkEnd w:id="28"/>
-      <w:bookmarkEnd w:id="29"/>
-      <w:bookmarkEnd w:id="30"/>
-      <w:bookmarkEnd w:id="31"/>
+      <w:bookmarkEnd w:id="36"/>
+      <w:bookmarkEnd w:id="37"/>
+      <w:bookmarkEnd w:id="38"/>
+      <w:bookmarkEnd w:id="39"/>
     </w:p>
     <w:p>
       <w:pPr>
@@ -5742,8 +6200,8 @@
           <w:tab w:val="num" w:pos="360"/>
         </w:tabs>
       </w:pPr>
-      <w:bookmarkStart w:id="32" w:name="_Toc71691027"/>
-      <w:bookmarkStart w:id="33" w:name="_Toc530475746"/>
+      <w:bookmarkStart w:id="40" w:name="_Toc71691027"/>
+      <w:bookmarkStart w:id="41" w:name="_Toc531097781"/>
       <w:r>
         <w:lastRenderedPageBreak/>
         <w:t>M</w:t>
@@ -5751,18 +6209,18 @@
       <w:r>
         <w:t>ise en service</w:t>
       </w:r>
-      <w:bookmarkEnd w:id="32"/>
-      <w:bookmarkEnd w:id="33"/>
+      <w:bookmarkEnd w:id="40"/>
+      <w:bookmarkEnd w:id="41"/>
     </w:p>
     <w:p>
       <w:pPr>
         <w:pStyle w:val="Titre2"/>
       </w:pPr>
-      <w:bookmarkStart w:id="34" w:name="_Toc530475747"/>
+      <w:bookmarkStart w:id="42" w:name="_Toc531097782"/>
       <w:r>
         <w:t>Installation</w:t>
       </w:r>
-      <w:bookmarkEnd w:id="34"/>
+      <w:bookmarkEnd w:id="42"/>
     </w:p>
     <w:p>
       <w:pPr>
@@ -5876,11 +6334,11 @@
       <w:pPr>
         <w:pStyle w:val="Titre2"/>
       </w:pPr>
-      <w:bookmarkStart w:id="35" w:name="_Toc530475748"/>
+      <w:bookmarkStart w:id="43" w:name="_Toc531097783"/>
       <w:r>
         <w:t>Rapport de mise en service</w:t>
       </w:r>
-      <w:bookmarkEnd w:id="35"/>
+      <w:bookmarkEnd w:id="43"/>
     </w:p>
     <w:p>
       <w:pPr>
@@ -5935,18 +6393,18 @@
       <w:pPr>
         <w:pStyle w:val="Titre2"/>
       </w:pPr>
-      <w:bookmarkStart w:id="36" w:name="_Toc25553326"/>
-      <w:bookmarkStart w:id="37" w:name="_Toc71691029"/>
-      <w:bookmarkStart w:id="38" w:name="_Toc530475749"/>
+      <w:bookmarkStart w:id="44" w:name="_Toc25553326"/>
+      <w:bookmarkStart w:id="45" w:name="_Toc71691029"/>
+      <w:bookmarkStart w:id="46" w:name="_Toc531097784"/>
       <w:r>
         <w:t>Liste des documents</w:t>
       </w:r>
-      <w:bookmarkEnd w:id="36"/>
+      <w:bookmarkEnd w:id="44"/>
       <w:r>
         <w:t xml:space="preserve"> fournis</w:t>
       </w:r>
-      <w:bookmarkEnd w:id="37"/>
-      <w:bookmarkEnd w:id="38"/>
+      <w:bookmarkEnd w:id="45"/>
+      <w:bookmarkEnd w:id="46"/>
     </w:p>
     <w:p>
       <w:pPr>
@@ -6034,18 +6492,18 @@
           <w:tab w:val="num" w:pos="360"/>
         </w:tabs>
       </w:pPr>
-      <w:bookmarkStart w:id="39" w:name="_Toc25553328"/>
-      <w:bookmarkStart w:id="40" w:name="_Toc71703263"/>
-      <w:bookmarkStart w:id="41" w:name="_Toc530475750"/>
+      <w:bookmarkStart w:id="47" w:name="_Toc25553328"/>
+      <w:bookmarkStart w:id="48" w:name="_Toc71703263"/>
+      <w:bookmarkStart w:id="49" w:name="_Toc531097785"/>
       <w:r>
         <w:t>C</w:t>
       </w:r>
-      <w:bookmarkEnd w:id="39"/>
-      <w:bookmarkEnd w:id="40"/>
+      <w:bookmarkEnd w:id="47"/>
+      <w:bookmarkEnd w:id="48"/>
       <w:r>
         <w:t>onclusions</w:t>
       </w:r>
-      <w:bookmarkEnd w:id="41"/>
+      <w:bookmarkEnd w:id="49"/>
     </w:p>
     <w:p>
       <w:pPr>
@@ -6127,28 +6585,28 @@
           <w:tab w:val="num" w:pos="360"/>
         </w:tabs>
       </w:pPr>
-      <w:bookmarkStart w:id="42" w:name="_Toc71703264"/>
-      <w:bookmarkStart w:id="43" w:name="_Toc530475751"/>
+      <w:bookmarkStart w:id="50" w:name="_Toc71703264"/>
+      <w:bookmarkStart w:id="51" w:name="_Toc531097786"/>
       <w:r>
         <w:t>A</w:t>
       </w:r>
-      <w:bookmarkEnd w:id="42"/>
+      <w:bookmarkEnd w:id="50"/>
       <w:r>
         <w:t>nnexes</w:t>
       </w:r>
-      <w:bookmarkEnd w:id="43"/>
+      <w:bookmarkEnd w:id="51"/>
     </w:p>
     <w:p>
       <w:pPr>
         <w:pStyle w:val="Titre2"/>
       </w:pPr>
-      <w:bookmarkStart w:id="44" w:name="_Toc71703265"/>
-      <w:bookmarkStart w:id="45" w:name="_Toc530475752"/>
+      <w:bookmarkStart w:id="52" w:name="_Toc71703265"/>
+      <w:bookmarkStart w:id="53" w:name="_Toc531097787"/>
       <w:r>
         <w:t>Sources – Bibliographie</w:t>
       </w:r>
-      <w:bookmarkEnd w:id="44"/>
-      <w:bookmarkEnd w:id="45"/>
+      <w:bookmarkEnd w:id="52"/>
+      <w:bookmarkEnd w:id="53"/>
     </w:p>
     <w:p>
       <w:pPr>
@@ -6176,15 +6634,15 @@
       <w:pPr>
         <w:pStyle w:val="Titre2"/>
       </w:pPr>
-      <w:bookmarkStart w:id="46" w:name="_Toc25553330"/>
-      <w:bookmarkStart w:id="47" w:name="_Toc71703266"/>
-      <w:bookmarkStart w:id="48" w:name="_Toc530475753"/>
+      <w:bookmarkStart w:id="54" w:name="_Toc25553330"/>
+      <w:bookmarkStart w:id="55" w:name="_Toc71703266"/>
+      <w:bookmarkStart w:id="56" w:name="_Toc531097788"/>
       <w:r>
         <w:t>Journal de bord de chaque participant</w:t>
       </w:r>
-      <w:bookmarkEnd w:id="46"/>
-      <w:bookmarkEnd w:id="47"/>
-      <w:bookmarkEnd w:id="48"/>
+      <w:bookmarkEnd w:id="54"/>
+      <w:bookmarkEnd w:id="55"/>
+      <w:bookmarkEnd w:id="56"/>
     </w:p>
     <w:p/>
     <w:tbl>
@@ -6312,36 +6770,36 @@
       <w:pPr>
         <w:pStyle w:val="Titre2"/>
       </w:pPr>
-      <w:bookmarkStart w:id="49" w:name="_Toc25553332"/>
-      <w:bookmarkStart w:id="50" w:name="_Toc71703268"/>
-      <w:bookmarkStart w:id="51" w:name="_Toc530475754"/>
+      <w:bookmarkStart w:id="57" w:name="_Toc25553332"/>
+      <w:bookmarkStart w:id="58" w:name="_Toc71703268"/>
+      <w:bookmarkStart w:id="59" w:name="_Toc531097789"/>
       <w:r>
         <w:lastRenderedPageBreak/>
         <w:t>Manuel d'Utilisation</w:t>
       </w:r>
-      <w:bookmarkEnd w:id="49"/>
-      <w:bookmarkEnd w:id="50"/>
-      <w:bookmarkEnd w:id="51"/>
+      <w:bookmarkEnd w:id="57"/>
+      <w:bookmarkEnd w:id="58"/>
+      <w:bookmarkEnd w:id="59"/>
     </w:p>
     <w:p>
       <w:pPr>
         <w:pStyle w:val="Titre2"/>
       </w:pPr>
-      <w:bookmarkStart w:id="52" w:name="_Toc71703270"/>
-      <w:bookmarkStart w:id="53" w:name="_Toc530475755"/>
-      <w:bookmarkStart w:id="54" w:name="_Toc25553334"/>
+      <w:bookmarkStart w:id="60" w:name="_Toc71703270"/>
+      <w:bookmarkStart w:id="61" w:name="_Toc25553334"/>
+      <w:bookmarkStart w:id="62" w:name="_Toc531097790"/>
       <w:r>
         <w:t>A</w:t>
       </w:r>
       <w:r>
         <w:t>rchives du projet</w:t>
       </w:r>
-      <w:bookmarkEnd w:id="52"/>
-      <w:bookmarkEnd w:id="53"/>
+      <w:bookmarkEnd w:id="60"/>
+      <w:bookmarkEnd w:id="62"/>
       <w:r>
         <w:t xml:space="preserve"> </w:t>
       </w:r>
-      <w:bookmarkEnd w:id="54"/>
+      <w:bookmarkEnd w:id="61"/>
     </w:p>
     <w:p>
       <w:pPr>
@@ -6359,8 +6817,8 @@
       </w:pPr>
     </w:p>
     <w:sectPr>
-      <w:headerReference w:type="default" r:id="rId12"/>
-      <w:footerReference w:type="default" r:id="rId13"/>
+      <w:headerReference w:type="default" r:id="rId13"/>
+      <w:footerReference w:type="default" r:id="rId14"/>
       <w:pgSz w:w="11906" w:h="16838" w:code="9"/>
       <w:pgMar w:top="1418" w:right="1418" w:bottom="1418" w:left="1418" w:header="720" w:footer="720" w:gutter="0"/>
       <w:cols w:space="720"/>
@@ -6427,7 +6885,7 @@
         <w:rStyle w:val="Numrodepage"/>
         <w:noProof/>
       </w:rPr>
-      <w:t>10</w:t>
+      <w:t>11</w:t>
     </w:r>
     <w:r>
       <w:rPr>
@@ -10161,6 +10619,7 @@
     <w:lsdException w:name="heading 9" w:qFormat="1"/>
     <w:lsdException w:name="toc 1" w:uiPriority="39"/>
     <w:lsdException w:name="toc 2" w:uiPriority="39"/>
+    <w:lsdException w:name="toc 3" w:uiPriority="39"/>
     <w:lsdException w:name="caption" w:semiHidden="1" w:unhideWhenUsed="1" w:qFormat="1"/>
     <w:lsdException w:name="Title" w:qFormat="1"/>
     <w:lsdException w:name="Subtitle" w:qFormat="1"/>
@@ -10708,7 +11167,7 @@
     <w:basedOn w:val="Normal"/>
     <w:next w:val="Normal"/>
     <w:autoRedefine/>
-    <w:semiHidden/>
+    <w:uiPriority w:val="39"/>
     <w:pPr>
       <w:ind w:left="400"/>
     </w:pPr>
@@ -11235,4 +11694,16 @@
     </a:ext>
   </a:extLst>
 </a:theme>
+</file>
+
+<file path=customXml/item1.xml><?xml version="1.0" encoding="utf-8"?>
+<b:Sources xmlns:b="http://schemas.openxmlformats.org/officeDocument/2006/bibliography" xmlns="http://schemas.openxmlformats.org/officeDocument/2006/bibliography" SelectedStyle="\APASixthEditionOfficeOnline.xsl" StyleName="APA" Version="6"/>
+</file>
+
+<file path=customXml/itemProps1.xml><?xml version="1.0" encoding="utf-8"?>
+<ds:datastoreItem xmlns:ds="http://schemas.openxmlformats.org/officeDocument/2006/customXml" ds:itemID="{1923D1BF-8A0D-47AB-8A3A-4FBBB621BAB2}">
+  <ds:schemaRefs>
+    <ds:schemaRef ds:uri="http://schemas.openxmlformats.org/officeDocument/2006/bibliography"/>
+  </ds:schemaRefs>
+</ds:datastoreItem>
 </file>
</xml_diff>

<commit_message>
avancement dans la classe bateau on peut maintenant placer un bateau sur des coordonnées (pas encore d'affichage)
</commit_message>
<xml_diff>
--- a/Documentation/Dossier de projet Application CPNV v8.4.docx
+++ b/Documentation/Dossier de projet Application CPNV v8.4.docx
@@ -2717,8 +2717,6 @@
           </w:rPr>
           <w:t>Erreurs restantes</w:t>
         </w:r>
-        <w:bookmarkStart w:id="0" w:name="_GoBack"/>
-        <w:bookmarkEnd w:id="0"/>
         <w:r>
           <w:rPr>
             <w:noProof/>
@@ -3729,40 +3727,40 @@
       <w:pPr>
         <w:pStyle w:val="Titre1"/>
       </w:pPr>
-      <w:bookmarkStart w:id="1" w:name="_Toc531097758"/>
+      <w:bookmarkStart w:id="0" w:name="_Toc531097758"/>
       <w:r>
         <w:lastRenderedPageBreak/>
         <w:t>Introduction</w:t>
       </w:r>
+      <w:bookmarkEnd w:id="0"/>
+    </w:p>
+    <w:p>
+      <w:pPr>
+        <w:pStyle w:val="Titre2"/>
+      </w:pPr>
+      <w:bookmarkStart w:id="1" w:name="_Toc531097759"/>
+      <w:r>
+        <w:t>Cadre, description et motivation</w:t>
+      </w:r>
       <w:bookmarkEnd w:id="1"/>
     </w:p>
     <w:p>
+      <w:r>
+        <w:t>Dans le cadre du module « projet C# » nous avons décidé de réaliser une bataille naval</w:t>
+      </w:r>
+      <w:r>
+        <w:t>e qui dans un premier temps ne s’occupera que de la gestion des sauvegardes avec la gestion de fichiers. Dans un deuxième temps nous implémenterons la gestion du réseau qui permettra à deux joueurs connectés en LAN de jouer l’un contre l’autre.</w:t>
+      </w:r>
+    </w:p>
+    <w:p>
       <w:pPr>
         <w:pStyle w:val="Titre2"/>
       </w:pPr>
-      <w:bookmarkStart w:id="2" w:name="_Toc531097759"/>
-      <w:r>
-        <w:t>Cadre, description et motivation</w:t>
+      <w:bookmarkStart w:id="2" w:name="_Toc531097760"/>
+      <w:r>
+        <w:t>Organisation</w:t>
       </w:r>
       <w:bookmarkEnd w:id="2"/>
-    </w:p>
-    <w:p>
-      <w:r>
-        <w:t>Dans le cadre du module « projet C# » nous avons décidé de réaliser une bataille naval</w:t>
-      </w:r>
-      <w:r>
-        <w:t>e qui dans un premier temps ne s’occupera que de la gestion des sauvegardes avec la gestion de fichiers. Dans un deuxième temps nous implémenterons la gestion du réseau qui permettra à deux joueurs connectés en LAN de jouer l’un contre l’autre.</w:t>
-      </w:r>
-    </w:p>
-    <w:p>
-      <w:pPr>
-        <w:pStyle w:val="Titre2"/>
-      </w:pPr>
-      <w:bookmarkStart w:id="3" w:name="_Toc531097760"/>
-      <w:r>
-        <w:t>Organisation</w:t>
-      </w:r>
-      <w:bookmarkEnd w:id="3"/>
     </w:p>
     <w:p/>
     <w:p>
@@ -3839,11 +3837,11 @@
       <w:pPr>
         <w:pStyle w:val="Titre2"/>
       </w:pPr>
-      <w:bookmarkStart w:id="4" w:name="_Toc531097761"/>
+      <w:bookmarkStart w:id="3" w:name="_Toc531097761"/>
       <w:r>
         <w:t>Objectifs</w:t>
       </w:r>
-      <w:bookmarkEnd w:id="4"/>
+      <w:bookmarkEnd w:id="3"/>
     </w:p>
     <w:p>
       <w:pPr>
@@ -3903,14 +3901,14 @@
       <w:pPr>
         <w:pStyle w:val="Titre2"/>
       </w:pPr>
-      <w:bookmarkStart w:id="5" w:name="_Toc531097762"/>
+      <w:bookmarkStart w:id="4" w:name="_Toc531097762"/>
       <w:r>
         <w:t>Planification</w:t>
       </w:r>
       <w:r>
         <w:t xml:space="preserve"> initiale</w:t>
       </w:r>
-      <w:bookmarkEnd w:id="5"/>
+      <w:bookmarkEnd w:id="4"/>
     </w:p>
     <w:tbl>
       <w:tblPr>
@@ -4113,12 +4111,12 @@
       <w:pPr>
         <w:pStyle w:val="Titre1"/>
       </w:pPr>
-      <w:bookmarkStart w:id="6" w:name="_Toc531097763"/>
+      <w:bookmarkStart w:id="5" w:name="_Toc531097763"/>
       <w:r>
         <w:lastRenderedPageBreak/>
         <w:t>Analyse</w:t>
       </w:r>
-      <w:bookmarkEnd w:id="6"/>
+      <w:bookmarkEnd w:id="5"/>
     </w:p>
     <w:p>
       <w:pPr>
@@ -4127,21 +4125,21 @@
           <w:i/>
         </w:rPr>
       </w:pPr>
-      <w:bookmarkStart w:id="7" w:name="_Toc25553307"/>
-      <w:bookmarkStart w:id="8" w:name="_Toc71691011"/>
-      <w:bookmarkStart w:id="9" w:name="_Toc531097764"/>
+      <w:bookmarkStart w:id="6" w:name="_Toc25553307"/>
+      <w:bookmarkStart w:id="7" w:name="_Toc71691011"/>
+      <w:bookmarkStart w:id="8" w:name="_Toc531097764"/>
       <w:r>
         <w:t>Cahier des charges</w:t>
       </w:r>
-      <w:bookmarkEnd w:id="7"/>
+      <w:bookmarkEnd w:id="6"/>
       <w:r>
         <w:rPr>
           <w:i/>
         </w:rPr>
         <w:t xml:space="preserve"> détaillé</w:t>
       </w:r>
+      <w:bookmarkEnd w:id="7"/>
       <w:bookmarkEnd w:id="8"/>
-      <w:bookmarkEnd w:id="9"/>
     </w:p>
     <w:p>
       <w:pPr>
@@ -4225,11 +4223,11 @@
       <w:pPr>
         <w:pStyle w:val="Titre2"/>
       </w:pPr>
-      <w:bookmarkStart w:id="10" w:name="_Toc531097765"/>
+      <w:bookmarkStart w:id="9" w:name="_Toc531097765"/>
       <w:r>
         <w:t>Analyse concurrentielle</w:t>
       </w:r>
-      <w:bookmarkEnd w:id="10"/>
+      <w:bookmarkEnd w:id="9"/>
       <w:r>
         <w:t xml:space="preserve"> </w:t>
       </w:r>
@@ -4269,12 +4267,12 @@
       <w:pPr>
         <w:pStyle w:val="Titre2"/>
       </w:pPr>
-      <w:bookmarkStart w:id="11" w:name="_Toc531097766"/>
+      <w:bookmarkStart w:id="10" w:name="_Toc531097766"/>
       <w:r>
         <w:lastRenderedPageBreak/>
         <w:t>Cas d’utilisation</w:t>
       </w:r>
-      <w:bookmarkEnd w:id="11"/>
+      <w:bookmarkEnd w:id="10"/>
     </w:p>
     <w:p/>
     <w:p>
@@ -4992,6 +4990,12 @@
         </w:rPr>
         <w:t>Sauvegarde d’une partie</w:t>
       </w:r>
+      <w:r>
+        <w:rPr>
+          <w:rStyle w:val="lev"/>
+        </w:rPr>
+        <w:t xml:space="preserve"> (1 joueur)</w:t>
+      </w:r>
     </w:p>
     <w:p>
       <w:pPr>
@@ -5340,40 +5344,87 @@
       <w:pPr>
         <w:pStyle w:val="Titre2"/>
       </w:pPr>
-      <w:bookmarkStart w:id="12" w:name="_Toc71691012"/>
-      <w:bookmarkStart w:id="13" w:name="_Toc531097767"/>
+      <w:bookmarkStart w:id="11" w:name="_Toc71691012"/>
+      <w:bookmarkStart w:id="12" w:name="_Toc531097767"/>
       <w:r>
         <w:lastRenderedPageBreak/>
         <w:t>Stratégie de test</w:t>
       </w:r>
+      <w:bookmarkEnd w:id="11"/>
       <w:bookmarkEnd w:id="12"/>
+    </w:p>
+    <w:p>
+      <w:pPr>
+        <w:pStyle w:val="Titre3"/>
+      </w:pPr>
+      <w:bookmarkStart w:id="13" w:name="_Toc531097768"/>
+      <w:r>
+        <w:t>Tests</w:t>
+      </w:r>
       <w:bookmarkEnd w:id="13"/>
     </w:p>
     <w:p>
-      <w:pPr>
-        <w:pStyle w:val="Titre3"/>
-      </w:pPr>
-      <w:bookmarkStart w:id="14" w:name="_Toc531097768"/>
-      <w:r>
-        <w:t>Tests</w:t>
-      </w:r>
-      <w:bookmarkEnd w:id="14"/>
-    </w:p>
-    <w:p>
       <w:r>
         <w:t xml:space="preserve">Lors de la phase de tests nous effectuerons cinq types de tests principaux. </w:t>
       </w:r>
     </w:p>
     <w:p/>
     <w:p>
-      <w:pPr>
+      <w:r>
+        <w:tab/>
+      </w:r>
+    </w:p>
+    <w:p>
+      <w:pPr>
+        <w:pStyle w:val="Paragraphedeliste"/>
         <w:numPr>
           <w:ilvl w:val="0"/>
           <w:numId w:val="27"/>
         </w:numPr>
       </w:pPr>
       <w:r>
+        <w:t>Niveaux de tests</w:t>
+      </w:r>
+    </w:p>
+    <w:p>
+      <w:pPr>
+        <w:numPr>
+          <w:ilvl w:val="1"/>
+          <w:numId w:val="27"/>
+        </w:numPr>
+      </w:pPr>
+      <w:r>
         <w:t>Tests unitaires (est-ce que chaque partie fonctionnent individuellement)</w:t>
+      </w:r>
+    </w:p>
+    <w:p>
+      <w:pPr>
+        <w:numPr>
+          <w:ilvl w:val="1"/>
+          <w:numId w:val="27"/>
+        </w:numPr>
+      </w:pPr>
+      <w:r>
+        <w:t xml:space="preserve">Tests d’intégration (est-ce que les différentes parties fonctionnent ensemble) </w:t>
+      </w:r>
+    </w:p>
+    <w:p>
+      <w:pPr>
+        <w:numPr>
+          <w:ilvl w:val="1"/>
+          <w:numId w:val="27"/>
+        </w:numPr>
+      </w:pPr>
+      <w:r>
+        <w:t xml:space="preserve">Tests système (est-ce que les différentes fonctionnalités fonctionnent-elles </w:t>
+      </w:r>
+      <w:r>
+        <w:t>chez le client</w:t>
+      </w:r>
+      <w:bookmarkStart w:id="14" w:name="_GoBack"/>
+      <w:bookmarkEnd w:id="14"/>
+      <w:r>
+        <w:t>)</w:t>
       </w:r>
     </w:p>
     <w:p>
@@ -5384,47 +5435,82 @@
         </w:numPr>
       </w:pPr>
       <w:r>
-        <w:t xml:space="preserve">Tests d’intégration (est-ce que les différentes parties fonctionnent ensemble) </w:t>
+        <w:t>Types de tests</w:t>
       </w:r>
     </w:p>
     <w:p>
       <w:pPr>
         <w:numPr>
-          <w:ilvl w:val="0"/>
+          <w:ilvl w:val="1"/>
           <w:numId w:val="27"/>
         </w:numPr>
       </w:pPr>
       <w:r>
-        <w:t>Test d’</w:t>
-      </w:r>
-      <w:r>
-        <w:t xml:space="preserve">ergonomie </w:t>
-      </w:r>
-      <w:r>
-        <w:t xml:space="preserve">(intuitif, accessible, simple d’utilisation, etc…) </w:t>
+        <w:t xml:space="preserve">Test de </w:t>
+      </w:r>
+      <w:r>
+        <w:t>robustesse</w:t>
+      </w:r>
+      <w:r>
+        <w:t xml:space="preserve"> (</w:t>
+      </w:r>
+      <w:r>
+        <w:t>reprise après erreurs,</w:t>
+      </w:r>
+      <w:r>
+        <w:t xml:space="preserve"> gestion des erreurs)</w:t>
       </w:r>
     </w:p>
     <w:p>
       <w:pPr>
         <w:numPr>
-          <w:ilvl w:val="0"/>
+          <w:ilvl w:val="1"/>
           <w:numId w:val="27"/>
         </w:numPr>
       </w:pPr>
       <w:r>
-        <w:t>Test de solidité (sensible à la casse, gestion des erreurs)</w:t>
+        <w:t>Test de performances</w:t>
+      </w:r>
+      <w:r>
+        <w:t xml:space="preserve"> (temps de réaction, écriture, lecture)</w:t>
       </w:r>
     </w:p>
     <w:p>
       <w:pPr>
         <w:numPr>
-          <w:ilvl w:val="0"/>
+          <w:ilvl w:val="1"/>
           <w:numId w:val="27"/>
         </w:numPr>
       </w:pPr>
       <w:r>
-        <w:t>Test de réactivité (temps de réaction, écriture, lecture)</w:t>
-      </w:r>
+        <w:t>Tests fonctionnels (</w:t>
+      </w:r>
+      <w:proofErr w:type="spellStart"/>
+      <w:proofErr w:type="gramStart"/>
+      <w:r>
+        <w:t>est.ce</w:t>
+      </w:r>
+      <w:proofErr w:type="spellEnd"/>
+      <w:proofErr w:type="gramEnd"/>
+      <w:r>
+        <w:t xml:space="preserve"> )</w:t>
+      </w:r>
+    </w:p>
+    <w:p>
+      <w:pPr>
+        <w:numPr>
+          <w:ilvl w:val="1"/>
+          <w:numId w:val="27"/>
+        </w:numPr>
+      </w:pPr>
+      <w:r>
+        <w:t xml:space="preserve">Test d’ergonomie (intuitif, accessible, simple d’utilisation, etc…) </w:t>
+      </w:r>
+    </w:p>
+    <w:p>
+      <w:pPr>
+        <w:ind w:left="1080"/>
+      </w:pPr>
     </w:p>
     <w:p>
       <w:pPr>
@@ -5443,7 +5529,21 @@
     </w:p>
     <w:p>
       <w:r>
-        <w:t>Des testeurs externes pourront éventuellement nous aider au quel cas nous le préciserons ci-dessous</w:t>
+        <w:t>Des testeurs externes pourront nous aider</w:t>
+      </w:r>
+      <w:r>
+        <w:t>,</w:t>
+      </w:r>
+      <w:r>
+        <w:t xml:space="preserve"> </w:t>
+      </w:r>
+      <w:proofErr w:type="spellStart"/>
+      <w:r>
+        <w:t>au quel</w:t>
+      </w:r>
+      <w:proofErr w:type="spellEnd"/>
+      <w:r>
+        <w:t xml:space="preserve"> cas nous le préciserons ci-dessous</w:t>
       </w:r>
     </w:p>
     <w:p/>
@@ -5500,16 +5600,16 @@
       </w:pPr>
       <w:bookmarkStart w:id="18" w:name="_Toc25553314"/>
       <w:bookmarkStart w:id="19" w:name="_Toc71691019"/>
-      <w:bookmarkStart w:id="20" w:name="_Toc25553317"/>
-      <w:bookmarkStart w:id="21" w:name="_Toc71691022"/>
-      <w:bookmarkStart w:id="22" w:name="_Ref254352701"/>
-      <w:bookmarkStart w:id="23" w:name="_Toc531097772"/>
+      <w:bookmarkStart w:id="20" w:name="_Toc531097772"/>
+      <w:bookmarkStart w:id="21" w:name="_Toc25553317"/>
+      <w:bookmarkStart w:id="22" w:name="_Toc71691022"/>
+      <w:bookmarkStart w:id="23" w:name="_Ref254352701"/>
       <w:r>
         <w:t>Dossier de conception</w:t>
       </w:r>
       <w:bookmarkEnd w:id="18"/>
       <w:bookmarkEnd w:id="19"/>
-      <w:bookmarkEnd w:id="23"/>
+      <w:bookmarkEnd w:id="20"/>
     </w:p>
     <w:p>
       <w:pPr>
@@ -5633,7 +5733,7 @@
             <v:path o:extrusionok="f" gradientshapeok="t" o:connecttype="rect"/>
             <o:lock v:ext="edit" aspectratio="t"/>
           </v:shapetype>
-          <v:shape id="_x0000_i1025" type="#_x0000_t75" style="width:304.9pt;height:500.85pt">
+          <v:shape id="_x0000_i1025" type="#_x0000_t75" style="width:305.25pt;height:501pt">
             <v:imagedata r:id="rId12" o:title="UML_batailleNavale"/>
           </v:shape>
         </w:pict>
@@ -5676,9 +5776,9 @@
         <w:lastRenderedPageBreak/>
         <w:t>Dossier de réalisation</w:t>
       </w:r>
-      <w:bookmarkEnd w:id="20"/>
       <w:bookmarkEnd w:id="21"/>
       <w:bookmarkEnd w:id="22"/>
+      <w:bookmarkEnd w:id="23"/>
       <w:bookmarkEnd w:id="26"/>
     </w:p>
     <w:p>
@@ -6786,8 +6886,8 @@
         <w:pStyle w:val="Titre2"/>
       </w:pPr>
       <w:bookmarkStart w:id="60" w:name="_Toc71703270"/>
-      <w:bookmarkStart w:id="61" w:name="_Toc25553334"/>
-      <w:bookmarkStart w:id="62" w:name="_Toc531097790"/>
+      <w:bookmarkStart w:id="61" w:name="_Toc531097790"/>
+      <w:bookmarkStart w:id="62" w:name="_Toc25553334"/>
       <w:r>
         <w:t>A</w:t>
       </w:r>
@@ -6795,11 +6895,11 @@
         <w:t>rchives du projet</w:t>
       </w:r>
       <w:bookmarkEnd w:id="60"/>
+      <w:bookmarkEnd w:id="61"/>
+      <w:r>
+        <w:t xml:space="preserve"> </w:t>
+      </w:r>
       <w:bookmarkEnd w:id="62"/>
-      <w:r>
-        <w:t xml:space="preserve"> </w:t>
-      </w:r>
-      <w:bookmarkEnd w:id="61"/>
     </w:p>
     <w:p>
       <w:pPr>
@@ -6909,7 +7009,7 @@
       <w:rPr>
         <w:noProof/>
       </w:rPr>
-      <w:t>27 novembre 2018</w:t>
+      <w:t>4 décembre 2018</w:t>
     </w:r>
     <w:r>
       <w:fldChar w:fldCharType="end"/>
@@ -11701,7 +11801,7 @@
 </file>
 
 <file path=customXml/itemProps1.xml><?xml version="1.0" encoding="utf-8"?>
-<ds:datastoreItem xmlns:ds="http://schemas.openxmlformats.org/officeDocument/2006/customXml" ds:itemID="{1923D1BF-8A0D-47AB-8A3A-4FBBB621BAB2}">
+<ds:datastoreItem xmlns:ds="http://schemas.openxmlformats.org/officeDocument/2006/customXml" ds:itemID="{71696DB3-087C-408D-91B1-97ACFAA63EFB}">
   <ds:schemaRefs>
     <ds:schemaRef ds:uri="http://schemas.openxmlformats.org/officeDocument/2006/bibliography"/>
   </ds:schemaRefs>

</xml_diff>

<commit_message>
Avancement dans le placement des bateaux, on peut dorénavant placer un bateau sur la grille (pas encore d'affichage)
</commit_message>
<xml_diff>
--- a/Documentation/Dossier de projet Application CPNV v8.4.docx
+++ b/Documentation/Dossier de projet Application CPNV v8.4.docx
@@ -5329,39 +5329,39 @@
       <w:pPr>
         <w:rPr>
           <w:rStyle w:val="lev"/>
-          <w:b w:val="0"/>
         </w:rPr>
       </w:pPr>
+      <w:bookmarkStart w:id="11" w:name="_GoBack"/>
       <w:r>
         <w:rPr>
           <w:rStyle w:val="lev"/>
-          <w:b w:val="0"/>
         </w:rPr>
-        <w:br w:type="page"/>
+        <w:t>Bateau Coulé</w:t>
       </w:r>
     </w:p>
     <w:p>
       <w:pPr>
         <w:pStyle w:val="Titre2"/>
       </w:pPr>
-      <w:bookmarkStart w:id="11" w:name="_Toc71691012"/>
-      <w:bookmarkStart w:id="12" w:name="_Toc531097767"/>
+      <w:bookmarkStart w:id="12" w:name="_Toc71691012"/>
+      <w:bookmarkStart w:id="13" w:name="_Toc531097767"/>
+      <w:bookmarkEnd w:id="11"/>
       <w:r>
         <w:lastRenderedPageBreak/>
         <w:t>Stratégie de test</w:t>
       </w:r>
-      <w:bookmarkEnd w:id="11"/>
       <w:bookmarkEnd w:id="12"/>
+      <w:bookmarkEnd w:id="13"/>
     </w:p>
     <w:p>
       <w:pPr>
         <w:pStyle w:val="Titre3"/>
       </w:pPr>
-      <w:bookmarkStart w:id="13" w:name="_Toc531097768"/>
+      <w:bookmarkStart w:id="14" w:name="_Toc531097768"/>
       <w:r>
         <w:t>Tests</w:t>
       </w:r>
-      <w:bookmarkEnd w:id="13"/>
+      <w:bookmarkEnd w:id="14"/>
     </w:p>
     <w:p>
       <w:r>
@@ -5421,8 +5421,6 @@
       <w:r>
         <w:t>chez le client</w:t>
       </w:r>
-      <w:bookmarkStart w:id="14" w:name="_GoBack"/>
-      <w:bookmarkEnd w:id="14"/>
       <w:r>
         <w:t>)</w:t>
       </w:r>
@@ -7009,7 +7007,7 @@
       <w:rPr>
         <w:noProof/>
       </w:rPr>
-      <w:t>4 décembre 2018</w:t>
+      <w:t>7 décembre 2018</w:t>
     </w:r>
     <w:r>
       <w:fldChar w:fldCharType="end"/>
@@ -11801,7 +11799,7 @@
 </file>
 
 <file path=customXml/itemProps1.xml><?xml version="1.0" encoding="utf-8"?>
-<ds:datastoreItem xmlns:ds="http://schemas.openxmlformats.org/officeDocument/2006/customXml" ds:itemID="{71696DB3-087C-408D-91B1-97ACFAA63EFB}">
+<ds:datastoreItem xmlns:ds="http://schemas.openxmlformats.org/officeDocument/2006/customXml" ds:itemID="{D368A234-B95C-493D-94D9-AAF1548437EF}">
   <ds:schemaRefs>
     <ds:schemaRef ds:uri="http://schemas.openxmlformats.org/officeDocument/2006/bibliography"/>
   </ds:schemaRefs>

</xml_diff>

<commit_message>
Création des différents tests unitaires
</commit_message>
<xml_diff>
--- a/Documentation/Dossier de projet Application CPNV v8.4.docx
+++ b/Documentation/Dossier de projet Application CPNV v8.4.docx
@@ -5329,13 +5329,176 @@
       <w:pPr>
         <w:rPr>
           <w:rStyle w:val="lev"/>
-          <w:b w:val="0"/>
         </w:rPr>
       </w:pPr>
       <w:r>
         <w:rPr>
           <w:rStyle w:val="lev"/>
-          <w:b w:val="0"/>
+        </w:rPr>
+        <w:br w:type="page"/>
+      </w:r>
+    </w:p>
+    <w:p>
+      <w:pPr>
+        <w:rPr>
+          <w:rStyle w:val="lev"/>
+        </w:rPr>
+      </w:pPr>
+      <w:r>
+        <w:rPr>
+          <w:rStyle w:val="lev"/>
+        </w:rPr>
+        <w:lastRenderedPageBreak/>
+        <w:t>Bateau Coulé</w:t>
+      </w:r>
+    </w:p>
+    <w:p>
+      <w:pPr>
+        <w:rPr>
+          <w:rStyle w:val="lev"/>
+        </w:rPr>
+      </w:pPr>
+    </w:p>
+    <w:tbl>
+      <w:tblPr>
+        <w:tblStyle w:val="Grilledutableau"/>
+        <w:tblW w:w="0" w:type="auto"/>
+        <w:tblLook w:val="04A0" w:firstRow="1" w:lastRow="0" w:firstColumn="1" w:lastColumn="0" w:noHBand="0" w:noVBand="1"/>
+      </w:tblPr>
+      <w:tblGrid>
+        <w:gridCol w:w="4530"/>
+        <w:gridCol w:w="4530"/>
+      </w:tblGrid>
+      <w:tr>
+        <w:tc>
+          <w:tcPr>
+            <w:tcW w:w="4530" w:type="dxa"/>
+            <w:shd w:val="pct15" w:color="auto" w:fill="auto"/>
+          </w:tcPr>
+          <w:p>
+            <w:r>
+              <w:t>Action utilisateur</w:t>
+            </w:r>
+          </w:p>
+        </w:tc>
+        <w:tc>
+          <w:tcPr>
+            <w:tcW w:w="4530" w:type="dxa"/>
+            <w:shd w:val="pct15" w:color="auto" w:fill="auto"/>
+          </w:tcPr>
+          <w:p>
+            <w:r>
+              <w:t>Réaction de l’application</w:t>
+            </w:r>
+          </w:p>
+        </w:tc>
+      </w:tr>
+      <w:tr>
+        <w:tc>
+          <w:tcPr>
+            <w:tcW w:w="4530" w:type="dxa"/>
+          </w:tcPr>
+          <w:p>
+            <w:r>
+              <w:t>C’est au tour du joueur « A »</w:t>
+            </w:r>
+          </w:p>
+        </w:tc>
+        <w:tc>
+          <w:tcPr>
+            <w:tcW w:w="4530" w:type="dxa"/>
+          </w:tcPr>
+          <w:p/>
+        </w:tc>
+      </w:tr>
+      <w:tr>
+        <w:tc>
+          <w:tcPr>
+            <w:tcW w:w="4530" w:type="dxa"/>
+          </w:tcPr>
+          <w:p>
+            <w:r>
+              <w:t>Le joueur « A » clique sur une case, un bateau du joueur « B » s’y trouve</w:t>
+            </w:r>
+          </w:p>
+        </w:tc>
+        <w:tc>
+          <w:tcPr>
+            <w:tcW w:w="4530" w:type="dxa"/>
+          </w:tcPr>
+          <w:p>
+            <w:r>
+              <w:t>Un message « touché » est affiché sur l’écran du joueur « A ». Une croix est affichée sur l’emplacement où se trouvait le bateau sur l’écran du joueur « B ».</w:t>
+            </w:r>
+          </w:p>
+          <w:p>
+            <w:r>
+              <w:t>On vérifie si le joueur « B » a toujours des bateaux.</w:t>
+            </w:r>
+            <w:r>
+              <w:t xml:space="preserve"> </w:t>
+            </w:r>
+          </w:p>
+          <w:p>
+            <w:r>
+              <w:t>Si oui c’est au joueur B de jouer</w:t>
+            </w:r>
+          </w:p>
+          <w:p>
+            <w:r>
+              <w:t>Si non le joueur « A » a gagné</w:t>
+            </w:r>
+          </w:p>
+          <w:p/>
+        </w:tc>
+      </w:tr>
+      <w:tr>
+        <w:tc>
+          <w:tcPr>
+            <w:tcW w:w="4530" w:type="dxa"/>
+          </w:tcPr>
+          <w:p>
+            <w:r>
+              <w:t>C’est au tour du joueur « B</w:t>
+            </w:r>
+            <w:r>
+              <w:t> »</w:t>
+            </w:r>
+          </w:p>
+        </w:tc>
+        <w:tc>
+          <w:tcPr>
+            <w:tcW w:w="4530" w:type="dxa"/>
+          </w:tcPr>
+          <w:p>
+            <w:r>
+              <w:t xml:space="preserve">Un message </w:t>
+            </w:r>
+            <w:r>
+              <w:t xml:space="preserve">« </w:t>
+            </w:r>
+            <w:r>
+              <w:t>bateau X est coulé</w:t>
+            </w:r>
+            <w:r>
+              <w:t> »</w:t>
+            </w:r>
+            <w:r>
+              <w:t xml:space="preserve"> est affiché sur l’écran du joueur « B » </w:t>
+            </w:r>
+          </w:p>
+        </w:tc>
+      </w:tr>
+    </w:tbl>
+    <w:p>
+      <w:pPr>
+        <w:rPr>
+          <w:rStyle w:val="lev"/>
+        </w:rPr>
+      </w:pPr>
+      <w:r>
+        <w:rPr>
+          <w:rStyle w:val="lev"/>
         </w:rPr>
         <w:br w:type="page"/>
       </w:r>
@@ -5421,8 +5584,6 @@
       <w:r>
         <w:t>chez le client</w:t>
       </w:r>
-      <w:bookmarkStart w:id="14" w:name="_GoBack"/>
-      <w:bookmarkEnd w:id="14"/>
       <w:r>
         <w:t>)</w:t>
       </w:r>
@@ -5521,27 +5682,27 @@
       <w:pPr>
         <w:pStyle w:val="Titre3"/>
       </w:pPr>
-      <w:bookmarkStart w:id="15" w:name="_Toc531097769"/>
+      <w:bookmarkStart w:id="14" w:name="_Toc531097769"/>
       <w:r>
         <w:t>Testeurs</w:t>
       </w:r>
+      <w:bookmarkEnd w:id="14"/>
+    </w:p>
+    <w:p>
+      <w:r>
+        <w:t>Des testeurs externes pourront nous aider</w:t>
+      </w:r>
+      <w:r>
+        <w:t>,</w:t>
+      </w:r>
+      <w:r>
+        <w:t xml:space="preserve"> </w:t>
+      </w:r>
+      <w:r>
+        <w:t>auquel</w:t>
+      </w:r>
+      <w:bookmarkStart w:id="15" w:name="_GoBack"/>
       <w:bookmarkEnd w:id="15"/>
-    </w:p>
-    <w:p>
-      <w:r>
-        <w:t>Des testeurs externes pourront nous aider</w:t>
-      </w:r>
-      <w:r>
-        <w:t>,</w:t>
-      </w:r>
-      <w:r>
-        <w:t xml:space="preserve"> </w:t>
-      </w:r>
-      <w:proofErr w:type="spellStart"/>
-      <w:r>
-        <w:t>au quel</w:t>
-      </w:r>
-      <w:proofErr w:type="spellEnd"/>
       <w:r>
         <w:t xml:space="preserve"> cas nous le préciserons ci-dessous</w:t>
       </w:r>
@@ -6985,7 +7146,7 @@
         <w:rStyle w:val="Numrodepage"/>
         <w:noProof/>
       </w:rPr>
-      <w:t>11</w:t>
+      <w:t>12</w:t>
     </w:r>
     <w:r>
       <w:rPr>
@@ -7009,7 +7170,7 @@
       <w:rPr>
         <w:noProof/>
       </w:rPr>
-      <w:t>4 décembre 2018</w:t>
+      <w:t>7 décembre 2018</w:t>
     </w:r>
     <w:r>
       <w:fldChar w:fldCharType="end"/>
@@ -11801,7 +11962,7 @@
 </file>
 
 <file path=customXml/itemProps1.xml><?xml version="1.0" encoding="utf-8"?>
-<ds:datastoreItem xmlns:ds="http://schemas.openxmlformats.org/officeDocument/2006/customXml" ds:itemID="{71696DB3-087C-408D-91B1-97ACFAA63EFB}">
+<ds:datastoreItem xmlns:ds="http://schemas.openxmlformats.org/officeDocument/2006/customXml" ds:itemID="{4E28C4C1-87C1-42DA-A4E6-8D8A3FF8936A}">
   <ds:schemaRefs>
     <ds:schemaRef ds:uri="http://schemas.openxmlformats.org/officeDocument/2006/bibliography"/>
   </ds:schemaRefs>

</xml_diff>